<commit_message>
added a bit of modifications to the report
</commit_message>
<xml_diff>
--- a/Hazit_Report_Ron_Roi.docx
+++ b/Hazit_Report_Ron_Roi.docx
@@ -83,7 +83,7 @@
     </w:p>
     <w:p>
       <w:pPr>
-        <w:pStyle w:val="a3"/>
+        <w:pStyle w:val="ListParagraph"/>
         <w:numPr>
           <w:ilvl w:val="0"/>
           <w:numId w:val="1"/>
@@ -142,8 +142,9 @@
           <w:u w:val="single"/>
           <w:lang w:val="en-US"/>
         </w:rPr>
-        <w:t xml:space="preserve"> CV algorithm – Accurately finding the vertices of a </w:t>
-      </w:r>
+        <w:t xml:space="preserve"> </w:t>
+      </w:r>
+      <w:proofErr w:type="gramStart"/>
       <w:r>
         <w:rPr>
           <w:b/>
@@ -153,8 +154,9 @@
           <w:u w:val="single"/>
           <w:lang w:val="en-US"/>
         </w:rPr>
-        <w:t>rectangle</w:t>
-      </w:r>
+        <w:t>CV</w:t>
+      </w:r>
+      <w:proofErr w:type="gramEnd"/>
       <w:r>
         <w:rPr>
           <w:b/>
@@ -164,12 +166,34 @@
           <w:u w:val="single"/>
           <w:lang w:val="en-US"/>
         </w:rPr>
+        <w:t xml:space="preserve"> algorithm – Accurately finding the vertices of a </w:t>
+      </w:r>
+      <w:r>
+        <w:rPr>
+          <w:b/>
+          <w:bCs/>
+          <w:sz w:val="24"/>
+          <w:szCs w:val="24"/>
+          <w:u w:val="single"/>
+          <w:lang w:val="en-US"/>
+        </w:rPr>
+        <w:t>rectangle</w:t>
+      </w:r>
+      <w:r>
+        <w:rPr>
+          <w:b/>
+          <w:bCs/>
+          <w:sz w:val="24"/>
+          <w:szCs w:val="24"/>
+          <w:u w:val="single"/>
+          <w:lang w:val="en-US"/>
+        </w:rPr>
         <w:t xml:space="preserve"> within the image</w:t>
       </w:r>
     </w:p>
     <w:p>
       <w:pPr>
-        <w:pStyle w:val="a3"/>
+        <w:pStyle w:val="ListParagraph"/>
         <w:rPr>
           <w:sz w:val="24"/>
           <w:szCs w:val="24"/>
@@ -255,7 +279,25 @@
           <w:szCs w:val="24"/>
           <w:lang w:val="en-US"/>
         </w:rPr>
-        <w:t xml:space="preserve">: The algorithm may receive, in addition to the image itself, a mask which indicates where the quadrilateral’s edges are (as appears in Fig 1). </w:t>
+        <w:t>: The algorithm may receive, in addition to the image itself, a mask which indicates where the quadrilateral’s edges are (as appears in Fig 1</w:t>
+      </w:r>
+      <w:ins w:id="0" w:author="ziskind" w:date="2022-08-18T01:47:00Z">
+        <w:r>
+          <w:rPr>
+            <w:sz w:val="24"/>
+            <w:szCs w:val="24"/>
+            <w:lang w:val="en-US"/>
+          </w:rPr>
+          <w:t>.2</w:t>
+        </w:r>
+      </w:ins>
+      <w:r>
+        <w:rPr>
+          <w:sz w:val="24"/>
+          <w:szCs w:val="24"/>
+          <w:lang w:val="en-US"/>
+        </w:rPr>
+        <w:t xml:space="preserve">). </w:t>
       </w:r>
       <w:r>
         <w:rPr>
@@ -285,7 +327,7 @@
     </w:p>
     <w:p>
       <w:pPr>
-        <w:pStyle w:val="a3"/>
+        <w:pStyle w:val="ListParagraph"/>
         <w:numPr>
           <w:ilvl w:val="0"/>
           <w:numId w:val="2"/>
@@ -307,7 +349,7 @@
     </w:p>
     <w:p>
       <w:pPr>
-        <w:pStyle w:val="a3"/>
+        <w:pStyle w:val="ListParagraph"/>
         <w:numPr>
           <w:ilvl w:val="0"/>
           <w:numId w:val="2"/>
@@ -329,7 +371,7 @@
     </w:p>
     <w:p>
       <w:pPr>
-        <w:pStyle w:val="a3"/>
+        <w:pStyle w:val="ListParagraph"/>
         <w:numPr>
           <w:ilvl w:val="0"/>
           <w:numId w:val="2"/>
@@ -351,7 +393,7 @@
     </w:p>
     <w:p>
       <w:pPr>
-        <w:pStyle w:val="a3"/>
+        <w:pStyle w:val="ListParagraph"/>
         <w:numPr>
           <w:ilvl w:val="0"/>
           <w:numId w:val="2"/>
@@ -368,12 +410,30 @@
           <w:szCs w:val="24"/>
           <w:lang w:val="en-US"/>
         </w:rPr>
-        <w:t>Score the candidates in order to come up with the best edges defining line equations</w:t>
-      </w:r>
-    </w:p>
-    <w:p>
-      <w:pPr>
-        <w:pStyle w:val="a3"/>
+        <w:t xml:space="preserve">Score the candidates </w:t>
+      </w:r>
+      <w:proofErr w:type="gramStart"/>
+      <w:r>
+        <w:rPr>
+          <w:sz w:val="24"/>
+          <w:szCs w:val="24"/>
+          <w:lang w:val="en-US"/>
+        </w:rPr>
+        <w:t>in order to</w:t>
+      </w:r>
+      <w:proofErr w:type="gramEnd"/>
+      <w:r>
+        <w:rPr>
+          <w:sz w:val="24"/>
+          <w:szCs w:val="24"/>
+          <w:lang w:val="en-US"/>
+        </w:rPr>
+        <w:t xml:space="preserve"> come up with the best edges defining line equations</w:t>
+      </w:r>
+    </w:p>
+    <w:p>
+      <w:pPr>
+        <w:pStyle w:val="ListParagraph"/>
         <w:numPr>
           <w:ilvl w:val="0"/>
           <w:numId w:val="2"/>
@@ -395,7 +455,7 @@
     </w:p>
     <w:p>
       <w:pPr>
-        <w:pStyle w:val="a3"/>
+        <w:pStyle w:val="ListParagraph"/>
         <w:rPr>
           <w:sz w:val="24"/>
           <w:szCs w:val="24"/>
@@ -422,7 +482,7 @@
     </w:p>
     <w:p>
       <w:pPr>
-        <w:pStyle w:val="a3"/>
+        <w:pStyle w:val="ListParagraph"/>
         <w:keepNext/>
         <w:jc w:val="center"/>
       </w:pPr>
@@ -452,7 +512,7 @@
                     </pic:cNvPicPr>
                   </pic:nvPicPr>
                   <pic:blipFill>
-                    <a:blip r:embed="rId5">
+                    <a:blip r:embed="rId6">
                       <a:extLst>
                         <a:ext uri="{28A0092B-C50C-407E-A947-70E740481C1C}">
                           <a14:useLocalDpi xmlns:a14="http://schemas.microsoft.com/office/drawing/2010/main" val="0"/>
@@ -512,7 +572,7 @@
                     </pic:cNvPicPr>
                   </pic:nvPicPr>
                   <pic:blipFill>
-                    <a:blip r:embed="rId6">
+                    <a:blip r:embed="rId7">
                       <a:extLst>
                         <a:ext uri="{28A0092B-C50C-407E-A947-70E740481C1C}">
                           <a14:useLocalDpi xmlns:a14="http://schemas.microsoft.com/office/drawing/2010/main" val="0"/>
@@ -546,7 +606,7 @@
     </w:p>
     <w:p>
       <w:pPr>
-        <w:pStyle w:val="a4"/>
+        <w:pStyle w:val="Caption"/>
         <w:ind w:left="720" w:firstLine="720"/>
         <w:rPr>
           <w:lang w:val="en-US"/>
@@ -559,19 +619,7 @@
         <w:rPr>
           <w:lang w:val="en-US"/>
         </w:rPr>
-        <w:t>1.1</w:t>
-      </w:r>
-      <w:r>
-        <w:rPr>
-          <w:lang w:val="en-US"/>
-        </w:rPr>
-        <w:t>: Given Image</w:t>
-      </w:r>
-      <w:r>
-        <w:rPr>
-          <w:lang w:val="en-US"/>
-        </w:rPr>
-        <w:t xml:space="preserve"> </w:t>
+        <w:t xml:space="preserve">1.1: Given Image </w:t>
       </w:r>
       <w:r>
         <w:rPr>
@@ -606,24 +654,14 @@
       <w:r>
         <w:t xml:space="preserve">Figure </w:t>
       </w:r>
-      <w:r>
-        <w:fldChar w:fldCharType="begin"/>
-      </w:r>
-      <w:r>
-        <w:instrText xml:space="preserve"> SEQ Figure \* ARABIC </w:instrText>
-      </w:r>
-      <w:r>
-        <w:fldChar w:fldCharType="separate"/>
-      </w:r>
-      <w:r>
-        <w:rPr>
-          <w:noProof/>
-        </w:rPr>
-        <w:t>1</w:t>
-      </w:r>
-      <w:r>
-        <w:fldChar w:fldCharType="end"/>
-      </w:r>
+      <w:fldSimple w:instr=" SEQ Figure \* ARABIC ">
+        <w:r>
+          <w:rPr>
+            <w:noProof/>
+          </w:rPr>
+          <w:t>1</w:t>
+        </w:r>
+      </w:fldSimple>
       <w:r>
         <w:rPr>
           <w:lang w:val="en-US"/>
@@ -633,7 +671,7 @@
     </w:p>
     <w:p>
       <w:pPr>
-        <w:pStyle w:val="a3"/>
+        <w:pStyle w:val="ListParagraph"/>
         <w:numPr>
           <w:ilvl w:val="0"/>
           <w:numId w:val="1"/>
@@ -672,7 +710,7 @@
     </w:p>
     <w:p>
       <w:pPr>
-        <w:pStyle w:val="a3"/>
+        <w:pStyle w:val="ListParagraph"/>
         <w:numPr>
           <w:ilvl w:val="1"/>
           <w:numId w:val="1"/>
@@ -719,7 +757,63 @@
           <w:szCs w:val="24"/>
           <w:lang w:val="en-US"/>
         </w:rPr>
-        <w:t xml:space="preserve">The image’s gradient details the rate of the change of color withing the picture, in order to produce it we firstly convert the image to grayscale and </w:t>
+        <w:t>The image’s gradient details the rate of the change of color withing the picture</w:t>
+      </w:r>
+      <w:del w:id="1" w:author="ziskind" w:date="2022-08-18T01:49:00Z">
+        <w:r>
+          <w:rPr>
+            <w:sz w:val="24"/>
+            <w:szCs w:val="24"/>
+            <w:lang w:val="en-US"/>
+          </w:rPr>
+          <w:delText>,</w:delText>
+        </w:r>
+      </w:del>
+      <w:ins w:id="2" w:author="ziskind" w:date="2022-08-18T01:49:00Z">
+        <w:r>
+          <w:rPr>
+            <w:sz w:val="24"/>
+            <w:szCs w:val="24"/>
+            <w:lang w:val="en-US"/>
+          </w:rPr>
+          <w:t>.</w:t>
+        </w:r>
+      </w:ins>
+      <w:r>
+        <w:rPr>
+          <w:sz w:val="24"/>
+          <w:szCs w:val="24"/>
+          <w:lang w:val="en-US"/>
+        </w:rPr>
+        <w:t xml:space="preserve"> </w:t>
+      </w:r>
+      <w:ins w:id="3" w:author="ziskind" w:date="2022-08-18T01:49:00Z">
+        <w:r>
+          <w:rPr>
+            <w:sz w:val="24"/>
+            <w:szCs w:val="24"/>
+            <w:lang w:val="en-US"/>
+          </w:rPr>
+          <w:t>I</w:t>
+        </w:r>
+      </w:ins>
+      <w:del w:id="4" w:author="ziskind" w:date="2022-08-18T01:49:00Z">
+        <w:r>
+          <w:rPr>
+            <w:sz w:val="24"/>
+            <w:szCs w:val="24"/>
+            <w:lang w:val="en-US"/>
+          </w:rPr>
+          <w:delText>i</w:delText>
+        </w:r>
+      </w:del>
+      <w:r>
+        <w:rPr>
+          <w:sz w:val="24"/>
+          <w:szCs w:val="24"/>
+          <w:lang w:val="en-US"/>
+        </w:rPr>
+        <w:t xml:space="preserve">n order to produce it we firstly convert the image to grayscale and </w:t>
       </w:r>
       <w:r>
         <w:rPr>
@@ -743,7 +837,15 @@
           <w:szCs w:val="24"/>
           <w:lang w:val="en-US"/>
         </w:rPr>
-        <w:t>Opencv’s GaussianBlur function passes the grayscale image through a low pass filter and the Laplacian function computes the gradient</w:t>
+        <w:t>OpenCV’s</w:t>
+      </w:r>
+      <w:r>
+        <w:rPr>
+          <w:sz w:val="24"/>
+          <w:szCs w:val="24"/>
+          <w:lang w:val="en-US"/>
+        </w:rPr>
+        <w:t xml:space="preserve"> GaussianBlur function passes the grayscale image through a low pass filter and the Laplacian function computes the gradient</w:t>
       </w:r>
       <w:r>
         <w:rPr>
@@ -756,7 +858,7 @@
     </w:p>
     <w:p>
       <w:pPr>
-        <w:pStyle w:val="a3"/>
+        <w:pStyle w:val="ListParagraph"/>
         <w:keepNext/>
         <w:ind w:left="792"/>
       </w:pPr>
@@ -787,7 +889,7 @@
                     </pic:cNvPicPr>
                   </pic:nvPicPr>
                   <pic:blipFill>
-                    <a:blip r:embed="rId7">
+                    <a:blip r:embed="rId8">
                       <a:extLst>
                         <a:ext uri="{28A0092B-C50C-407E-A947-70E740481C1C}">
                           <a14:useLocalDpi xmlns:a14="http://schemas.microsoft.com/office/drawing/2010/main" val="0"/>
@@ -821,7 +923,7 @@
     </w:p>
     <w:p>
       <w:pPr>
-        <w:pStyle w:val="a4"/>
+        <w:pStyle w:val="Caption"/>
         <w:ind w:left="720" w:firstLine="720"/>
         <w:rPr>
           <w:lang w:val="en-US"/>
@@ -830,24 +932,14 @@
       <w:r>
         <w:t xml:space="preserve">Figure </w:t>
       </w:r>
-      <w:r>
-        <w:fldChar w:fldCharType="begin"/>
-      </w:r>
-      <w:r>
-        <w:instrText xml:space="preserve"> SEQ Figure \* ARABIC </w:instrText>
-      </w:r>
-      <w:r>
-        <w:fldChar w:fldCharType="separate"/>
-      </w:r>
-      <w:r>
-        <w:rPr>
-          <w:noProof/>
-        </w:rPr>
-        <w:t>2</w:t>
-      </w:r>
-      <w:r>
-        <w:fldChar w:fldCharType="end"/>
-      </w:r>
+      <w:fldSimple w:instr=" SEQ Figure \* ARABIC ">
+        <w:r>
+          <w:rPr>
+            <w:noProof/>
+          </w:rPr>
+          <w:t>2</w:t>
+        </w:r>
+      </w:fldSimple>
       <w:r>
         <w:rPr>
           <w:lang w:val="en-US"/>
@@ -857,7 +949,7 @@
     </w:p>
     <w:p>
       <w:pPr>
-        <w:pStyle w:val="a3"/>
+        <w:pStyle w:val="ListParagraph"/>
         <w:numPr>
           <w:ilvl w:val="1"/>
           <w:numId w:val="1"/>
@@ -897,7 +989,91 @@
           <w:lang w:val="en-US"/>
         </w:rPr>
         <w:br/>
-        <w:t xml:space="preserve">As an edge of a quadrilateral produces a drastic change of color in the picture we expect the gradient at the edge to be significantly high, so points in the Hough-Space should receive high value in proportion to the number of high value gradients the line they represent </w:t>
+        <w:t xml:space="preserve">As an edge of a quadrilateral produces a drastic change of color in the </w:t>
+      </w:r>
+      <w:proofErr w:type="gramStart"/>
+      <w:r>
+        <w:rPr>
+          <w:lang w:val="en-US"/>
+        </w:rPr>
+        <w:t>picture</w:t>
+      </w:r>
+      <w:proofErr w:type="gramEnd"/>
+      <w:r>
+        <w:rPr>
+          <w:lang w:val="en-US"/>
+        </w:rPr>
+        <w:t xml:space="preserve"> we expect the gradient at the edge to be significantly high, </w:t>
+      </w:r>
+      <w:del w:id="5" w:author="ziskind" w:date="2022-08-18T01:51:00Z">
+        <w:r>
+          <w:rPr>
+            <w:lang w:val="en-US"/>
+          </w:rPr>
+          <w:delText>so</w:delText>
+        </w:r>
+      </w:del>
+      <w:ins w:id="6" w:author="ziskind" w:date="2022-08-18T01:51:00Z">
+        <w:r>
+          <w:rPr>
+            <w:lang w:val="en-US"/>
+          </w:rPr>
+          <w:t xml:space="preserve"> </w:t>
+        </w:r>
+        <w:r>
+          <w:rPr>
+            <w:lang w:val="en-US"/>
+          </w:rPr>
+          <w:t>therefore</w:t>
+        </w:r>
+      </w:ins>
+      <w:r>
+        <w:rPr>
+          <w:lang w:val="en-US"/>
+        </w:rPr>
+        <w:t xml:space="preserve"> points in the Hough-Space should receive </w:t>
+      </w:r>
+      <w:ins w:id="7" w:author="ziskind" w:date="2022-08-18T01:52:00Z">
+        <w:r>
+          <w:rPr>
+            <w:lang w:val="en-US"/>
+          </w:rPr>
+          <w:t xml:space="preserve">a </w:t>
+        </w:r>
+      </w:ins>
+      <w:r>
+        <w:rPr>
+          <w:lang w:val="en-US"/>
+        </w:rPr>
+        <w:t xml:space="preserve">high </w:t>
+      </w:r>
+      <w:del w:id="8" w:author="ziskind" w:date="2022-08-18T01:52:00Z">
+        <w:r>
+          <w:rPr>
+            <w:lang w:val="en-US"/>
+          </w:rPr>
+          <w:delText xml:space="preserve">value </w:delText>
+        </w:r>
+      </w:del>
+      <w:ins w:id="9" w:author="ziskind" w:date="2022-08-18T01:52:00Z">
+        <w:r>
+          <w:rPr>
+            <w:lang w:val="en-US"/>
+          </w:rPr>
+          <w:t>amount of votes</w:t>
+        </w:r>
+        <w:r>
+          <w:rPr>
+            <w:lang w:val="en-US"/>
+          </w:rPr>
+          <w:t xml:space="preserve"> </w:t>
+        </w:r>
+      </w:ins>
+      <w:r>
+        <w:rPr>
+          <w:lang w:val="en-US"/>
+        </w:rPr>
+        <w:t xml:space="preserve">in proportion to the number of high value gradients the line they represent </w:t>
       </w:r>
       <w:r>
         <w:rPr>
@@ -922,7 +1098,34 @@
           <w:lang w:val="en-US"/>
         </w:rPr>
         <w:br/>
-        <w:t>In order to limit the number of points in the Hough-Space which may receive value we base it on the picture’s polar space – as the longest radius possible is the image’s diagonal and we can quantize the angle to 360 degrees.</w:t>
+      </w:r>
+      <w:proofErr w:type="gramStart"/>
+      <w:r>
+        <w:rPr>
+          <w:lang w:val="en-US"/>
+        </w:rPr>
+        <w:t>In order to</w:t>
+      </w:r>
+      <w:proofErr w:type="gramEnd"/>
+      <w:r>
+        <w:rPr>
+          <w:lang w:val="en-US"/>
+        </w:rPr>
+        <w:t xml:space="preserve"> limit the number of points in the Hough-Space which may receive</w:t>
+      </w:r>
+      <w:ins w:id="10" w:author="ziskind" w:date="2022-08-18T01:54:00Z">
+        <w:r>
+          <w:rPr>
+            <w:lang w:val="en-US"/>
+          </w:rPr>
+          <w:t xml:space="preserve"> a</w:t>
+        </w:r>
+      </w:ins>
+      <w:r>
+        <w:rPr>
+          <w:lang w:val="en-US"/>
+        </w:rPr>
+        <w:t xml:space="preserve"> value we base it on the picture’s polar space – as the longest radius possible is the image’s diagonal and we can quantize the angle to 360 degrees.</w:t>
       </w:r>
       <w:r>
         <w:rPr>
@@ -934,7 +1137,7 @@
     </w:p>
     <w:p>
       <w:pPr>
-        <w:pStyle w:val="a3"/>
+        <w:pStyle w:val="ListParagraph"/>
         <w:numPr>
           <w:ilvl w:val="2"/>
           <w:numId w:val="1"/>
@@ -979,8 +1182,16 @@
         <w:rPr>
           <w:lang w:val="en-US"/>
         </w:rPr>
-        <w:t xml:space="preserve">and increase votes for </w:t>
-      </w:r>
+        <w:t>and increase votes for</w:t>
+      </w:r>
+      <w:del w:id="11" w:author="ziskind" w:date="2022-08-18T01:54:00Z">
+        <w:r>
+          <w:rPr>
+            <w:lang w:val="en-US"/>
+          </w:rPr>
+          <w:delText xml:space="preserve"> </w:delText>
+        </w:r>
+      </w:del>
       <w:r>
         <w:rPr>
           <w:lang w:val="en-US"/>
@@ -999,12 +1210,14 @@
         </w:rPr>
         <w:t xml:space="preserve">Hough-Space which represents a line that passes through said </w:t>
       </w:r>
-      <w:r>
-        <w:rPr>
-          <w:lang w:val="en-US"/>
-        </w:rPr>
-        <w:t xml:space="preserve">   </w:t>
-      </w:r>
+      <w:del w:id="12" w:author="ziskind" w:date="2022-08-18T01:54:00Z">
+        <w:r>
+          <w:rPr>
+            <w:lang w:val="en-US"/>
+          </w:rPr>
+          <w:delText xml:space="preserve">   </w:delText>
+        </w:r>
+      </w:del>
       <w:r>
         <w:rPr>
           <w:lang w:val="en-US"/>
@@ -1016,8 +1229,61 @@
           <w:lang w:val="en-US"/>
         </w:rPr>
         <w:br/>
-        <w:t>Lines which go through many gradients will receive many votes</w:t>
-      </w:r>
+      </w:r>
+      <w:ins w:id="13" w:author="ziskind" w:date="2022-08-18T01:56:00Z">
+        <w:r>
+          <w:rPr>
+            <w:lang w:val="en-US"/>
+          </w:rPr>
+          <w:t xml:space="preserve">as a </w:t>
+        </w:r>
+        <w:proofErr w:type="gramStart"/>
+        <w:r>
+          <w:rPr>
+            <w:lang w:val="en-US"/>
+          </w:rPr>
+          <w:t>result</w:t>
+        </w:r>
+        <w:proofErr w:type="gramEnd"/>
+        <w:r>
+          <w:rPr>
+            <w:lang w:val="en-US"/>
+          </w:rPr>
+          <w:t xml:space="preserve"> the more </w:t>
+        </w:r>
+      </w:ins>
+      <w:ins w:id="14" w:author="ziskind" w:date="2022-08-18T01:57:00Z">
+        <w:r>
+          <w:rPr>
+            <w:lang w:val="en-US"/>
+          </w:rPr>
+          <w:t xml:space="preserve">valued gradians in a line, the higher the amount of votes the line </w:t>
+        </w:r>
+      </w:ins>
+      <w:ins w:id="15" w:author="ziskind" w:date="2022-08-18T01:58:00Z">
+        <w:r>
+          <w:rPr>
+            <w:lang w:val="en-US"/>
+          </w:rPr>
+          <w:t>receives.</w:t>
+        </w:r>
+      </w:ins>
+      <w:ins w:id="16" w:author="ziskind" w:date="2022-08-18T01:55:00Z">
+        <w:r>
+          <w:rPr>
+            <w:lang w:val="en-US"/>
+          </w:rPr>
+          <w:br/>
+        </w:r>
+      </w:ins>
+      <w:del w:id="17" w:author="ziskind" w:date="2022-08-18T01:58:00Z">
+        <w:r>
+          <w:rPr>
+            <w:lang w:val="en-US"/>
+          </w:rPr>
+          <w:delText>Lines which go through many gradients will receive many votes</w:delText>
+        </w:r>
+      </w:del>
       <w:r>
         <w:rPr>
           <w:lang w:val="en-US"/>
@@ -1028,7 +1294,7 @@
     </w:p>
     <w:p>
       <w:pPr>
-        <w:pStyle w:val="a3"/>
+        <w:pStyle w:val="ListParagraph"/>
         <w:numPr>
           <w:ilvl w:val="2"/>
           <w:numId w:val="1"/>
@@ -1070,8 +1336,16 @@
         <w:rPr>
           <w:lang w:val="en-US"/>
         </w:rPr>
-        <w:t xml:space="preserve">Second method was taking every 2 high enough gradient points and increase the vote for the line which passes through them. </w:t>
-      </w:r>
+        <w:t>Second method was taking every 2 high enough gradient points and increase the vote for the line which passes through them.</w:t>
+      </w:r>
+      <w:del w:id="18" w:author="ziskind" w:date="2022-08-18T01:59:00Z">
+        <w:r>
+          <w:rPr>
+            <w:lang w:val="en-US"/>
+          </w:rPr>
+          <w:delText xml:space="preserve"> </w:delText>
+        </w:r>
+      </w:del>
       <w:r>
         <w:rPr>
           <w:lang w:val="en-US"/>
@@ -1134,7 +1408,7 @@
                     </pic:cNvPicPr>
                   </pic:nvPicPr>
                   <pic:blipFill>
-                    <a:blip r:embed="rId8">
+                    <a:blip r:embed="rId9">
                       <a:extLst>
                         <a:ext uri="{28A0092B-C50C-407E-A947-70E740481C1C}">
                           <a14:useLocalDpi xmlns:a14="http://schemas.microsoft.com/office/drawing/2010/main" val="0"/>
@@ -1194,7 +1468,7 @@
                     </pic:cNvPicPr>
                   </pic:nvPicPr>
                   <pic:blipFill>
-                    <a:blip r:embed="rId9">
+                    <a:blip r:embed="rId10">
                       <a:extLst>
                         <a:ext uri="{28A0092B-C50C-407E-A947-70E740481C1C}">
                           <a14:useLocalDpi xmlns:a14="http://schemas.microsoft.com/office/drawing/2010/main" val="0"/>
@@ -1228,7 +1502,7 @@
     </w:p>
     <w:p>
       <w:pPr>
-        <w:pStyle w:val="a4"/>
+        <w:pStyle w:val="Caption"/>
         <w:ind w:left="4320" w:hanging="2880"/>
         <w:rPr>
           <w:noProof/>
@@ -1265,24 +1539,14 @@
       <w:r>
         <w:t xml:space="preserve">Figure </w:t>
       </w:r>
-      <w:r>
-        <w:fldChar w:fldCharType="begin"/>
-      </w:r>
-      <w:r>
-        <w:instrText xml:space="preserve"> SEQ Figure \* ARABIC </w:instrText>
-      </w:r>
-      <w:r>
-        <w:fldChar w:fldCharType="separate"/>
-      </w:r>
-      <w:r>
-        <w:rPr>
-          <w:noProof/>
-        </w:rPr>
-        <w:t>3</w:t>
-      </w:r>
-      <w:r>
-        <w:fldChar w:fldCharType="end"/>
-      </w:r>
+      <w:fldSimple w:instr=" SEQ Figure \* ARABIC ">
+        <w:r>
+          <w:rPr>
+            <w:noProof/>
+          </w:rPr>
+          <w:t>3</w:t>
+        </w:r>
+      </w:fldSimple>
       <w:r>
         <w:rPr>
           <w:lang w:val="en-US"/>
@@ -1326,7 +1590,7 @@
     </w:p>
     <w:p>
       <w:pPr>
-        <w:pStyle w:val="a3"/>
+        <w:pStyle w:val="ListParagraph"/>
         <w:numPr>
           <w:ilvl w:val="0"/>
           <w:numId w:val="7"/>
@@ -1339,7 +1603,7 @@
     </w:p>
     <w:p>
       <w:pPr>
-        <w:pStyle w:val="a3"/>
+        <w:pStyle w:val="ListParagraph"/>
         <w:numPr>
           <w:ilvl w:val="0"/>
           <w:numId w:val="7"/>
@@ -1352,7 +1616,7 @@
     </w:p>
     <w:p>
       <w:pPr>
-        <w:pStyle w:val="a3"/>
+        <w:pStyle w:val="ListParagraph"/>
         <w:numPr>
           <w:ilvl w:val="1"/>
           <w:numId w:val="7"/>
@@ -1365,7 +1629,7 @@
     </w:p>
     <w:p>
       <w:pPr>
-        <w:pStyle w:val="a3"/>
+        <w:pStyle w:val="ListParagraph"/>
         <w:numPr>
           <w:ilvl w:val="1"/>
           <w:numId w:val="7"/>
@@ -1378,7 +1642,7 @@
     </w:p>
     <w:p>
       <w:pPr>
-        <w:pStyle w:val="a3"/>
+        <w:pStyle w:val="ListParagraph"/>
         <w:numPr>
           <w:ilvl w:val="1"/>
           <w:numId w:val="7"/>
@@ -1422,25 +1686,67 @@
         <w:rPr>
           <w:lang w:val="en-US"/>
         </w:rPr>
-        <w:t xml:space="preserve">Noise heavy or blurry images may produce many local extrema in the Hough-Space computation. A way to determine the quality of the lines these extrema represent </w:t>
-      </w:r>
-      <w:r>
-        <w:rPr>
-          <w:lang w:val="en-US"/>
-        </w:rPr>
-        <w:t xml:space="preserve">is needed in order to choose the best possible options. </w:t>
+        <w:t xml:space="preserve">Noise heavy or blurry images may produce </w:t>
+      </w:r>
+      <w:proofErr w:type="gramStart"/>
+      <w:r>
+        <w:rPr>
+          <w:lang w:val="en-US"/>
+        </w:rPr>
+        <w:t>many</w:t>
+      </w:r>
+      <w:proofErr w:type="gramEnd"/>
+      <w:r>
+        <w:rPr>
+          <w:lang w:val="en-US"/>
+        </w:rPr>
+        <w:t xml:space="preserve"> local extrema in the Hough-Space computation. A way to determine the quality of the lines these extrema represent </w:t>
+      </w:r>
+      <w:r>
+        <w:rPr>
+          <w:lang w:val="en-US"/>
+        </w:rPr>
+        <w:t xml:space="preserve">is needed </w:t>
+      </w:r>
+      <w:proofErr w:type="gramStart"/>
+      <w:r>
+        <w:rPr>
+          <w:lang w:val="en-US"/>
+        </w:rPr>
+        <w:t>in order to</w:t>
+      </w:r>
+      <w:proofErr w:type="gramEnd"/>
+      <w:r>
+        <w:rPr>
+          <w:lang w:val="en-US"/>
+        </w:rPr>
+        <w:t xml:space="preserve"> choose the best possible options. </w:t>
       </w:r>
       <w:r>
         <w:rPr>
           <w:lang w:val="en-US"/>
         </w:rPr>
         <w:br/>
-        <w:t>We came up with many different ways:</w:t>
-      </w:r>
-    </w:p>
-    <w:p>
-      <w:pPr>
-        <w:pStyle w:val="a3"/>
+        <w:t xml:space="preserve">We </w:t>
+      </w:r>
+      <w:proofErr w:type="gramStart"/>
+      <w:r>
+        <w:rPr>
+          <w:lang w:val="en-US"/>
+        </w:rPr>
+        <w:t>came up with</w:t>
+      </w:r>
+      <w:proofErr w:type="gramEnd"/>
+      <w:r>
+        <w:rPr>
+          <w:lang w:val="en-US"/>
+        </w:rPr>
+        <w:t xml:space="preserve"> many different ways:</w:t>
+      </w:r>
+    </w:p>
+    <w:p>
+      <w:pPr>
+        <w:pStyle w:val="ListParagraph"/>
         <w:numPr>
           <w:ilvl w:val="2"/>
           <w:numId w:val="7"/>
@@ -1466,7 +1772,7 @@
     </w:p>
     <w:p>
       <w:pPr>
-        <w:pStyle w:val="a3"/>
+        <w:pStyle w:val="ListParagraph"/>
         <w:numPr>
           <w:ilvl w:val="2"/>
           <w:numId w:val="7"/>
@@ -1489,16 +1795,25 @@
         </w:rPr>
         <w:br/>
       </w:r>
+      <w:commentRangeStart w:id="19"/>
       <w:r>
         <w:rPr>
           <w:lang w:val="en-US"/>
         </w:rPr>
         <w:t>Number of high enough gradient values along the line, normalized to its length.</w:t>
       </w:r>
-    </w:p>
-    <w:p>
-      <w:pPr>
-        <w:pStyle w:val="a3"/>
+      <w:commentRangeEnd w:id="19"/>
+      <w:r>
+        <w:rPr>
+          <w:rStyle w:val="CommentReference"/>
+          <w:rtl/>
+        </w:rPr>
+        <w:commentReference w:id="19"/>
+      </w:r>
+    </w:p>
+    <w:p>
+      <w:pPr>
+        <w:pStyle w:val="ListParagraph"/>
         <w:numPr>
           <w:ilvl w:val="2"/>
           <w:numId w:val="7"/>
@@ -1519,8 +1834,46 @@
           <w:lang w:val="en-US"/>
         </w:rPr>
         <w:br/>
-        <w:t>As a line which has smaller gaps between high enough gradient value points is probably a better line than one with one big gap</w:t>
-      </w:r>
+        <w:t xml:space="preserve">As a line which has smaller gaps between high enough gradient value points is </w:t>
+      </w:r>
+      <w:ins w:id="20" w:author="ziskind" w:date="2022-08-18T02:04:00Z">
+        <w:r>
+          <w:rPr>
+            <w:lang w:val="en-US"/>
+          </w:rPr>
+          <w:t>most likely</w:t>
+        </w:r>
+        <w:r>
+          <w:rPr>
+            <w:lang w:val="en-US"/>
+          </w:rPr>
+          <w:t xml:space="preserve"> </w:t>
+        </w:r>
+      </w:ins>
+      <w:del w:id="21" w:author="ziskind" w:date="2022-08-18T02:04:00Z">
+        <w:r>
+          <w:rPr>
+            <w:lang w:val="en-US"/>
+          </w:rPr>
+          <w:delText xml:space="preserve">probably </w:delText>
+        </w:r>
+      </w:del>
+      <w:r>
+        <w:rPr>
+          <w:lang w:val="en-US"/>
+        </w:rPr>
+        <w:t>a better line than one with one big gap</w:t>
+      </w:r>
+      <w:ins w:id="22" w:author="ziskind" w:date="2022-08-18T02:04:00Z">
+        <w:r>
+          <w:rPr>
+            <w:rFonts w:hint="cs"/>
+            <w:rtl/>
+            <w:lang w:val="en-US"/>
+          </w:rPr>
+          <w:t>,</w:t>
+        </w:r>
+      </w:ins>
       <w:r>
         <w:rPr>
           <w:lang w:val="en-US"/>
@@ -1537,12 +1890,13 @@
     </w:p>
     <w:p>
       <w:pPr>
-        <w:pStyle w:val="a3"/>
+        <w:pStyle w:val="ListParagraph"/>
         <w:numPr>
           <w:ilvl w:val="2"/>
           <w:numId w:val="7"/>
         </w:numPr>
         <w:rPr>
+          <w:ins w:id="23" w:author="ziskind" w:date="2022-08-18T02:05:00Z"/>
           <w:lang w:val="en-US"/>
         </w:rPr>
       </w:pPr>
@@ -1551,21 +1905,471 @@
           <w:u w:val="single"/>
           <w:lang w:val="en-US"/>
         </w:rPr>
-        <w:t>By histogram of gaps (this method was suggested by Jihad at the end):</w:t>
-      </w:r>
+        <w:t>By histogram of gaps (</w:t>
+      </w:r>
+      <w:proofErr w:type="gramStart"/>
       <w:r>
         <w:rPr>
           <w:u w:val="single"/>
           <w:lang w:val="en-US"/>
         </w:rPr>
+        <w:t>this method was suggested by Jihad</w:t>
+      </w:r>
+      <w:proofErr w:type="gramEnd"/>
+      <w:r>
+        <w:rPr>
+          <w:u w:val="single"/>
+          <w:lang w:val="en-US"/>
+        </w:rPr>
+        <w:t xml:space="preserve"> at the end):</w:t>
+      </w:r>
+      <w:r>
+        <w:rPr>
+          <w:u w:val="single"/>
+          <w:lang w:val="en-US"/>
+        </w:rPr>
         <w:br/>
       </w:r>
       <w:r>
         <w:rPr>
           <w:lang w:val="en-US"/>
         </w:rPr>
-        <w:t>Still requires implimantation</w:t>
-      </w:r>
+        <w:t xml:space="preserve">Still requires </w:t>
+      </w:r>
+      <w:r>
+        <w:rPr>
+          <w:lang w:val="en-US"/>
+        </w:rPr>
+        <w:t>implementation</w:t>
+      </w:r>
+      <w:ins w:id="24" w:author="ziskind" w:date="2022-08-18T02:05:00Z">
+        <w:r>
+          <w:rPr>
+            <w:rtl/>
+            <w:lang w:val="en-US"/>
+          </w:rPr>
+          <w:br/>
+        </w:r>
+      </w:ins>
+    </w:p>
+    <w:p>
+      <w:pPr>
+        <w:pStyle w:val="ListParagraph"/>
+        <w:numPr>
+          <w:ilvl w:val="1"/>
+          <w:numId w:val="7"/>
+        </w:numPr>
+        <w:rPr>
+          <w:ins w:id="25" w:author="ziskind" w:date="2022-08-18T02:11:00Z"/>
+          <w:lang w:val="en-US"/>
+          <w:rPrChange w:id="26" w:author="ziskind" w:date="2022-08-18T02:11:00Z">
+            <w:rPr>
+              <w:ins w:id="27" w:author="ziskind" w:date="2022-08-18T02:11:00Z"/>
+              <w:sz w:val="24"/>
+              <w:szCs w:val="24"/>
+              <w:lang w:val="en-US"/>
+            </w:rPr>
+          </w:rPrChange>
+        </w:rPr>
+      </w:pPr>
+      <w:ins w:id="28" w:author="ziskind" w:date="2022-08-18T02:05:00Z">
+        <w:r>
+          <w:rPr>
+            <w:lang w:val="en-US"/>
+          </w:rPr>
+          <w:t xml:space="preserve">Choosing the lines </w:t>
+        </w:r>
+      </w:ins>
+      <w:ins w:id="29" w:author="ziskind" w:date="2022-08-18T02:11:00Z">
+        <w:r>
+          <w:rPr>
+            <w:lang w:val="en-US"/>
+          </w:rPr>
+          <w:t>out of</w:t>
+        </w:r>
+      </w:ins>
+      <w:ins w:id="30" w:author="ziskind" w:date="2022-08-18T02:05:00Z">
+        <w:r>
+          <w:rPr>
+            <w:lang w:val="en-US"/>
+          </w:rPr>
+          <w:t xml:space="preserve"> the can</w:t>
+        </w:r>
+      </w:ins>
+      <w:ins w:id="31" w:author="ziskind" w:date="2022-08-18T02:06:00Z">
+        <w:r>
+          <w:rPr>
+            <w:lang w:val="en-US"/>
+          </w:rPr>
+          <w:t>didates:</w:t>
+        </w:r>
+        <w:r>
+          <w:rPr>
+            <w:lang w:val="en-US"/>
+          </w:rPr>
+          <w:br/>
+        </w:r>
+      </w:ins>
+      <w:ins w:id="32" w:author="ziskind" w:date="2022-08-18T02:07:00Z">
+        <w:r>
+          <w:rPr>
+            <w:sz w:val="24"/>
+            <w:szCs w:val="24"/>
+            <w:lang w:val="en-US"/>
+          </w:rPr>
+          <w:t xml:space="preserve">A </w:t>
+        </w:r>
+      </w:ins>
+      <w:ins w:id="33" w:author="ziskind" w:date="2022-08-18T02:06:00Z">
+        <w:r>
+          <w:rPr>
+            <w:sz w:val="24"/>
+            <w:szCs w:val="24"/>
+            <w:lang w:val="en-US"/>
+          </w:rPr>
+          <w:t>Q</w:t>
+        </w:r>
+        <w:r>
+          <w:rPr>
+            <w:sz w:val="24"/>
+            <w:szCs w:val="24"/>
+            <w:lang w:val="en-US"/>
+          </w:rPr>
+          <w:t>uadrilateral’s edge</w:t>
+        </w:r>
+      </w:ins>
+      <w:ins w:id="34" w:author="ziskind" w:date="2022-08-18T02:07:00Z">
+        <w:r>
+          <w:rPr>
+            <w:sz w:val="24"/>
+            <w:szCs w:val="24"/>
+            <w:lang w:val="en-US"/>
+          </w:rPr>
+          <w:t xml:space="preserve"> might </w:t>
+        </w:r>
+        <w:proofErr w:type="gramStart"/>
+        <w:r>
+          <w:rPr>
+            <w:sz w:val="24"/>
+            <w:szCs w:val="24"/>
+            <w:lang w:val="en-US"/>
+          </w:rPr>
+          <w:t>be considered</w:t>
+        </w:r>
+        <w:proofErr w:type="gramEnd"/>
+        <w:r>
+          <w:rPr>
+            <w:sz w:val="24"/>
+            <w:szCs w:val="24"/>
+            <w:lang w:val="en-US"/>
+          </w:rPr>
+          <w:t xml:space="preserve"> as </w:t>
+        </w:r>
+      </w:ins>
+      <w:ins w:id="35" w:author="ziskind" w:date="2022-08-18T02:08:00Z">
+        <w:r>
+          <w:rPr>
+            <w:sz w:val="24"/>
+            <w:szCs w:val="24"/>
+            <w:lang w:val="en-US"/>
+          </w:rPr>
+          <w:t>similar but different lines, resulted from the Hough-Space. It is needed to make sure that the</w:t>
+        </w:r>
+      </w:ins>
+      <w:ins w:id="36" w:author="ziskind" w:date="2022-08-18T02:11:00Z">
+        <w:r>
+          <w:rPr>
+            <w:sz w:val="24"/>
+            <w:szCs w:val="24"/>
+            <w:lang w:val="en-US"/>
+          </w:rPr>
+          <w:t xml:space="preserve"> t</w:t>
+        </w:r>
+      </w:ins>
+      <w:ins w:id="37" w:author="ziskind" w:date="2022-08-18T02:12:00Z">
+        <w:r>
+          <w:rPr>
+            <w:sz w:val="24"/>
+            <w:szCs w:val="24"/>
+            <w:lang w:val="en-US"/>
+          </w:rPr>
+          <w:t>op scored,</w:t>
+        </w:r>
+      </w:ins>
+      <w:ins w:id="38" w:author="ziskind" w:date="2022-08-18T02:08:00Z">
+        <w:r>
+          <w:rPr>
+            <w:sz w:val="24"/>
+            <w:szCs w:val="24"/>
+            <w:lang w:val="en-US"/>
+          </w:rPr>
+          <w:t xml:space="preserve"> final line</w:t>
+        </w:r>
+      </w:ins>
+      <w:ins w:id="39" w:author="ziskind" w:date="2022-08-18T02:12:00Z">
+        <w:r>
+          <w:rPr>
+            <w:sz w:val="24"/>
+            <w:szCs w:val="24"/>
+            <w:lang w:val="en-US"/>
+          </w:rPr>
+          <w:t>s</w:t>
+        </w:r>
+      </w:ins>
+      <w:ins w:id="40" w:author="ziskind" w:date="2022-08-18T02:08:00Z">
+        <w:r>
+          <w:rPr>
+            <w:sz w:val="24"/>
+            <w:szCs w:val="24"/>
+            <w:lang w:val="en-US"/>
+          </w:rPr>
+          <w:t xml:space="preserve"> we pi</w:t>
+        </w:r>
+      </w:ins>
+      <w:ins w:id="41" w:author="ziskind" w:date="2022-08-18T02:09:00Z">
+        <w:r>
+          <w:rPr>
+            <w:sz w:val="24"/>
+            <w:szCs w:val="24"/>
+            <w:lang w:val="en-US"/>
+          </w:rPr>
+          <w:t xml:space="preserve">ck, in our case </w:t>
+        </w:r>
+        <w:proofErr w:type="gramStart"/>
+        <w:r>
+          <w:rPr>
+            <w:sz w:val="24"/>
+            <w:szCs w:val="24"/>
+            <w:lang w:val="en-US"/>
+          </w:rPr>
+          <w:t>4</w:t>
+        </w:r>
+        <w:proofErr w:type="gramEnd"/>
+        <w:r>
+          <w:rPr>
+            <w:sz w:val="24"/>
+            <w:szCs w:val="24"/>
+            <w:lang w:val="en-US"/>
+          </w:rPr>
+          <w:t xml:space="preserve"> lines, represent different edges. For this purpose, we checked the </w:t>
+        </w:r>
+      </w:ins>
+      <w:ins w:id="42" w:author="ziskind" w:date="2022-08-18T02:10:00Z">
+        <w:r>
+          <w:rPr>
+            <w:sz w:val="24"/>
+            <w:szCs w:val="24"/>
+            <w:lang w:val="en-US"/>
+          </w:rPr>
+          <w:t xml:space="preserve">lines </w:t>
+        </w:r>
+        <w:r>
+          <w:rPr>
+            <w:sz w:val="24"/>
+            <w:szCs w:val="24"/>
+            <w:lang w:val="en-US"/>
+          </w:rPr>
+          <w:t>its uniqueness</w:t>
+        </w:r>
+        <w:r>
+          <w:rPr>
+            <w:sz w:val="24"/>
+            <w:szCs w:val="24"/>
+            <w:lang w:val="en-US"/>
+          </w:rPr>
+          <w:t xml:space="preserve"> by the next ways:</w:t>
+        </w:r>
+      </w:ins>
+    </w:p>
+    <w:p>
+      <w:pPr>
+        <w:pStyle w:val="ListParagraph"/>
+        <w:numPr>
+          <w:ilvl w:val="2"/>
+          <w:numId w:val="7"/>
+        </w:numPr>
+        <w:rPr>
+          <w:ins w:id="43" w:author="ziskind" w:date="2022-08-18T02:12:00Z"/>
+          <w:lang w:val="en-US"/>
+          <w:rPrChange w:id="44" w:author="ziskind" w:date="2022-08-18T02:12:00Z">
+            <w:rPr>
+              <w:ins w:id="45" w:author="ziskind" w:date="2022-08-18T02:12:00Z"/>
+              <w:sz w:val="24"/>
+              <w:szCs w:val="24"/>
+              <w:lang w:val="en-US"/>
+            </w:rPr>
+          </w:rPrChange>
+        </w:rPr>
+      </w:pPr>
+      <w:ins w:id="46" w:author="ziskind" w:date="2022-08-18T02:11:00Z">
+        <w:r>
+          <w:rPr>
+            <w:lang w:val="en-US"/>
+          </w:rPr>
+          <w:t xml:space="preserve">By polar </w:t>
+        </w:r>
+      </w:ins>
+      <w:ins w:id="47" w:author="ziskind" w:date="2022-08-18T02:12:00Z">
+        <w:r>
+          <w:rPr>
+            <w:lang w:val="en-US"/>
+          </w:rPr>
+          <w:t>representation:</w:t>
+        </w:r>
+      </w:ins>
+    </w:p>
+    <w:p>
+      <w:pPr>
+        <w:pStyle w:val="ListParagraph"/>
+        <w:numPr>
+          <w:ilvl w:val="2"/>
+          <w:numId w:val="7"/>
+        </w:numPr>
+        <w:rPr>
+          <w:ins w:id="48" w:author="ziskind" w:date="2022-08-18T02:12:00Z"/>
+          <w:lang w:val="en-US"/>
+          <w:rPrChange w:id="49" w:author="ziskind" w:date="2022-08-18T02:12:00Z">
+            <w:rPr>
+              <w:ins w:id="50" w:author="ziskind" w:date="2022-08-18T02:12:00Z"/>
+              <w:sz w:val="24"/>
+              <w:szCs w:val="24"/>
+              <w:lang w:val="en-US"/>
+            </w:rPr>
+          </w:rPrChange>
+        </w:rPr>
+      </w:pPr>
+      <w:ins w:id="51" w:author="ziskind" w:date="2022-08-18T02:12:00Z">
+        <w:r>
+          <w:rPr>
+            <w:sz w:val="24"/>
+            <w:szCs w:val="24"/>
+            <w:lang w:val="en-US"/>
+          </w:rPr>
+          <w:t xml:space="preserve">By average </w:t>
+        </w:r>
+        <w:commentRangeStart w:id="52"/>
+        <w:r>
+          <w:rPr>
+            <w:sz w:val="24"/>
+            <w:szCs w:val="24"/>
+            <w:lang w:val="en-US"/>
+          </w:rPr>
+          <w:t>distance</w:t>
+        </w:r>
+      </w:ins>
+      <w:commentRangeEnd w:id="52"/>
+      <w:ins w:id="53" w:author="ziskind" w:date="2022-08-18T02:13:00Z">
+        <w:r>
+          <w:rPr>
+            <w:rStyle w:val="CommentReference"/>
+            <w:rtl/>
+          </w:rPr>
+          <w:commentReference w:id="52"/>
+        </w:r>
+      </w:ins>
+      <w:ins w:id="54" w:author="ziskind" w:date="2022-08-18T02:12:00Z">
+        <w:r>
+          <w:rPr>
+            <w:sz w:val="24"/>
+            <w:szCs w:val="24"/>
+            <w:lang w:val="en-US"/>
+          </w:rPr>
+          <w:t>:</w:t>
+        </w:r>
+      </w:ins>
+    </w:p>
+    <w:p>
+      <w:pPr>
+        <w:rPr>
+          <w:ins w:id="55" w:author="ziskind" w:date="2022-08-18T02:13:00Z"/>
+          <w:sz w:val="24"/>
+          <w:szCs w:val="24"/>
+          <w:lang w:val="en-US"/>
+        </w:rPr>
+      </w:pPr>
+      <w:ins w:id="56" w:author="ziskind" w:date="2022-08-18T02:13:00Z">
+        <w:r>
+          <w:rPr>
+            <w:sz w:val="24"/>
+            <w:szCs w:val="24"/>
+            <w:lang w:val="en-US"/>
+          </w:rPr>
+          <w:br w:type="page"/>
+        </w:r>
+      </w:ins>
+    </w:p>
+    <w:p>
+      <w:pPr>
+        <w:rPr>
+          <w:sz w:val="24"/>
+          <w:szCs w:val="24"/>
+          <w:lang w:val="en-US"/>
+        </w:rPr>
+      </w:pPr>
+      <w:ins w:id="57" w:author="ziskind" w:date="2022-08-18T02:08:00Z">
+        <w:r>
+          <w:rPr>
+            <w:sz w:val="24"/>
+            <w:szCs w:val="24"/>
+            <w:lang w:val="en-US"/>
+            <w:rPrChange w:id="58" w:author="ziskind" w:date="2022-08-18T02:13:00Z">
+              <w:rPr>
+                <w:lang w:val="en-US"/>
+              </w:rPr>
+            </w:rPrChange>
+          </w:rPr>
+          <w:lastRenderedPageBreak/>
+          <w:br/>
+        </w:r>
+      </w:ins>
+      <w:r>
+        <w:rPr>
+          <w:sz w:val="24"/>
+          <w:szCs w:val="24"/>
+          <w:lang w:val="en-US"/>
+        </w:rPr>
+        <w:t>Results:</w:t>
+      </w:r>
+    </w:p>
+    <w:p>
+      <w:pPr>
+        <w:rPr>
+          <w:sz w:val="24"/>
+          <w:szCs w:val="24"/>
+          <w:lang w:val="en-US"/>
+        </w:rPr>
+      </w:pPr>
+      <w:r>
+        <w:rPr>
+          <w:sz w:val="24"/>
+          <w:szCs w:val="24"/>
+          <w:lang w:val="en-US"/>
+        </w:rPr>
+        <w:br/>
+      </w:r>
+    </w:p>
+    <w:p>
+      <w:pPr>
+        <w:rPr>
+          <w:sz w:val="24"/>
+          <w:szCs w:val="24"/>
+          <w:lang w:val="en-US"/>
+        </w:rPr>
+      </w:pPr>
+    </w:p>
+    <w:p>
+      <w:pPr>
+        <w:rPr>
+          <w:sz w:val="24"/>
+          <w:szCs w:val="24"/>
+          <w:lang w:val="en-US"/>
+          <w:rPrChange w:id="59" w:author="ziskind" w:date="2022-08-18T02:13:00Z">
+            <w:rPr>
+              <w:lang w:val="en-US"/>
+            </w:rPr>
+          </w:rPrChange>
+        </w:rPr>
+      </w:pPr>
     </w:p>
     <w:sectPr>
       <w:pgSz w:w="11906" w:h="16838"/>
@@ -1575,6 +2379,84 @@
     </w:sectPr>
   </w:body>
 </w:document>
+</file>
+
+<file path=word/comments.xml><?xml version="1.0" encoding="utf-8"?>
+<w:comments xmlns:wpc="http://schemas.microsoft.com/office/word/2010/wordprocessingCanvas" xmlns:cx="http://schemas.microsoft.com/office/drawing/2014/chartex" xmlns:cx1="http://schemas.microsoft.com/office/drawing/2015/9/8/chartex" xmlns:cx2="http://schemas.microsoft.com/office/drawing/2015/10/21/chartex" xmlns:cx3="http://schemas.microsoft.com/office/drawing/2016/5/9/chartex" xmlns:cx4="http://schemas.microsoft.com/office/drawing/2016/5/10/chartex" xmlns:cx5="http://schemas.microsoft.com/office/drawing/2016/5/11/chartex" xmlns:cx6="http://schemas.microsoft.com/office/drawing/2016/5/12/chartex" xmlns:cx7="http://schemas.microsoft.com/office/drawing/2016/5/13/chartex" xmlns:cx8="http://schemas.microsoft.com/office/drawing/2016/5/14/chartex" xmlns:mc="http://schemas.openxmlformats.org/markup-compatibility/2006" xmlns:aink="http://schemas.microsoft.com/office/drawing/2016/ink" xmlns:am3d="http://schemas.microsoft.com/office/drawing/2017/model3d" xmlns:o="urn:schemas-microsoft-com:office:office" xmlns:oel="http://schemas.microsoft.com/office/2019/extlst" xmlns:r="http://schemas.openxmlformats.org/officeDocument/2006/relationships" xmlns:m="http://schemas.openxmlformats.org/officeDocument/2006/math" xmlns:v="urn:schemas-microsoft-com:vml" xmlns:wp14="http://schemas.microsoft.com/office/word/2010/wordprocessingDrawing" xmlns:wp="http://schemas.openxmlformats.org/drawingml/2006/wordprocessingDrawing" xmlns:w10="urn:schemas-microsoft-com:office:word" xmlns:w="http://schemas.openxmlformats.org/wordprocessingml/2006/main" xmlns:w14="http://schemas.microsoft.com/office/word/2010/wordml" xmlns:w15="http://schemas.microsoft.com/office/word/2012/wordml" xmlns:w16cex="http://schemas.microsoft.com/office/word/2018/wordml/cex" xmlns:w16cid="http://schemas.microsoft.com/office/word/2016/wordml/cid" xmlns:w16="http://schemas.microsoft.com/office/word/2018/wordml" xmlns:w16sdtdh="http://schemas.microsoft.com/office/word/2020/wordml/sdtdatahash" xmlns:w16se="http://schemas.microsoft.com/office/word/2015/wordml/symex" xmlns:wpg="http://schemas.microsoft.com/office/word/2010/wordprocessingGroup" xmlns:wpi="http://schemas.microsoft.com/office/word/2010/wordprocessingInk" xmlns:wne="http://schemas.microsoft.com/office/word/2006/wordml" xmlns:wps="http://schemas.microsoft.com/office/word/2010/wordprocessingShape" mc:Ignorable="w14 w15 w16se w16cid w16 w16cex w16sdtdh wp14">
+  <w:comment w:id="19" w:author="ziskind" w:date="2022-08-18T02:03:00Z" w:initials="z">
+    <w:p>
+      <w:pPr>
+        <w:pStyle w:val="CommentText"/>
+      </w:pPr>
+      <w:r>
+        <w:rPr>
+          <w:rStyle w:val="CommentReference"/>
+        </w:rPr>
+        <w:annotationRef/>
+      </w:r>
+      <w:r>
+        <w:rPr>
+          <w:rFonts w:hint="eastAsia"/>
+          <w:rtl/>
+        </w:rPr>
+        <w:t>שקול</w:t>
+      </w:r>
+      <w:r>
+        <w:rPr>
+          <w:rtl/>
+        </w:rPr>
+        <w:t xml:space="preserve"> למה שקורה באמת?</w:t>
+      </w:r>
+    </w:p>
+  </w:comment>
+  <w:comment w:id="52" w:author="ziskind" w:date="2022-08-18T02:13:00Z" w:initials="z">
+    <w:p>
+      <w:pPr>
+        <w:pStyle w:val="CommentText"/>
+      </w:pPr>
+      <w:r>
+        <w:rPr>
+          <w:rStyle w:val="CommentReference"/>
+        </w:rPr>
+        <w:annotationRef/>
+      </w:r>
+      <w:r>
+        <w:rPr>
+          <w:rFonts w:hint="eastAsia"/>
+          <w:rtl/>
+        </w:rPr>
+        <w:t>בהתאם</w:t>
+      </w:r>
+      <w:r>
+        <w:rPr>
+          <w:rtl/>
+        </w:rPr>
+        <w:t xml:space="preserve"> למה שנעשה בהמשך</w:t>
+      </w:r>
+    </w:p>
+  </w:comment>
+</w:comments>
+</file>
+
+<file path=word/commentsExtended.xml><?xml version="1.0" encoding="utf-8"?>
+<w15:commentsEx xmlns:wpc="http://schemas.microsoft.com/office/word/2010/wordprocessingCanvas" xmlns:cx="http://schemas.microsoft.com/office/drawing/2014/chartex" xmlns:cx1="http://schemas.microsoft.com/office/drawing/2015/9/8/chartex" xmlns:cx2="http://schemas.microsoft.com/office/drawing/2015/10/21/chartex" xmlns:cx3="http://schemas.microsoft.com/office/drawing/2016/5/9/chartex" xmlns:cx4="http://schemas.microsoft.com/office/drawing/2016/5/10/chartex" xmlns:cx5="http://schemas.microsoft.com/office/drawing/2016/5/11/chartex" xmlns:cx6="http://schemas.microsoft.com/office/drawing/2016/5/12/chartex" xmlns:cx7="http://schemas.microsoft.com/office/drawing/2016/5/13/chartex" xmlns:cx8="http://schemas.microsoft.com/office/drawing/2016/5/14/chartex" xmlns:mc="http://schemas.openxmlformats.org/markup-compatibility/2006" xmlns:aink="http://schemas.microsoft.com/office/drawing/2016/ink" xmlns:am3d="http://schemas.microsoft.com/office/drawing/2017/model3d" xmlns:o="urn:schemas-microsoft-com:office:office" xmlns:oel="http://schemas.microsoft.com/office/2019/extlst" xmlns:r="http://schemas.openxmlformats.org/officeDocument/2006/relationships" xmlns:m="http://schemas.openxmlformats.org/officeDocument/2006/math" xmlns:v="urn:schemas-microsoft-com:vml" xmlns:wp14="http://schemas.microsoft.com/office/word/2010/wordprocessingDrawing" xmlns:wp="http://schemas.openxmlformats.org/drawingml/2006/wordprocessingDrawing" xmlns:w10="urn:schemas-microsoft-com:office:word" xmlns:w="http://schemas.openxmlformats.org/wordprocessingml/2006/main" xmlns:w14="http://schemas.microsoft.com/office/word/2010/wordml" xmlns:w15="http://schemas.microsoft.com/office/word/2012/wordml" xmlns:w16cex="http://schemas.microsoft.com/office/word/2018/wordml/cex" xmlns:w16cid="http://schemas.microsoft.com/office/word/2016/wordml/cid" xmlns:w16="http://schemas.microsoft.com/office/word/2018/wordml" xmlns:w16sdtdh="http://schemas.microsoft.com/office/word/2020/wordml/sdtdatahash" xmlns:w16se="http://schemas.microsoft.com/office/word/2015/wordml/symex" xmlns:wpg="http://schemas.microsoft.com/office/word/2010/wordprocessingGroup" xmlns:wpi="http://schemas.microsoft.com/office/word/2010/wordprocessingInk" xmlns:wne="http://schemas.microsoft.com/office/word/2006/wordml" xmlns:wps="http://schemas.microsoft.com/office/word/2010/wordprocessingShape" mc:Ignorable="w14 w15 w16se w16cid w16 w16cex w16sdtdh wp14">
+  <w15:commentEx w15:paraId="033883A7" w15:done="0"/>
+  <w15:commentEx w15:paraId="6D5B9CF9" w15:done="0"/>
+</w15:commentsEx>
+</file>
+
+<file path=word/commentsExtensible.xml><?xml version="1.0" encoding="utf-8"?>
+<w16cex:commentsExtensible xmlns:wpc="http://schemas.microsoft.com/office/word/2010/wordprocessingCanvas" xmlns:cx="http://schemas.microsoft.com/office/drawing/2014/chartex" xmlns:cx1="http://schemas.microsoft.com/office/drawing/2015/9/8/chartex" xmlns:cx2="http://schemas.microsoft.com/office/drawing/2015/10/21/chartex" xmlns:cx3="http://schemas.microsoft.com/office/drawing/2016/5/9/chartex" xmlns:cx4="http://schemas.microsoft.com/office/drawing/2016/5/10/chartex" xmlns:cx5="http://schemas.microsoft.com/office/drawing/2016/5/11/chartex" xmlns:cx6="http://schemas.microsoft.com/office/drawing/2016/5/12/chartex" xmlns:cx7="http://schemas.microsoft.com/office/drawing/2016/5/13/chartex" xmlns:cx8="http://schemas.microsoft.com/office/drawing/2016/5/14/chartex" xmlns:mc="http://schemas.openxmlformats.org/markup-compatibility/2006" xmlns:aink="http://schemas.microsoft.com/office/drawing/2016/ink" xmlns:am3d="http://schemas.microsoft.com/office/drawing/2017/model3d" xmlns:o="urn:schemas-microsoft-com:office:office" xmlns:oel="http://schemas.microsoft.com/office/2019/extlst" xmlns:r="http://schemas.openxmlformats.org/officeDocument/2006/relationships" xmlns:m="http://schemas.openxmlformats.org/officeDocument/2006/math" xmlns:v="urn:schemas-microsoft-com:vml" xmlns:wp14="http://schemas.microsoft.com/office/word/2010/wordprocessingDrawing" xmlns:wp="http://schemas.openxmlformats.org/drawingml/2006/wordprocessingDrawing" xmlns:w10="urn:schemas-microsoft-com:office:word" xmlns:w="http://schemas.openxmlformats.org/wordprocessingml/2006/main" xmlns:w14="http://schemas.microsoft.com/office/word/2010/wordml" xmlns:w15="http://schemas.microsoft.com/office/word/2012/wordml" xmlns:w16cex="http://schemas.microsoft.com/office/word/2018/wordml/cex" xmlns:w16cid="http://schemas.microsoft.com/office/word/2016/wordml/cid" xmlns:w16="http://schemas.microsoft.com/office/word/2018/wordml" xmlns:w16sdtdh="http://schemas.microsoft.com/office/word/2020/wordml/sdtdatahash" xmlns:w16se="http://schemas.microsoft.com/office/word/2015/wordml/symex" xmlns:wpg="http://schemas.microsoft.com/office/word/2010/wordprocessingGroup" xmlns:wpi="http://schemas.microsoft.com/office/word/2010/wordprocessingInk" xmlns:wne="http://schemas.microsoft.com/office/word/2006/wordml" xmlns:wps="http://schemas.microsoft.com/office/word/2010/wordprocessingShape" mc:Ignorable="w14 w15 w16se w16cid w16 w16cex w16sdtdh wp14">
+  <w16cex:commentExtensible w16cex:durableId="26A81C85" w16cex:dateUtc="2022-08-17T23:03:00Z"/>
+  <w16cex:commentExtensible w16cex:durableId="26A81EB6" w16cex:dateUtc="2022-08-17T23:13:00Z"/>
+</w16cex:commentsExtensible>
+</file>
+
+<file path=word/commentsIds.xml><?xml version="1.0" encoding="utf-8"?>
+<w16cid:commentsIds xmlns:wpc="http://schemas.microsoft.com/office/word/2010/wordprocessingCanvas" xmlns:cx="http://schemas.microsoft.com/office/drawing/2014/chartex" xmlns:cx1="http://schemas.microsoft.com/office/drawing/2015/9/8/chartex" xmlns:cx2="http://schemas.microsoft.com/office/drawing/2015/10/21/chartex" xmlns:cx3="http://schemas.microsoft.com/office/drawing/2016/5/9/chartex" xmlns:cx4="http://schemas.microsoft.com/office/drawing/2016/5/10/chartex" xmlns:cx5="http://schemas.microsoft.com/office/drawing/2016/5/11/chartex" xmlns:cx6="http://schemas.microsoft.com/office/drawing/2016/5/12/chartex" xmlns:cx7="http://schemas.microsoft.com/office/drawing/2016/5/13/chartex" xmlns:cx8="http://schemas.microsoft.com/office/drawing/2016/5/14/chartex" xmlns:mc="http://schemas.openxmlformats.org/markup-compatibility/2006" xmlns:aink="http://schemas.microsoft.com/office/drawing/2016/ink" xmlns:am3d="http://schemas.microsoft.com/office/drawing/2017/model3d" xmlns:o="urn:schemas-microsoft-com:office:office" xmlns:oel="http://schemas.microsoft.com/office/2019/extlst" xmlns:r="http://schemas.openxmlformats.org/officeDocument/2006/relationships" xmlns:m="http://schemas.openxmlformats.org/officeDocument/2006/math" xmlns:v="urn:schemas-microsoft-com:vml" xmlns:wp14="http://schemas.microsoft.com/office/word/2010/wordprocessingDrawing" xmlns:wp="http://schemas.openxmlformats.org/drawingml/2006/wordprocessingDrawing" xmlns:w10="urn:schemas-microsoft-com:office:word" xmlns:w="http://schemas.openxmlformats.org/wordprocessingml/2006/main" xmlns:w14="http://schemas.microsoft.com/office/word/2010/wordml" xmlns:w15="http://schemas.microsoft.com/office/word/2012/wordml" xmlns:w16cex="http://schemas.microsoft.com/office/word/2018/wordml/cex" xmlns:w16cid="http://schemas.microsoft.com/office/word/2016/wordml/cid" xmlns:w16="http://schemas.microsoft.com/office/word/2018/wordml" xmlns:w16sdtdh="http://schemas.microsoft.com/office/word/2020/wordml/sdtdatahash" xmlns:w16se="http://schemas.microsoft.com/office/word/2015/wordml/symex" xmlns:wpg="http://schemas.microsoft.com/office/word/2010/wordprocessingGroup" xmlns:wpi="http://schemas.microsoft.com/office/word/2010/wordprocessingInk" xmlns:wne="http://schemas.microsoft.com/office/word/2006/wordml" xmlns:wps="http://schemas.microsoft.com/office/word/2010/wordprocessingShape" mc:Ignorable="w14 w15 w16se w16cid w16 w16cex w16sdtdh wp14">
+  <w16cid:commentId w16cid:paraId="033883A7" w16cid:durableId="26A81C85"/>
+  <w16cid:commentId w16cid:paraId="6D5B9CF9" w16cid:durableId="26A81EB6"/>
+</w16cid:commentsIds>
 </file>
 
 <file path=word/numbering.xml><?xml version="1.0" encoding="utf-8"?>
@@ -2215,6 +3097,14 @@
 </w:numbering>
 </file>
 
+<file path=word/people.xml><?xml version="1.0" encoding="utf-8"?>
+<w15:people xmlns:wpc="http://schemas.microsoft.com/office/word/2010/wordprocessingCanvas" xmlns:cx="http://schemas.microsoft.com/office/drawing/2014/chartex" xmlns:cx1="http://schemas.microsoft.com/office/drawing/2015/9/8/chartex" xmlns:cx2="http://schemas.microsoft.com/office/drawing/2015/10/21/chartex" xmlns:cx3="http://schemas.microsoft.com/office/drawing/2016/5/9/chartex" xmlns:cx4="http://schemas.microsoft.com/office/drawing/2016/5/10/chartex" xmlns:cx5="http://schemas.microsoft.com/office/drawing/2016/5/11/chartex" xmlns:cx6="http://schemas.microsoft.com/office/drawing/2016/5/12/chartex" xmlns:cx7="http://schemas.microsoft.com/office/drawing/2016/5/13/chartex" xmlns:cx8="http://schemas.microsoft.com/office/drawing/2016/5/14/chartex" xmlns:mc="http://schemas.openxmlformats.org/markup-compatibility/2006" xmlns:aink="http://schemas.microsoft.com/office/drawing/2016/ink" xmlns:am3d="http://schemas.microsoft.com/office/drawing/2017/model3d" xmlns:o="urn:schemas-microsoft-com:office:office" xmlns:oel="http://schemas.microsoft.com/office/2019/extlst" xmlns:r="http://schemas.openxmlformats.org/officeDocument/2006/relationships" xmlns:m="http://schemas.openxmlformats.org/officeDocument/2006/math" xmlns:v="urn:schemas-microsoft-com:vml" xmlns:wp14="http://schemas.microsoft.com/office/word/2010/wordprocessingDrawing" xmlns:wp="http://schemas.openxmlformats.org/drawingml/2006/wordprocessingDrawing" xmlns:w10="urn:schemas-microsoft-com:office:word" xmlns:w="http://schemas.openxmlformats.org/wordprocessingml/2006/main" xmlns:w14="http://schemas.microsoft.com/office/word/2010/wordml" xmlns:w15="http://schemas.microsoft.com/office/word/2012/wordml" xmlns:w16cex="http://schemas.microsoft.com/office/word/2018/wordml/cex" xmlns:w16cid="http://schemas.microsoft.com/office/word/2016/wordml/cid" xmlns:w16="http://schemas.microsoft.com/office/word/2018/wordml" xmlns:w16sdtdh="http://schemas.microsoft.com/office/word/2020/wordml/sdtdatahash" xmlns:w16se="http://schemas.microsoft.com/office/word/2015/wordml/symex" xmlns:wpg="http://schemas.microsoft.com/office/word/2010/wordprocessingGroup" xmlns:wpi="http://schemas.microsoft.com/office/word/2010/wordprocessingInk" xmlns:wne="http://schemas.microsoft.com/office/word/2006/wordml" xmlns:wps="http://schemas.microsoft.com/office/word/2010/wordprocessingShape" mc:Ignorable="w14 w15 w16se w16cid w16 w16cex w16sdtdh wp14">
+  <w15:person w15:author="ziskind">
+    <w15:presenceInfo w15:providerId="None" w15:userId="ziskind"/>
+  </w15:person>
+</w15:people>
+</file>
+
 <file path=word/styles.xml><?xml version="1.0" encoding="utf-8"?>
 <w:styles xmlns:mc="http://schemas.openxmlformats.org/markup-compatibility/2006" xmlns:r="http://schemas.openxmlformats.org/officeDocument/2006/relationships" xmlns:w="http://schemas.openxmlformats.org/wordprocessingml/2006/main" xmlns:w14="http://schemas.microsoft.com/office/word/2010/wordml" xmlns:w15="http://schemas.microsoft.com/office/word/2012/wordml" xmlns:w16cex="http://schemas.microsoft.com/office/word/2018/wordml/cex" xmlns:w16cid="http://schemas.microsoft.com/office/word/2016/wordml/cid" xmlns:w16="http://schemas.microsoft.com/office/word/2018/wordml" xmlns:w16sdtdh="http://schemas.microsoft.com/office/word/2020/wordml/sdtdatahash" xmlns:w16se="http://schemas.microsoft.com/office/word/2015/wordml/symex" mc:Ignorable="w14 w15 w16se w16cid w16 w16cex w16sdtdh">
   <w:docDefaults>
@@ -2223,7 +3113,7 @@
         <w:rFonts w:asciiTheme="minorHAnsi" w:eastAsiaTheme="minorHAnsi" w:hAnsiTheme="minorHAnsi" w:cstheme="minorBidi"/>
         <w:sz w:val="22"/>
         <w:szCs w:val="22"/>
-        <w:lang w:val="en-IL" w:eastAsia="en-US" w:bidi="he-IL"/>
+        <w:lang w:eastAsia="en-US" w:bidi="he-IL"/>
       </w:rPr>
     </w:rPrDefault>
     <w:pPrDefault>
@@ -2610,17 +3500,17 @@
     <w:lsdException w:name="Unresolved Mention" w:semiHidden="1" w:unhideWhenUsed="1"/>
     <w:lsdException w:name="Smart Link" w:semiHidden="1" w:unhideWhenUsed="1"/>
   </w:latentStyles>
-  <w:style w:type="paragraph" w:default="1" w:styleId="a">
+  <w:style w:type="paragraph" w:default="1" w:styleId="Normal">
     <w:name w:val="Normal"/>
     <w:qFormat/>
   </w:style>
-  <w:style w:type="character" w:default="1" w:styleId="a0">
+  <w:style w:type="character" w:default="1" w:styleId="DefaultParagraphFont">
     <w:name w:val="Default Paragraph Font"/>
     <w:uiPriority w:val="1"/>
     <w:semiHidden/>
     <w:unhideWhenUsed/>
   </w:style>
-  <w:style w:type="table" w:default="1" w:styleId="a1">
+  <w:style w:type="table" w:default="1" w:styleId="TableNormal">
     <w:name w:val="Normal Table"/>
     <w:uiPriority w:val="99"/>
     <w:semiHidden/>
@@ -2635,15 +3525,15 @@
       </w:tblCellMar>
     </w:tblPr>
   </w:style>
-  <w:style w:type="numbering" w:default="1" w:styleId="a2">
+  <w:style w:type="numbering" w:default="1" w:styleId="NoList">
     <w:name w:val="No List"/>
     <w:uiPriority w:val="99"/>
     <w:semiHidden/>
     <w:unhideWhenUsed/>
   </w:style>
-  <w:style w:type="paragraph" w:styleId="a3">
+  <w:style w:type="paragraph" w:styleId="ListParagraph">
     <w:name w:val="List Paragraph"/>
-    <w:basedOn w:val="a"/>
+    <w:basedOn w:val="Normal"/>
     <w:uiPriority w:val="34"/>
     <w:qFormat/>
     <w:rsid w:val="004D6D60"/>
@@ -2652,10 +3542,10 @@
       <w:contextualSpacing/>
     </w:pPr>
   </w:style>
-  <w:style w:type="paragraph" w:styleId="a4">
+  <w:style w:type="paragraph" w:styleId="Caption">
     <w:name w:val="caption"/>
-    <w:basedOn w:val="a"/>
-    <w:next w:val="a"/>
+    <w:basedOn w:val="Normal"/>
+    <w:next w:val="Normal"/>
     <w:uiPriority w:val="35"/>
     <w:unhideWhenUsed/>
     <w:qFormat/>
@@ -2669,6 +3559,82 @@
       <w:color w:val="44546A" w:themeColor="text2"/>
       <w:sz w:val="18"/>
       <w:szCs w:val="18"/>
+    </w:rPr>
+  </w:style>
+  <w:style w:type="paragraph" w:styleId="Revision">
+    <w:name w:val="Revision"/>
+    <w:hidden/>
+    <w:uiPriority w:val="99"/>
+    <w:semiHidden/>
+    <w:rsid w:val="00457D9D"/>
+    <w:pPr>
+      <w:spacing w:after="0" w:line="240" w:lineRule="auto"/>
+    </w:pPr>
+  </w:style>
+  <w:style w:type="character" w:styleId="CommentReference">
+    <w:name w:val="annotation reference"/>
+    <w:basedOn w:val="DefaultParagraphFont"/>
+    <w:uiPriority w:val="99"/>
+    <w:semiHidden/>
+    <w:unhideWhenUsed/>
+    <w:rsid w:val="006A66BC"/>
+    <w:rPr>
+      <w:sz w:val="16"/>
+      <w:szCs w:val="16"/>
+    </w:rPr>
+  </w:style>
+  <w:style w:type="paragraph" w:styleId="CommentText">
+    <w:name w:val="annotation text"/>
+    <w:basedOn w:val="Normal"/>
+    <w:link w:val="CommentTextChar"/>
+    <w:uiPriority w:val="99"/>
+    <w:unhideWhenUsed/>
+    <w:rsid w:val="006A66BC"/>
+    <w:pPr>
+      <w:spacing w:line="240" w:lineRule="auto"/>
+    </w:pPr>
+    <w:rPr>
+      <w:sz w:val="20"/>
+      <w:szCs w:val="20"/>
+    </w:rPr>
+  </w:style>
+  <w:style w:type="character" w:customStyle="1" w:styleId="CommentTextChar">
+    <w:name w:val="Comment Text Char"/>
+    <w:basedOn w:val="DefaultParagraphFont"/>
+    <w:link w:val="CommentText"/>
+    <w:uiPriority w:val="99"/>
+    <w:rsid w:val="006A66BC"/>
+    <w:rPr>
+      <w:sz w:val="20"/>
+      <w:szCs w:val="20"/>
+    </w:rPr>
+  </w:style>
+  <w:style w:type="paragraph" w:styleId="CommentSubject">
+    <w:name w:val="annotation subject"/>
+    <w:basedOn w:val="CommentText"/>
+    <w:next w:val="CommentText"/>
+    <w:link w:val="CommentSubjectChar"/>
+    <w:uiPriority w:val="99"/>
+    <w:semiHidden/>
+    <w:unhideWhenUsed/>
+    <w:rsid w:val="006A66BC"/>
+    <w:rPr>
+      <w:b/>
+      <w:bCs/>
+    </w:rPr>
+  </w:style>
+  <w:style w:type="character" w:customStyle="1" w:styleId="CommentSubjectChar">
+    <w:name w:val="Comment Subject Char"/>
+    <w:basedOn w:val="CommentTextChar"/>
+    <w:link w:val="CommentSubject"/>
+    <w:uiPriority w:val="99"/>
+    <w:semiHidden/>
+    <w:rsid w:val="006A66BC"/>
+    <w:rPr>
+      <w:b/>
+      <w:bCs/>
+      <w:sz w:val="20"/>
+      <w:szCs w:val="20"/>
     </w:rPr>
   </w:style>
 </w:styles>
@@ -2967,4 +3933,16 @@
     </a:ext>
   </a:extLst>
 </a:theme>
+</file>
+
+<file path=customXml/item1.xml><?xml version="1.0" encoding="utf-8"?>
+<b:Sources xmlns:b="http://schemas.openxmlformats.org/officeDocument/2006/bibliography" xmlns="http://schemas.openxmlformats.org/officeDocument/2006/bibliography" SelectedStyle="\APASixthEditionOfficeOnline.xsl" StyleName="APA" Version="6"/>
+</file>
+
+<file path=customXml/itemProps1.xml><?xml version="1.0" encoding="utf-8"?>
+<ds:datastoreItem xmlns:ds="http://schemas.openxmlformats.org/officeDocument/2006/customXml" ds:itemID="{A2D643D1-7D5D-4B0E-B7BE-E03B5620465E}">
+  <ds:schemaRefs>
+    <ds:schemaRef ds:uri="http://schemas.openxmlformats.org/officeDocument/2006/bibliography"/>
+  </ds:schemaRefs>
+</ds:datastoreItem>
 </file>
</xml_diff>

<commit_message>
modified report by reviews
</commit_message>
<xml_diff>
--- a/Hazit_Report_Ron_Roi.docx
+++ b/Hazit_Report_Ron_Roi.docx
@@ -255,25 +255,7 @@
           <w:szCs w:val="24"/>
           <w:lang w:val="en-US"/>
         </w:rPr>
-        <w:t>: The algorithm may receive, in addition to the image itself, a mask which indicates where the quadrilateral’s edges are (as appears in Fig 1</w:t>
-      </w:r>
-      <w:ins w:id="0" w:author="ziskind" w:date="2022-08-18T01:47:00Z">
-        <w:r>
-          <w:rPr>
-            <w:sz w:val="24"/>
-            <w:szCs w:val="24"/>
-            <w:lang w:val="en-US"/>
-          </w:rPr>
-          <w:t>.2</w:t>
-        </w:r>
-      </w:ins>
-      <w:r>
-        <w:rPr>
-          <w:sz w:val="24"/>
-          <w:szCs w:val="24"/>
-          <w:lang w:val="en-US"/>
-        </w:rPr>
-        <w:t xml:space="preserve">). </w:t>
+        <w:t xml:space="preserve">: The algorithm may receive, in addition to the image itself, a mask which indicates where the quadrilateral’s edges are (as appears in Fig 1). </w:t>
       </w:r>
       <w:r>
         <w:rPr>
@@ -717,26 +699,14 @@
         </w:rPr>
         <w:t>The image’s gradient details the rate of the change of color withing the picture</w:t>
       </w:r>
-      <w:del w:id="1" w:author="ziskind" w:date="2022-08-18T01:49:00Z">
-        <w:r>
-          <w:rPr>
-            <w:sz w:val="24"/>
-            <w:szCs w:val="24"/>
-            <w:lang w:val="en-US"/>
-          </w:rPr>
-          <w:delText>,</w:delText>
-        </w:r>
-      </w:del>
-      <w:ins w:id="2" w:author="ziskind" w:date="2022-08-18T01:49:00Z">
-        <w:r>
-          <w:rPr>
-            <w:sz w:val="24"/>
-            <w:szCs w:val="24"/>
-            <w:lang w:val="en-US"/>
-          </w:rPr>
-          <w:t>.</w:t>
-        </w:r>
-      </w:ins>
+      <w:r>
+        <w:rPr>
+          <w:sz w:val="24"/>
+          <w:szCs w:val="24"/>
+          <w:lang w:val="en-US"/>
+        </w:rPr>
+        <w:t>.</w:t>
+      </w:r>
       <w:r>
         <w:rPr>
           <w:sz w:val="24"/>
@@ -745,26 +715,14 @@
         </w:rPr>
         <w:t xml:space="preserve"> </w:t>
       </w:r>
-      <w:ins w:id="3" w:author="ziskind" w:date="2022-08-18T01:49:00Z">
-        <w:r>
-          <w:rPr>
-            <w:sz w:val="24"/>
-            <w:szCs w:val="24"/>
-            <w:lang w:val="en-US"/>
-          </w:rPr>
-          <w:t>I</w:t>
-        </w:r>
-      </w:ins>
-      <w:del w:id="4" w:author="ziskind" w:date="2022-08-18T01:49:00Z">
-        <w:r>
-          <w:rPr>
-            <w:sz w:val="24"/>
-            <w:szCs w:val="24"/>
-            <w:lang w:val="en-US"/>
-          </w:rPr>
-          <w:delText>i</w:delText>
-        </w:r>
-      </w:del>
+      <w:r>
+        <w:rPr>
+          <w:sz w:val="24"/>
+          <w:szCs w:val="24"/>
+          <w:lang w:val="en-US"/>
+        </w:rPr>
+        <w:t>I</w:t>
+      </w:r>
       <w:r>
         <w:rPr>
           <w:sz w:val="24"/>
@@ -819,6 +777,7 @@
         <w:pStyle w:val="ListParagraph"/>
         <w:keepNext/>
         <w:ind w:left="792"/>
+        <w:jc w:val="center"/>
       </w:pPr>
       <w:r>
         <w:rPr>
@@ -878,32 +837,144 @@
           </wp:inline>
         </w:drawing>
       </w:r>
+      <w:r>
+        <w:tab/>
+      </w:r>
+      <w:r>
+        <w:tab/>
+      </w:r>
+      <w:r>
+        <w:rPr>
+          <w:noProof/>
+        </w:rPr>
+        <w:drawing>
+          <wp:inline distT="0" distB="0" distL="0" distR="0" wp14:anchorId="60E35C51" wp14:editId="6B8B4F05">
+            <wp:extent cx="2297624" cy="1936091"/>
+            <wp:effectExtent l="0" t="0" r="7620" b="7620"/>
+            <wp:docPr id="1" name="Picture 1"/>
+            <wp:cNvGraphicFramePr>
+              <a:graphicFrameLocks xmlns:a="http://schemas.openxmlformats.org/drawingml/2006/main" noChangeAspect="1"/>
+            </wp:cNvGraphicFramePr>
+            <a:graphic xmlns:a="http://schemas.openxmlformats.org/drawingml/2006/main">
+              <a:graphicData uri="http://schemas.openxmlformats.org/drawingml/2006/picture">
+                <pic:pic xmlns:pic="http://schemas.openxmlformats.org/drawingml/2006/picture">
+                  <pic:nvPicPr>
+                    <pic:cNvPr id="0" name="Picture 1"/>
+                    <pic:cNvPicPr>
+                      <a:picLocks noChangeAspect="1" noChangeArrowheads="1"/>
+                    </pic:cNvPicPr>
+                  </pic:nvPicPr>
+                  <pic:blipFill>
+                    <a:blip r:embed="rId9">
+                      <a:extLst>
+                        <a:ext uri="{28A0092B-C50C-407E-A947-70E740481C1C}">
+                          <a14:useLocalDpi xmlns:a14="http://schemas.microsoft.com/office/drawing/2010/main" val="0"/>
+                        </a:ext>
+                      </a:extLst>
+                    </a:blip>
+                    <a:srcRect/>
+                    <a:stretch>
+                      <a:fillRect/>
+                    </a:stretch>
+                  </pic:blipFill>
+                  <pic:spPr bwMode="auto">
+                    <a:xfrm>
+                      <a:off x="0" y="0"/>
+                      <a:ext cx="2301417" cy="1939287"/>
+                    </a:xfrm>
+                    <a:prstGeom prst="rect">
+                      <a:avLst/>
+                    </a:prstGeom>
+                    <a:noFill/>
+                    <a:ln>
+                      <a:noFill/>
+                    </a:ln>
+                  </pic:spPr>
+                </pic:pic>
+              </a:graphicData>
+            </a:graphic>
+          </wp:inline>
+        </w:drawing>
+      </w:r>
     </w:p>
     <w:p>
       <w:pPr>
         <w:pStyle w:val="Caption"/>
         <w:ind w:left="720" w:firstLine="720"/>
-        <w:rPr>
-          <w:lang w:val="en-US"/>
-        </w:rPr>
+        <w:jc w:val="center"/>
       </w:pPr>
       <w:r>
         <w:t xml:space="preserve">Figure </w:t>
       </w:r>
-      <w:fldSimple w:instr=" SEQ Figure \* ARABIC ">
-        <w:r>
-          <w:rPr>
-            <w:noProof/>
-          </w:rPr>
-          <w:t>2</w:t>
-        </w:r>
-      </w:fldSimple>
+      <w:r>
+        <w:rPr>
+          <w:lang w:val="en-US"/>
+        </w:rPr>
+        <w:t>2</w:t>
+      </w:r>
       <w:r>
         <w:rPr>
           <w:lang w:val="en-US"/>
         </w:rPr>
         <w:t>: Fig 1.1's gradient</w:t>
       </w:r>
+      <w:r>
+        <w:rPr>
+          <w:lang w:val="en-US"/>
+        </w:rPr>
+        <w:t xml:space="preserve"> </w:t>
+      </w:r>
+      <w:r>
+        <w:rPr>
+          <w:lang w:val="en-US"/>
+        </w:rPr>
+        <w:tab/>
+      </w:r>
+      <w:r>
+        <w:rPr>
+          <w:lang w:val="en-US"/>
+        </w:rPr>
+        <w:tab/>
+      </w:r>
+      <w:r>
+        <w:rPr>
+          <w:lang w:val="en-US"/>
+        </w:rPr>
+        <w:tab/>
+      </w:r>
+      <w:r>
+        <w:t xml:space="preserve">Figure </w:t>
+      </w:r>
+      <w:r>
+        <w:rPr>
+          <w:lang w:val="en-US"/>
+        </w:rPr>
+        <w:t>3</w:t>
+      </w:r>
+      <w:r>
+        <w:rPr>
+          <w:lang w:val="en-US"/>
+        </w:rPr>
+        <w:t xml:space="preserve">: r, </w:t>
+      </w:r>
+      <w:r>
+        <w:rPr>
+          <w:lang w:val="en-US"/>
+        </w:rPr>
+        <w:t>Θ</w:t>
+      </w:r>
+      <w:r>
+        <w:rPr>
+          <w:lang w:val="en-US"/>
+        </w:rPr>
+        <w:t xml:space="preserve"> represent the line in the Hough-Space</w:t>
+      </w:r>
+    </w:p>
+    <w:p>
+      <w:pPr>
+        <w:pStyle w:val="Caption"/>
+        <w:ind w:left="720" w:firstLine="720"/>
+      </w:pPr>
     </w:p>
     <w:p>
       <w:pPr>
@@ -916,7 +987,7 @@
           <w:lang w:val="en-US"/>
         </w:rPr>
       </w:pPr>
-      <w:commentRangeStart w:id="5"/>
+      <w:commentRangeStart w:id="0"/>
       <w:r>
         <w:rPr>
           <w:u w:val="single"/>
@@ -924,13 +995,13 @@
         </w:rPr>
         <w:t>Computing Hough-Space:</w:t>
       </w:r>
-      <w:commentRangeEnd w:id="5"/>
+      <w:commentRangeEnd w:id="0"/>
       <w:r>
         <w:rPr>
           <w:rStyle w:val="CommentReference"/>
           <w:rtl/>
         </w:rPr>
-        <w:commentReference w:id="5"/>
+        <w:commentReference w:id="0"/>
       </w:r>
       <w:r>
         <w:rPr>
@@ -958,70 +1029,42 @@
         <w:br/>
         <w:t xml:space="preserve">As an edge of a quadrilateral produces a drastic change of color in the picture we expect the gradient at the edge to be significantly high, </w:t>
       </w:r>
-      <w:del w:id="6" w:author="ziskind" w:date="2022-08-18T01:51:00Z">
-        <w:r>
-          <w:rPr>
-            <w:lang w:val="en-US"/>
-          </w:rPr>
-          <w:delText>so</w:delText>
-        </w:r>
-      </w:del>
-      <w:ins w:id="7" w:author="ziskind" w:date="2022-08-18T01:51:00Z">
-        <w:r>
-          <w:rPr>
-            <w:lang w:val="en-US"/>
-          </w:rPr>
-          <w:t xml:space="preserve"> </w:t>
-        </w:r>
-        <w:r>
-          <w:rPr>
-            <w:lang w:val="en-US"/>
-          </w:rPr>
-          <w:t>therefore</w:t>
-        </w:r>
-      </w:ins>
+      <w:r>
+        <w:rPr>
+          <w:lang w:val="en-US"/>
+        </w:rPr>
+        <w:t>therefore</w:t>
+      </w:r>
       <w:r>
         <w:rPr>
           <w:lang w:val="en-US"/>
         </w:rPr>
         <w:t xml:space="preserve"> points in the Hough-Space should receive </w:t>
       </w:r>
-      <w:ins w:id="8" w:author="ziskind" w:date="2022-08-18T01:52:00Z">
-        <w:r>
-          <w:rPr>
-            <w:lang w:val="en-US"/>
-          </w:rPr>
-          <w:t xml:space="preserve">a </w:t>
-        </w:r>
-      </w:ins>
+      <w:r>
+        <w:rPr>
+          <w:lang w:val="en-US"/>
+        </w:rPr>
+        <w:t xml:space="preserve">a </w:t>
+      </w:r>
       <w:r>
         <w:rPr>
           <w:lang w:val="en-US"/>
         </w:rPr>
         <w:t xml:space="preserve">high </w:t>
       </w:r>
-      <w:del w:id="9" w:author="ziskind" w:date="2022-08-18T01:52:00Z">
-        <w:r>
-          <w:rPr>
-            <w:lang w:val="en-US"/>
-          </w:rPr>
-          <w:delText xml:space="preserve">value </w:delText>
-        </w:r>
-      </w:del>
-      <w:ins w:id="10" w:author="ziskind" w:date="2022-08-18T01:52:00Z">
-        <w:r>
-          <w:rPr>
-            <w:lang w:val="en-US"/>
-          </w:rPr>
-          <w:t>amount of votes</w:t>
-        </w:r>
-        <w:r>
-          <w:rPr>
-            <w:lang w:val="en-US"/>
-          </w:rPr>
-          <w:t xml:space="preserve"> </w:t>
-        </w:r>
-      </w:ins>
+      <w:r>
+        <w:rPr>
+          <w:lang w:val="en-US"/>
+        </w:rPr>
+        <w:t>amount of votes</w:t>
+      </w:r>
+      <w:r>
+        <w:rPr>
+          <w:lang w:val="en-US"/>
+        </w:rPr>
+        <w:t xml:space="preserve"> </w:t>
+      </w:r>
       <w:r>
         <w:rPr>
           <w:lang w:val="en-US"/>
@@ -1053,14 +1096,12 @@
         <w:br/>
         <w:t>In order to limit the number of points in the Hough-Space which may receive</w:t>
       </w:r>
-      <w:ins w:id="11" w:author="ziskind" w:date="2022-08-18T01:54:00Z">
-        <w:r>
-          <w:rPr>
-            <w:lang w:val="en-US"/>
-          </w:rPr>
-          <w:t xml:space="preserve"> a</w:t>
-        </w:r>
-      </w:ins>
+      <w:r>
+        <w:rPr>
+          <w:lang w:val="en-US"/>
+        </w:rPr>
+        <w:t xml:space="preserve"> a</w:t>
+      </w:r>
       <w:r>
         <w:rPr>
           <w:lang w:val="en-US"/>
@@ -1124,14 +1165,6 @@
         </w:rPr>
         <w:t>and increase votes for</w:t>
       </w:r>
-      <w:del w:id="12" w:author="ziskind" w:date="2022-08-18T01:54:00Z">
-        <w:r>
-          <w:rPr>
-            <w:lang w:val="en-US"/>
-          </w:rPr>
-          <w:delText xml:space="preserve"> </w:delText>
-        </w:r>
-      </w:del>
       <w:r>
         <w:rPr>
           <w:lang w:val="en-US"/>
@@ -1148,21 +1181,7 @@
         <w:rPr>
           <w:lang w:val="en-US"/>
         </w:rPr>
-        <w:t xml:space="preserve">Hough-Space which represents a line that passes through said </w:t>
-      </w:r>
-      <w:del w:id="13" w:author="ziskind" w:date="2022-08-18T01:54:00Z">
-        <w:r>
-          <w:rPr>
-            <w:lang w:val="en-US"/>
-          </w:rPr>
-          <w:delText xml:space="preserve">   </w:delText>
-        </w:r>
-      </w:del>
-      <w:r>
-        <w:rPr>
-          <w:lang w:val="en-US"/>
-        </w:rPr>
-        <w:t xml:space="preserve">gradient. </w:t>
+        <w:t xml:space="preserve">Hough-Space which represents a line that passes through said gradient. </w:t>
       </w:r>
       <w:r>
         <w:rPr>
@@ -1170,46 +1189,18 @@
         </w:rPr>
         <w:br/>
       </w:r>
-      <w:ins w:id="14" w:author="ziskind" w:date="2022-08-18T01:56:00Z">
-        <w:r>
-          <w:rPr>
-            <w:lang w:val="en-US"/>
-          </w:rPr>
-          <w:t xml:space="preserve">as a result the more </w:t>
-        </w:r>
-      </w:ins>
-      <w:ins w:id="15" w:author="ziskind" w:date="2022-08-18T01:57:00Z">
-        <w:r>
-          <w:rPr>
-            <w:lang w:val="en-US"/>
-          </w:rPr>
-          <w:t xml:space="preserve">valued gradians in a line, the higher the amount of votes the line </w:t>
-        </w:r>
-      </w:ins>
-      <w:ins w:id="16" w:author="ziskind" w:date="2022-08-18T01:58:00Z">
-        <w:r>
-          <w:rPr>
-            <w:lang w:val="en-US"/>
-          </w:rPr>
-          <w:t>receives.</w:t>
-        </w:r>
-      </w:ins>
-      <w:ins w:id="17" w:author="ziskind" w:date="2022-08-18T01:55:00Z">
-        <w:r>
-          <w:rPr>
-            <w:lang w:val="en-US"/>
-          </w:rPr>
-          <w:br/>
-        </w:r>
-      </w:ins>
-      <w:del w:id="18" w:author="ziskind" w:date="2022-08-18T01:58:00Z">
-        <w:r>
-          <w:rPr>
-            <w:lang w:val="en-US"/>
-          </w:rPr>
-          <w:delText>Lines which go through many gradients will receive many votes</w:delText>
-        </w:r>
-      </w:del>
+      <w:r>
+        <w:rPr>
+          <w:lang w:val="en-US"/>
+        </w:rPr>
+        <w:t>as a result the more valued gradians in a line, the higher the amount of votes the line receives.</w:t>
+      </w:r>
+      <w:r>
+        <w:rPr>
+          <w:lang w:val="en-US"/>
+        </w:rPr>
+        <w:br/>
+      </w:r>
       <w:r>
         <w:rPr>
           <w:lang w:val="en-US"/>
@@ -1264,14 +1255,6 @@
         </w:rPr>
         <w:t>Second method was taking every 2 high enough gradient points and increase the vote for the line which passes through them.</w:t>
       </w:r>
-      <w:del w:id="19" w:author="ziskind" w:date="2022-08-18T01:59:00Z">
-        <w:r>
-          <w:rPr>
-            <w:lang w:val="en-US"/>
-          </w:rPr>
-          <w:delText xml:space="preserve"> </w:delText>
-        </w:r>
-      </w:del>
       <w:r>
         <w:rPr>
           <w:lang w:val="en-US"/>
@@ -1334,7 +1317,7 @@
                     </pic:cNvPicPr>
                   </pic:nvPicPr>
                   <pic:blipFill>
-                    <a:blip r:embed="rId13">
+                    <a:blip r:embed="rId14">
                       <a:extLst>
                         <a:ext uri="{28A0092B-C50C-407E-A947-70E740481C1C}">
                           <a14:useLocalDpi xmlns:a14="http://schemas.microsoft.com/office/drawing/2010/main" val="0"/>
@@ -1394,7 +1377,7 @@
                     </pic:cNvPicPr>
                   </pic:nvPicPr>
                   <pic:blipFill>
-                    <a:blip r:embed="rId14">
+                    <a:blip r:embed="rId15">
                       <a:extLst>
                         <a:ext uri="{28A0092B-C50C-407E-A947-70E740481C1C}">
                           <a14:useLocalDpi xmlns:a14="http://schemas.microsoft.com/office/drawing/2010/main" val="0"/>
@@ -1470,7 +1453,7 @@
           <w:rPr>
             <w:noProof/>
           </w:rPr>
-          <w:t>3</w:t>
+          <w:t>4</w:t>
         </w:r>
       </w:fldSimple>
       <w:r>
@@ -1679,20 +1662,20 @@
         </w:rPr>
         <w:br/>
       </w:r>
-      <w:commentRangeStart w:id="20"/>
+      <w:commentRangeStart w:id="1"/>
       <w:r>
         <w:rPr>
           <w:lang w:val="en-US"/>
         </w:rPr>
         <w:t>Number of high enough gradient values along the line, normalized to its length.</w:t>
       </w:r>
-      <w:commentRangeEnd w:id="20"/>
+      <w:commentRangeEnd w:id="1"/>
       <w:r>
         <w:rPr>
           <w:rStyle w:val="CommentReference"/>
           <w:rtl/>
         </w:rPr>
-        <w:commentReference w:id="20"/>
+        <w:commentReference w:id="1"/>
       </w:r>
     </w:p>
     <w:p>
@@ -1720,35 +1703,25 @@
         <w:br/>
         <w:t xml:space="preserve">As a line which has smaller gaps between high enough gradient value points is </w:t>
       </w:r>
-      <w:ins w:id="21" w:author="ziskind" w:date="2022-08-18T02:04:00Z">
-        <w:r>
-          <w:rPr>
-            <w:lang w:val="en-US"/>
-          </w:rPr>
-          <w:t>most likely</w:t>
-        </w:r>
-        <w:r>
-          <w:rPr>
-            <w:lang w:val="en-US"/>
-          </w:rPr>
-          <w:t xml:space="preserve"> </w:t>
-        </w:r>
-      </w:ins>
-      <w:del w:id="22" w:author="ziskind" w:date="2022-08-18T02:04:00Z">
-        <w:r>
-          <w:rPr>
-            <w:lang w:val="en-US"/>
-          </w:rPr>
-          <w:delText xml:space="preserve">probably </w:delText>
-        </w:r>
-      </w:del>
+      <w:r>
+        <w:rPr>
+          <w:lang w:val="en-US"/>
+        </w:rPr>
+        <w:t>most likely</w:t>
+      </w:r>
+      <w:r>
+        <w:rPr>
+          <w:lang w:val="en-US"/>
+        </w:rPr>
+        <w:t xml:space="preserve"> </w:t>
+      </w:r>
       <w:r>
         <w:rPr>
           <w:lang w:val="en-US"/>
         </w:rPr>
         <w:t>a better line than one with one big gap</w:t>
       </w:r>
-      <w:ins w:id="23" w:author="ziskind" w:date="2022-08-18T02:04:00Z">
+      <w:ins w:id="2" w:author="ziskind" w:date="2022-08-18T02:04:00Z">
         <w:r>
           <w:rPr>
             <w:rFonts w:hint="cs"/>
@@ -1780,7 +1753,6 @@
           <w:numId w:val="7"/>
         </w:numPr>
         <w:rPr>
-          <w:ins w:id="24" w:author="ziskind" w:date="2022-08-18T02:05:00Z"/>
           <w:lang w:val="en-US"/>
         </w:rPr>
       </w:pPr>
@@ -1810,15 +1782,13 @@
         </w:rPr>
         <w:t>implementation</w:t>
       </w:r>
-      <w:ins w:id="25" w:author="ziskind" w:date="2022-08-18T02:05:00Z">
-        <w:r>
-          <w:rPr>
-            <w:rtl/>
-            <w:lang w:val="en-US"/>
-          </w:rPr>
-          <w:br/>
-        </w:r>
-      </w:ins>
+      <w:r>
+        <w:rPr>
+          <w:rtl/>
+          <w:lang w:val="en-US"/>
+        </w:rPr>
+        <w:br/>
+      </w:r>
     </w:p>
     <w:p>
       <w:pPr>
@@ -1828,11 +1798,9 @@
           <w:numId w:val="7"/>
         </w:numPr>
         <w:rPr>
-          <w:ins w:id="26" w:author="ziskind" w:date="2022-08-18T02:11:00Z"/>
-          <w:lang w:val="en-US"/>
-          <w:rPrChange w:id="27" w:author="ziskind" w:date="2022-08-18T02:11:00Z">
+          <w:lang w:val="en-US"/>
+          <w:rPrChange w:id="3" w:author="ziskind" w:date="2022-08-18T02:11:00Z">
             <w:rPr>
-              <w:ins w:id="28" w:author="ziskind" w:date="2022-08-18T02:11:00Z"/>
               <w:sz w:val="24"/>
               <w:szCs w:val="24"/>
               <w:lang w:val="en-US"/>
@@ -1840,178 +1808,92 @@
           </w:rPrChange>
         </w:rPr>
       </w:pPr>
-      <w:ins w:id="29" w:author="ziskind" w:date="2022-08-18T02:05:00Z">
-        <w:r>
-          <w:rPr>
-            <w:lang w:val="en-US"/>
-          </w:rPr>
-          <w:t xml:space="preserve">Choosing the lines </w:t>
-        </w:r>
-      </w:ins>
-      <w:ins w:id="30" w:author="ziskind" w:date="2022-08-18T02:11:00Z">
-        <w:r>
-          <w:rPr>
-            <w:lang w:val="en-US"/>
-          </w:rPr>
-          <w:t>out of</w:t>
-        </w:r>
-      </w:ins>
-      <w:ins w:id="31" w:author="ziskind" w:date="2022-08-18T02:05:00Z">
-        <w:r>
-          <w:rPr>
-            <w:lang w:val="en-US"/>
-          </w:rPr>
-          <w:t xml:space="preserve"> the can</w:t>
-        </w:r>
-      </w:ins>
-      <w:ins w:id="32" w:author="ziskind" w:date="2022-08-18T02:06:00Z">
-        <w:r>
-          <w:rPr>
-            <w:lang w:val="en-US"/>
-          </w:rPr>
-          <w:t>didates:</w:t>
-        </w:r>
-        <w:r>
-          <w:rPr>
-            <w:lang w:val="en-US"/>
-          </w:rPr>
-          <w:br/>
-        </w:r>
-      </w:ins>
-      <w:ins w:id="33" w:author="ziskind" w:date="2022-08-18T02:07:00Z">
-        <w:r>
-          <w:rPr>
-            <w:sz w:val="24"/>
-            <w:szCs w:val="24"/>
-            <w:lang w:val="en-US"/>
-          </w:rPr>
-          <w:t xml:space="preserve">A </w:t>
-        </w:r>
-      </w:ins>
-      <w:ins w:id="34" w:author="ziskind" w:date="2022-08-18T02:06:00Z">
-        <w:r>
-          <w:rPr>
-            <w:sz w:val="24"/>
-            <w:szCs w:val="24"/>
-            <w:lang w:val="en-US"/>
-          </w:rPr>
-          <w:t>Q</w:t>
-        </w:r>
-        <w:r>
-          <w:rPr>
-            <w:sz w:val="24"/>
-            <w:szCs w:val="24"/>
-            <w:lang w:val="en-US"/>
-          </w:rPr>
-          <w:t>uadrilateral’s edge</w:t>
-        </w:r>
-      </w:ins>
-      <w:ins w:id="35" w:author="ziskind" w:date="2022-08-18T02:07:00Z">
-        <w:r>
-          <w:rPr>
-            <w:sz w:val="24"/>
-            <w:szCs w:val="24"/>
-            <w:lang w:val="en-US"/>
-          </w:rPr>
-          <w:t xml:space="preserve"> might be considered as </w:t>
-        </w:r>
-      </w:ins>
-      <w:ins w:id="36" w:author="ziskind" w:date="2022-08-18T02:08:00Z">
-        <w:r>
-          <w:rPr>
-            <w:sz w:val="24"/>
-            <w:szCs w:val="24"/>
-            <w:lang w:val="en-US"/>
-          </w:rPr>
-          <w:t>similar but different lines, resulted from the Hough-Space. It is needed to make sure that the</w:t>
-        </w:r>
-      </w:ins>
-      <w:ins w:id="37" w:author="ziskind" w:date="2022-08-18T02:11:00Z">
-        <w:r>
-          <w:rPr>
-            <w:sz w:val="24"/>
-            <w:szCs w:val="24"/>
-            <w:lang w:val="en-US"/>
-          </w:rPr>
-          <w:t xml:space="preserve"> t</w:t>
-        </w:r>
-      </w:ins>
-      <w:ins w:id="38" w:author="ziskind" w:date="2022-08-18T02:12:00Z">
-        <w:r>
-          <w:rPr>
-            <w:sz w:val="24"/>
-            <w:szCs w:val="24"/>
-            <w:lang w:val="en-US"/>
-          </w:rPr>
-          <w:t>op scored,</w:t>
-        </w:r>
-      </w:ins>
-      <w:ins w:id="39" w:author="ziskind" w:date="2022-08-18T02:08:00Z">
-        <w:r>
-          <w:rPr>
-            <w:sz w:val="24"/>
-            <w:szCs w:val="24"/>
-            <w:lang w:val="en-US"/>
-          </w:rPr>
-          <w:t xml:space="preserve"> final line</w:t>
-        </w:r>
-      </w:ins>
-      <w:ins w:id="40" w:author="ziskind" w:date="2022-08-18T02:12:00Z">
-        <w:r>
-          <w:rPr>
-            <w:sz w:val="24"/>
-            <w:szCs w:val="24"/>
-            <w:lang w:val="en-US"/>
-          </w:rPr>
-          <w:t>s</w:t>
-        </w:r>
-      </w:ins>
-      <w:ins w:id="41" w:author="ziskind" w:date="2022-08-18T02:08:00Z">
-        <w:r>
-          <w:rPr>
-            <w:sz w:val="24"/>
-            <w:szCs w:val="24"/>
-            <w:lang w:val="en-US"/>
-          </w:rPr>
-          <w:t xml:space="preserve"> we pi</w:t>
-        </w:r>
-      </w:ins>
-      <w:ins w:id="42" w:author="ziskind" w:date="2022-08-18T02:09:00Z">
-        <w:r>
-          <w:rPr>
-            <w:sz w:val="24"/>
-            <w:szCs w:val="24"/>
-            <w:lang w:val="en-US"/>
-          </w:rPr>
-          <w:t xml:space="preserve">ck, in our case 4 lines, represent different edges. For this purpose, we checked the </w:t>
-        </w:r>
-      </w:ins>
-      <w:ins w:id="43" w:author="ziskind" w:date="2022-08-18T02:10:00Z">
-        <w:r>
-          <w:rPr>
-            <w:sz w:val="24"/>
-            <w:szCs w:val="24"/>
-            <w:lang w:val="en-US"/>
-          </w:rPr>
-          <w:t xml:space="preserve">lines </w:t>
-        </w:r>
-        <w:r>
-          <w:rPr>
-            <w:sz w:val="24"/>
-            <w:szCs w:val="24"/>
-            <w:lang w:val="en-US"/>
-          </w:rPr>
-          <w:t>its uniqueness</w:t>
-        </w:r>
-        <w:r>
-          <w:rPr>
-            <w:sz w:val="24"/>
-            <w:szCs w:val="24"/>
-            <w:lang w:val="en-US"/>
-          </w:rPr>
-          <w:t xml:space="preserve"> by the next ways:</w:t>
-        </w:r>
-      </w:ins>
+      <w:r>
+        <w:rPr>
+          <w:lang w:val="en-US"/>
+        </w:rPr>
+        <w:t xml:space="preserve">Choosing the lines </w:t>
+      </w:r>
+      <w:r>
+        <w:rPr>
+          <w:lang w:val="en-US"/>
+        </w:rPr>
+        <w:t>out of</w:t>
+      </w:r>
+      <w:r>
+        <w:rPr>
+          <w:lang w:val="en-US"/>
+        </w:rPr>
+        <w:t xml:space="preserve"> the can</w:t>
+      </w:r>
+      <w:r>
+        <w:rPr>
+          <w:lang w:val="en-US"/>
+        </w:rPr>
+        <w:t>didates:</w:t>
+      </w:r>
+      <w:r>
+        <w:rPr>
+          <w:lang w:val="en-US"/>
+        </w:rPr>
+        <w:br/>
+      </w:r>
+      <w:r>
+        <w:rPr>
+          <w:sz w:val="24"/>
+          <w:szCs w:val="24"/>
+          <w:lang w:val="en-US"/>
+        </w:rPr>
+        <w:t>A Quadrilateral’s edge might be considered as similar but different lines, resulted from the Hough-Space. It is needed to make sure that the</w:t>
+      </w:r>
+      <w:r>
+        <w:rPr>
+          <w:sz w:val="24"/>
+          <w:szCs w:val="24"/>
+          <w:lang w:val="en-US"/>
+        </w:rPr>
+        <w:t xml:space="preserve"> top scored,</w:t>
+      </w:r>
+      <w:r>
+        <w:rPr>
+          <w:sz w:val="24"/>
+          <w:szCs w:val="24"/>
+          <w:lang w:val="en-US"/>
+        </w:rPr>
+        <w:t xml:space="preserve"> final line</w:t>
+      </w:r>
+      <w:r>
+        <w:rPr>
+          <w:sz w:val="24"/>
+          <w:szCs w:val="24"/>
+          <w:lang w:val="en-US"/>
+        </w:rPr>
+        <w:t>s</w:t>
+      </w:r>
+      <w:r>
+        <w:rPr>
+          <w:sz w:val="24"/>
+          <w:szCs w:val="24"/>
+          <w:lang w:val="en-US"/>
+        </w:rPr>
+        <w:t xml:space="preserve"> we pick, in our case 4 lines, represent different edges. For this purpose, we checked the lines </w:t>
+      </w:r>
+      <w:r>
+        <w:rPr>
+          <w:sz w:val="24"/>
+          <w:szCs w:val="24"/>
+          <w:lang w:val="en-US"/>
+        </w:rPr>
+        <w:t>its uniqueness</w:t>
+      </w:r>
+      <w:r>
+        <w:rPr>
+          <w:sz w:val="24"/>
+          <w:szCs w:val="24"/>
+          <w:lang w:val="en-US"/>
+        </w:rPr>
+        <w:t xml:space="preserve"> by the next ways:</w:t>
+      </w:r>
     </w:p>
     <w:p>
       <w:pPr>
@@ -2021,11 +1903,9 @@
           <w:numId w:val="7"/>
         </w:numPr>
         <w:rPr>
-          <w:ins w:id="44" w:author="ziskind" w:date="2022-08-18T02:12:00Z"/>
-          <w:lang w:val="en-US"/>
-          <w:rPrChange w:id="45" w:author="ziskind" w:date="2022-08-18T02:12:00Z">
+          <w:lang w:val="en-US"/>
+          <w:rPrChange w:id="4" w:author="ziskind" w:date="2022-08-18T02:12:00Z">
             <w:rPr>
-              <w:ins w:id="46" w:author="ziskind" w:date="2022-08-18T02:12:00Z"/>
               <w:sz w:val="24"/>
               <w:szCs w:val="24"/>
               <w:lang w:val="en-US"/>
@@ -2033,22 +1913,12 @@
           </w:rPrChange>
         </w:rPr>
       </w:pPr>
-      <w:ins w:id="47" w:author="ziskind" w:date="2022-08-18T02:11:00Z">
-        <w:r>
-          <w:rPr>
-            <w:lang w:val="en-US"/>
-          </w:rPr>
-          <w:t xml:space="preserve">By polar </w:t>
-        </w:r>
-      </w:ins>
-      <w:ins w:id="48" w:author="ziskind" w:date="2022-08-18T02:12:00Z">
-        <w:r>
-          <w:rPr>
-            <w:lang w:val="en-US"/>
-          </w:rPr>
-          <w:t>representation:</w:t>
-        </w:r>
-      </w:ins>
+      <w:r>
+        <w:rPr>
+          <w:lang w:val="en-US"/>
+        </w:rPr>
+        <w:t>By polar representation:</w:t>
+      </w:r>
     </w:p>
     <w:p>
       <w:pPr>
@@ -2058,11 +1928,9 @@
           <w:numId w:val="7"/>
         </w:numPr>
         <w:rPr>
-          <w:ins w:id="49" w:author="ziskind" w:date="2022-08-18T02:12:00Z"/>
-          <w:lang w:val="en-US"/>
-          <w:rPrChange w:id="50" w:author="ziskind" w:date="2022-08-18T02:12:00Z">
+          <w:lang w:val="en-US"/>
+          <w:rPrChange w:id="5" w:author="ziskind" w:date="2022-08-18T02:12:00Z">
             <w:rPr>
-              <w:ins w:id="51" w:author="ziskind" w:date="2022-08-18T02:12:00Z"/>
               <w:sz w:val="24"/>
               <w:szCs w:val="24"/>
               <w:lang w:val="en-US"/>
@@ -2070,90 +1938,79 @@
           </w:rPrChange>
         </w:rPr>
       </w:pPr>
-      <w:ins w:id="52" w:author="ziskind" w:date="2022-08-18T02:12:00Z">
-        <w:r>
-          <w:rPr>
-            <w:sz w:val="24"/>
-            <w:szCs w:val="24"/>
-            <w:lang w:val="en-US"/>
-          </w:rPr>
-          <w:t xml:space="preserve">By average </w:t>
-        </w:r>
-        <w:commentRangeStart w:id="53"/>
-        <w:r>
-          <w:rPr>
-            <w:sz w:val="24"/>
-            <w:szCs w:val="24"/>
-            <w:lang w:val="en-US"/>
-          </w:rPr>
-          <w:t>distance</w:t>
-        </w:r>
-      </w:ins>
-      <w:commentRangeEnd w:id="53"/>
-      <w:ins w:id="54" w:author="ziskind" w:date="2022-08-18T02:13:00Z">
-        <w:r>
-          <w:rPr>
-            <w:rStyle w:val="CommentReference"/>
-            <w:rtl/>
-          </w:rPr>
-          <w:commentReference w:id="53"/>
-        </w:r>
-      </w:ins>
-      <w:ins w:id="55" w:author="ziskind" w:date="2022-08-18T02:12:00Z">
-        <w:r>
-          <w:rPr>
-            <w:sz w:val="24"/>
-            <w:szCs w:val="24"/>
-            <w:lang w:val="en-US"/>
-          </w:rPr>
-          <w:t>:</w:t>
-        </w:r>
-      </w:ins>
-    </w:p>
-    <w:p>
-      <w:pPr>
-        <w:rPr>
-          <w:ins w:id="56" w:author="ziskind" w:date="2022-08-18T02:13:00Z"/>
-          <w:sz w:val="24"/>
-          <w:szCs w:val="24"/>
-          <w:lang w:val="en-US"/>
-        </w:rPr>
-      </w:pPr>
-      <w:ins w:id="57" w:author="ziskind" w:date="2022-08-18T02:13:00Z">
-        <w:r>
-          <w:rPr>
-            <w:sz w:val="24"/>
-            <w:szCs w:val="24"/>
-            <w:lang w:val="en-US"/>
-          </w:rPr>
-          <w:br w:type="page"/>
-        </w:r>
-      </w:ins>
-    </w:p>
-    <w:p>
-      <w:pPr>
-        <w:rPr>
-          <w:sz w:val="24"/>
-          <w:szCs w:val="24"/>
-          <w:lang w:val="en-US"/>
-        </w:rPr>
-      </w:pPr>
-      <w:ins w:id="58" w:author="ziskind" w:date="2022-08-18T02:08:00Z">
-        <w:r>
-          <w:rPr>
-            <w:sz w:val="24"/>
-            <w:szCs w:val="24"/>
-            <w:lang w:val="en-US"/>
-            <w:rPrChange w:id="59" w:author="ziskind" w:date="2022-08-18T02:13:00Z">
-              <w:rPr>
-                <w:lang w:val="en-US"/>
-              </w:rPr>
-            </w:rPrChange>
-          </w:rPr>
-          <w:lastRenderedPageBreak/>
-          <w:br/>
-        </w:r>
-      </w:ins>
+      <w:r>
+        <w:rPr>
+          <w:sz w:val="24"/>
+          <w:szCs w:val="24"/>
+          <w:lang w:val="en-US"/>
+        </w:rPr>
+        <w:t xml:space="preserve">By average </w:t>
+      </w:r>
+      <w:commentRangeStart w:id="6"/>
+      <w:r>
+        <w:rPr>
+          <w:sz w:val="24"/>
+          <w:szCs w:val="24"/>
+          <w:lang w:val="en-US"/>
+        </w:rPr>
+        <w:t>distance</w:t>
+      </w:r>
+      <w:commentRangeEnd w:id="6"/>
+      <w:r>
+        <w:rPr>
+          <w:rStyle w:val="CommentReference"/>
+          <w:rtl/>
+        </w:rPr>
+        <w:commentReference w:id="6"/>
+      </w:r>
+      <w:r>
+        <w:rPr>
+          <w:sz w:val="24"/>
+          <w:szCs w:val="24"/>
+          <w:lang w:val="en-US"/>
+        </w:rPr>
+        <w:t>:</w:t>
+      </w:r>
+    </w:p>
+    <w:p>
+      <w:pPr>
+        <w:rPr>
+          <w:sz w:val="24"/>
+          <w:szCs w:val="24"/>
+          <w:lang w:val="en-US"/>
+        </w:rPr>
+      </w:pPr>
+      <w:r>
+        <w:rPr>
+          <w:sz w:val="24"/>
+          <w:szCs w:val="24"/>
+          <w:lang w:val="en-US"/>
+        </w:rPr>
+        <w:br w:type="page"/>
+      </w:r>
+    </w:p>
+    <w:p>
+      <w:pPr>
+        <w:rPr>
+          <w:sz w:val="24"/>
+          <w:szCs w:val="24"/>
+          <w:lang w:val="en-US"/>
+        </w:rPr>
+      </w:pPr>
+      <w:r>
+        <w:rPr>
+          <w:sz w:val="24"/>
+          <w:szCs w:val="24"/>
+          <w:lang w:val="en-US"/>
+          <w:rPrChange w:id="7" w:author="ziskind" w:date="2022-08-18T02:13:00Z">
+            <w:rPr>
+              <w:lang w:val="en-US"/>
+            </w:rPr>
+          </w:rPrChange>
+        </w:rPr>
+        <w:lastRenderedPageBreak/>
+        <w:br/>
+      </w:r>
       <w:r>
         <w:rPr>
           <w:sz w:val="24"/>
@@ -2195,7 +2052,7 @@
           <w:sz w:val="24"/>
           <w:szCs w:val="24"/>
           <w:lang w:val="en-US"/>
-          <w:rPrChange w:id="60" w:author="ziskind" w:date="2022-08-18T02:13:00Z">
+          <w:rPrChange w:id="8" w:author="ziskind" w:date="2022-08-18T02:13:00Z">
             <w:rPr>
               <w:lang w:val="en-US"/>
             </w:rPr>
@@ -2215,7 +2072,7 @@
 
 <file path=word/comments.xml><?xml version="1.0" encoding="utf-8"?>
 <w:comments xmlns:wpc="http://schemas.microsoft.com/office/word/2010/wordprocessingCanvas" xmlns:cx="http://schemas.microsoft.com/office/drawing/2014/chartex" xmlns:cx1="http://schemas.microsoft.com/office/drawing/2015/9/8/chartex" xmlns:cx2="http://schemas.microsoft.com/office/drawing/2015/10/21/chartex" xmlns:cx3="http://schemas.microsoft.com/office/drawing/2016/5/9/chartex" xmlns:cx4="http://schemas.microsoft.com/office/drawing/2016/5/10/chartex" xmlns:cx5="http://schemas.microsoft.com/office/drawing/2016/5/11/chartex" xmlns:cx6="http://schemas.microsoft.com/office/drawing/2016/5/12/chartex" xmlns:cx7="http://schemas.microsoft.com/office/drawing/2016/5/13/chartex" xmlns:cx8="http://schemas.microsoft.com/office/drawing/2016/5/14/chartex" xmlns:mc="http://schemas.openxmlformats.org/markup-compatibility/2006" xmlns:aink="http://schemas.microsoft.com/office/drawing/2016/ink" xmlns:am3d="http://schemas.microsoft.com/office/drawing/2017/model3d" xmlns:o="urn:schemas-microsoft-com:office:office" xmlns:oel="http://schemas.microsoft.com/office/2019/extlst" xmlns:r="http://schemas.openxmlformats.org/officeDocument/2006/relationships" xmlns:m="http://schemas.openxmlformats.org/officeDocument/2006/math" xmlns:v="urn:schemas-microsoft-com:vml" xmlns:wp14="http://schemas.microsoft.com/office/word/2010/wordprocessingDrawing" xmlns:wp="http://schemas.openxmlformats.org/drawingml/2006/wordprocessingDrawing" xmlns:w10="urn:schemas-microsoft-com:office:word" xmlns:w="http://schemas.openxmlformats.org/wordprocessingml/2006/main" xmlns:w14="http://schemas.microsoft.com/office/word/2010/wordml" xmlns:w15="http://schemas.microsoft.com/office/word/2012/wordml" xmlns:w16cex="http://schemas.microsoft.com/office/word/2018/wordml/cex" xmlns:w16cid="http://schemas.microsoft.com/office/word/2016/wordml/cid" xmlns:w16="http://schemas.microsoft.com/office/word/2018/wordml" xmlns:w16sdtdh="http://schemas.microsoft.com/office/word/2020/wordml/sdtdatahash" xmlns:w16se="http://schemas.microsoft.com/office/word/2015/wordml/symex" xmlns:wpg="http://schemas.microsoft.com/office/word/2010/wordprocessingGroup" xmlns:wpi="http://schemas.microsoft.com/office/word/2010/wordprocessingInk" xmlns:wne="http://schemas.microsoft.com/office/word/2006/wordml" xmlns:wps="http://schemas.microsoft.com/office/word/2010/wordprocessingShape" mc:Ignorable="w14 w15 w16se w16cid w16 w16cex w16sdtdh wp14">
-  <w:comment w:id="5" w:author="ziskind" w:date="2022-08-18T02:24:00Z" w:initials="z">
+  <w:comment w:id="0" w:author="ziskind" w:date="2022-08-18T02:24:00Z" w:initials="z">
     <w:p>
       <w:pPr>
         <w:pStyle w:val="CommentText"/>
@@ -2241,7 +2098,7 @@
       </w:r>
     </w:p>
   </w:comment>
-  <w:comment w:id="20" w:author="ziskind" w:date="2022-08-18T02:03:00Z" w:initials="z">
+  <w:comment w:id="1" w:author="ziskind" w:date="2022-08-18T02:03:00Z" w:initials="z">
     <w:p>
       <w:pPr>
         <w:pStyle w:val="CommentText"/>
@@ -2267,7 +2124,7 @@
       </w:r>
     </w:p>
   </w:comment>
-  <w:comment w:id="53" w:author="ziskind" w:date="2022-08-18T02:13:00Z" w:initials="z">
+  <w:comment w:id="6" w:author="ziskind" w:date="2022-08-18T02:13:00Z" w:initials="z">
     <w:p>
       <w:pPr>
         <w:pStyle w:val="CommentText"/>

</xml_diff>

<commit_message>
added progress bar to the unique methods
</commit_message>
<xml_diff>
--- a/Hazit_Report_Ron_Roi.docx
+++ b/Hazit_Report_Ron_Roi.docx
@@ -77,6 +77,45 @@
         <w:rPr>
           <w:sz w:val="28"/>
           <w:szCs w:val="28"/>
+          <w:lang w:val="en-US"/>
+        </w:rPr>
+      </w:pPr>
+      <w:r>
+        <w:rPr>
+          <w:sz w:val="28"/>
+          <w:szCs w:val="28"/>
+          <w:lang w:val="en-US"/>
+        </w:rPr>
+        <w:t>URL to p</w:t>
+      </w:r>
+      <w:r>
+        <w:rPr>
+          <w:sz w:val="28"/>
+          <w:szCs w:val="28"/>
+          <w:lang w:val="en-US"/>
+        </w:rPr>
+        <w:t xml:space="preserve">roject in Git-Hub: </w:t>
+      </w:r>
+      <w:hyperlink r:id="rId6" w:history="1">
+        <w:r>
+          <w:rPr>
+            <w:rStyle w:val="Hyperlink"/>
+            <w:sz w:val="28"/>
+            <w:szCs w:val="28"/>
+            <w:lang w:val="en-US"/>
+          </w:rPr>
+          <w:t>Project_Hazit</w:t>
+        </w:r>
+      </w:hyperlink>
+    </w:p>
+    <w:p>
+      <w:pPr>
+        <w:jc w:val="center"/>
+        <w:rPr>
+          <w:rFonts w:hint="cs"/>
+          <w:sz w:val="28"/>
+          <w:szCs w:val="28"/>
+          <w:rtl/>
           <w:lang w:val="en-US"/>
         </w:rPr>
       </w:pPr>
@@ -142,8 +181,9 @@
           <w:u w:val="single"/>
           <w:lang w:val="en-US"/>
         </w:rPr>
-        <w:t xml:space="preserve"> CV algorithm – Accurately finding the vertices of a </w:t>
-      </w:r>
+        <w:t xml:space="preserve"> </w:t>
+      </w:r>
+      <w:proofErr w:type="gramStart"/>
       <w:r>
         <w:rPr>
           <w:b/>
@@ -153,8 +193,9 @@
           <w:u w:val="single"/>
           <w:lang w:val="en-US"/>
         </w:rPr>
-        <w:t>rectangle</w:t>
-      </w:r>
+        <w:t>CV</w:t>
+      </w:r>
+      <w:proofErr w:type="gramEnd"/>
       <w:r>
         <w:rPr>
           <w:b/>
@@ -164,6 +205,28 @@
           <w:u w:val="single"/>
           <w:lang w:val="en-US"/>
         </w:rPr>
+        <w:t xml:space="preserve"> algorithm – Accurately finding the vertices of a </w:t>
+      </w:r>
+      <w:r>
+        <w:rPr>
+          <w:b/>
+          <w:bCs/>
+          <w:sz w:val="24"/>
+          <w:szCs w:val="24"/>
+          <w:u w:val="single"/>
+          <w:lang w:val="en-US"/>
+        </w:rPr>
+        <w:t>rectangle</w:t>
+      </w:r>
+      <w:r>
+        <w:rPr>
+          <w:b/>
+          <w:bCs/>
+          <w:sz w:val="24"/>
+          <w:szCs w:val="24"/>
+          <w:u w:val="single"/>
+          <w:lang w:val="en-US"/>
+        </w:rPr>
         <w:t xml:space="preserve"> within the image</w:t>
       </w:r>
     </w:p>
@@ -206,7 +269,23 @@
           <w:szCs w:val="24"/>
           <w:lang w:val="en-US"/>
         </w:rPr>
-        <w:t xml:space="preserve"> produce an algorithm which receives an image (jpeg/png) as an input and processes it in order to return the vertices of a </w:t>
+        <w:t xml:space="preserve"> produce an algorithm </w:t>
+      </w:r>
+      <w:r>
+        <w:rPr>
+          <w:sz w:val="24"/>
+          <w:szCs w:val="24"/>
+          <w:lang w:val="en-US"/>
+        </w:rPr>
+        <w:t>that receives an image (jpeg/png) as an input and processes it to</w:t>
+      </w:r>
+      <w:r>
+        <w:rPr>
+          <w:sz w:val="24"/>
+          <w:szCs w:val="24"/>
+          <w:lang w:val="en-US"/>
+        </w:rPr>
+        <w:t xml:space="preserve"> return the vertices of a </w:t>
       </w:r>
       <w:r>
         <w:rPr>
@@ -255,7 +334,23 @@
           <w:szCs w:val="24"/>
           <w:lang w:val="en-US"/>
         </w:rPr>
-        <w:t xml:space="preserve">: The algorithm may receive, in addition to the image itself, a mask which indicates where the quadrilateral’s edges are (as appears in Fig 1). </w:t>
+        <w:t xml:space="preserve">: The algorithm may receive, in addition to the image itself, a mask </w:t>
+      </w:r>
+      <w:r>
+        <w:rPr>
+          <w:sz w:val="24"/>
+          <w:szCs w:val="24"/>
+          <w:lang w:val="en-US"/>
+        </w:rPr>
+        <w:t xml:space="preserve">indicating where the quadrilateral’s edges are (as </w:t>
+      </w:r>
+      <w:r>
+        <w:rPr>
+          <w:sz w:val="24"/>
+          <w:szCs w:val="24"/>
+          <w:lang w:val="en-US"/>
+        </w:rPr>
+        <w:t xml:space="preserve">in Fig 1). </w:t>
       </w:r>
       <w:r>
         <w:rPr>
@@ -272,7 +367,16 @@
           <w:u w:val="single"/>
           <w:lang w:val="en-US"/>
         </w:rPr>
-        <w:t>High level approach</w:t>
+        <w:t>High-level</w:t>
+      </w:r>
+      <w:r>
+        <w:rPr>
+          <w:sz w:val="24"/>
+          <w:szCs w:val="24"/>
+          <w:u w:val="single"/>
+          <w:lang w:val="en-US"/>
+        </w:rPr>
+        <w:t xml:space="preserve"> approach</w:t>
       </w:r>
       <w:r>
         <w:rPr>
@@ -368,7 +472,25 @@
           <w:szCs w:val="24"/>
           <w:lang w:val="en-US"/>
         </w:rPr>
-        <w:t>Score the candidates in order to come up with the best edges defining line equations</w:t>
+        <w:t xml:space="preserve">Score the candidates </w:t>
+      </w:r>
+      <w:proofErr w:type="gramStart"/>
+      <w:r>
+        <w:rPr>
+          <w:sz w:val="24"/>
+          <w:szCs w:val="24"/>
+          <w:lang w:val="en-US"/>
+        </w:rPr>
+        <w:t>in order to</w:t>
+      </w:r>
+      <w:proofErr w:type="gramEnd"/>
+      <w:r>
+        <w:rPr>
+          <w:sz w:val="24"/>
+          <w:szCs w:val="24"/>
+          <w:lang w:val="en-US"/>
+        </w:rPr>
+        <w:t xml:space="preserve"> come up with the best edges defining line equations</w:t>
       </w:r>
     </w:p>
     <w:p>
@@ -417,7 +539,23 @@
           <w:szCs w:val="24"/>
           <w:lang w:val="en-US"/>
         </w:rPr>
-        <w:t>: Python using opencv2, numpy libraries</w:t>
+        <w:t xml:space="preserve">: Python using opencv2, </w:t>
+      </w:r>
+      <w:r>
+        <w:rPr>
+          <w:sz w:val="24"/>
+          <w:szCs w:val="24"/>
+          <w:lang w:val="en-US"/>
+        </w:rPr>
+        <w:t>NumPy</w:t>
+      </w:r>
+      <w:r>
+        <w:rPr>
+          <w:sz w:val="24"/>
+          <w:szCs w:val="24"/>
+          <w:lang w:val="en-US"/>
+        </w:rPr>
+        <w:t xml:space="preserve"> libraries</w:t>
       </w:r>
     </w:p>
     <w:p>
@@ -452,7 +590,7 @@
                     </pic:cNvPicPr>
                   </pic:nvPicPr>
                   <pic:blipFill>
-                    <a:blip r:embed="rId6">
+                    <a:blip r:embed="rId7">
                       <a:extLst>
                         <a:ext uri="{28A0092B-C50C-407E-A947-70E740481C1C}">
                           <a14:useLocalDpi xmlns:a14="http://schemas.microsoft.com/office/drawing/2010/main" val="0"/>
@@ -512,7 +650,7 @@
                     </pic:cNvPicPr>
                   </pic:nvPicPr>
                   <pic:blipFill>
-                    <a:blip r:embed="rId7">
+                    <a:blip r:embed="rId8">
                       <a:extLst>
                         <a:ext uri="{28A0092B-C50C-407E-A947-70E740481C1C}">
                           <a14:useLocalDpi xmlns:a14="http://schemas.microsoft.com/office/drawing/2010/main" val="0"/>
@@ -697,7 +835,23 @@
           <w:szCs w:val="24"/>
           <w:lang w:val="en-US"/>
         </w:rPr>
-        <w:t>The image’s gradient details the rate of the change of color withing the picture</w:t>
+        <w:t xml:space="preserve">The image’s gradient details the rate of the change of color </w:t>
+      </w:r>
+      <w:r>
+        <w:rPr>
+          <w:sz w:val="24"/>
+          <w:szCs w:val="24"/>
+          <w:lang w:val="en-US"/>
+        </w:rPr>
+        <w:t>within</w:t>
+      </w:r>
+      <w:r>
+        <w:rPr>
+          <w:sz w:val="24"/>
+          <w:szCs w:val="24"/>
+          <w:lang w:val="en-US"/>
+        </w:rPr>
+        <w:t xml:space="preserve"> the picture</w:t>
       </w:r>
       <w:r>
         <w:rPr>
@@ -715,6 +869,7 @@
         </w:rPr>
         <w:t xml:space="preserve"> </w:t>
       </w:r>
+      <w:proofErr w:type="gramStart"/>
       <w:r>
         <w:rPr>
           <w:sz w:val="24"/>
@@ -729,7 +884,48 @@
           <w:szCs w:val="24"/>
           <w:lang w:val="en-US"/>
         </w:rPr>
-        <w:t xml:space="preserve">n order to produce it we firstly convert the image to grayscale and </w:t>
+        <w:t>n order to</w:t>
+      </w:r>
+      <w:proofErr w:type="gramEnd"/>
+      <w:r>
+        <w:rPr>
+          <w:sz w:val="24"/>
+          <w:szCs w:val="24"/>
+          <w:lang w:val="en-US"/>
+        </w:rPr>
+        <w:t xml:space="preserve"> produce it</w:t>
+      </w:r>
+      <w:r>
+        <w:rPr>
+          <w:sz w:val="24"/>
+          <w:szCs w:val="24"/>
+          <w:lang w:val="en-US"/>
+        </w:rPr>
+        <w:t>,</w:t>
+      </w:r>
+      <w:r>
+        <w:rPr>
+          <w:sz w:val="24"/>
+          <w:szCs w:val="24"/>
+          <w:lang w:val="en-US"/>
+        </w:rPr>
+        <w:t xml:space="preserve"> we </w:t>
+      </w:r>
+      <w:r>
+        <w:rPr>
+          <w:sz w:val="24"/>
+          <w:szCs w:val="24"/>
+          <w:lang w:val="en-US"/>
+        </w:rPr>
+        <w:t>first</w:t>
+      </w:r>
+      <w:r>
+        <w:rPr>
+          <w:sz w:val="24"/>
+          <w:szCs w:val="24"/>
+          <w:lang w:val="en-US"/>
+        </w:rPr>
+        <w:t xml:space="preserve"> convert the image to grayscale and </w:t>
       </w:r>
       <w:r>
         <w:rPr>
@@ -806,7 +1002,7 @@
                     </pic:cNvPicPr>
                   </pic:nvPicPr>
                   <pic:blipFill>
-                    <a:blip r:embed="rId8">
+                    <a:blip r:embed="rId9">
                       <a:extLst>
                         <a:ext uri="{28A0092B-C50C-407E-A947-70E740481C1C}">
                           <a14:useLocalDpi xmlns:a14="http://schemas.microsoft.com/office/drawing/2010/main" val="0"/>
@@ -865,7 +1061,7 @@
                     </pic:cNvPicPr>
                   </pic:nvPicPr>
                   <pic:blipFill>
-                    <a:blip r:embed="rId9">
+                    <a:blip r:embed="rId10">
                       <a:extLst>
                         <a:ext uri="{28A0092B-C50C-407E-A947-70E740481C1C}">
                           <a14:useLocalDpi xmlns:a14="http://schemas.microsoft.com/office/drawing/2010/main" val="0"/>
@@ -1014,20 +1210,46 @@
         <w:rPr>
           <w:lang w:val="en-US"/>
         </w:rPr>
-        <w:t xml:space="preserve"> gives information about lines withing the image space, each dot in the Hough-Space represents a line within the image space, and each point receives votes </w:t>
-      </w:r>
-      <w:r>
-        <w:rPr>
-          <w:lang w:val="en-US"/>
-        </w:rPr>
-        <w:t xml:space="preserve">as value to determine which line is a better candidate. </w:t>
+        <w:t xml:space="preserve"> gives information about lines within the image space, each dot in the Hough-Space represents a line within the image space, and each point receives votes </w:t>
+      </w:r>
+      <w:r>
+        <w:rPr>
+          <w:lang w:val="en-US"/>
+        </w:rPr>
+        <w:t xml:space="preserve">as </w:t>
+      </w:r>
+      <w:r>
+        <w:rPr>
+          <w:lang w:val="en-US"/>
+        </w:rPr>
+        <w:t xml:space="preserve">a </w:t>
+      </w:r>
+      <w:r>
+        <w:rPr>
+          <w:lang w:val="en-US"/>
+        </w:rPr>
+        <w:t xml:space="preserve">value to determine which line is a better candidate. </w:t>
       </w:r>
       <w:r>
         <w:rPr>
           <w:lang w:val="en-US"/>
         </w:rPr>
         <w:br/>
-        <w:t xml:space="preserve">As an edge of a quadrilateral produces a drastic change of color in the picture we expect the gradient at the edge to be significantly high, </w:t>
+        <w:t xml:space="preserve">As an edge of a quadrilateral produces a drastic change of color in the </w:t>
+      </w:r>
+      <w:proofErr w:type="gramStart"/>
+      <w:r>
+        <w:rPr>
+          <w:lang w:val="en-US"/>
+        </w:rPr>
+        <w:t>picture</w:t>
+      </w:r>
+      <w:proofErr w:type="gramEnd"/>
+      <w:r>
+        <w:rPr>
+          <w:lang w:val="en-US"/>
+        </w:rPr>
+        <w:t xml:space="preserve"> we expect the gradient at the edge to be significantly high, </w:t>
       </w:r>
       <w:r>
         <w:rPr>
@@ -1069,7 +1291,19 @@
         <w:rPr>
           <w:lang w:val="en-US"/>
         </w:rPr>
-        <w:t xml:space="preserve">in proportion to the number of high value gradients the line they represent </w:t>
+        <w:t xml:space="preserve">in proportion to the number of </w:t>
+      </w:r>
+      <w:r>
+        <w:rPr>
+          <w:lang w:val="en-US"/>
+        </w:rPr>
+        <w:t>high-value</w:t>
+      </w:r>
+      <w:r>
+        <w:rPr>
+          <w:lang w:val="en-US"/>
+        </w:rPr>
+        <w:t xml:space="preserve"> gradients the line they represent </w:t>
       </w:r>
       <w:r>
         <w:rPr>
@@ -1094,7 +1328,20 @@
           <w:lang w:val="en-US"/>
         </w:rPr>
         <w:br/>
-        <w:t>In order to limit the number of points in the Hough-Space which may receive</w:t>
+      </w:r>
+      <w:proofErr w:type="gramStart"/>
+      <w:r>
+        <w:rPr>
+          <w:lang w:val="en-US"/>
+        </w:rPr>
+        <w:t>In order to</w:t>
+      </w:r>
+      <w:proofErr w:type="gramEnd"/>
+      <w:r>
+        <w:rPr>
+          <w:lang w:val="en-US"/>
+        </w:rPr>
+        <w:t xml:space="preserve"> limit the number of points in the Hough-Space which may receive</w:t>
       </w:r>
       <w:r>
         <w:rPr>
@@ -1139,7 +1386,18 @@
           <w:lang w:val="en-US"/>
         </w:rPr>
         <w:br/>
-        <w:t xml:space="preserve">First method was taking every </w:t>
+      </w:r>
+      <w:r>
+        <w:rPr>
+          <w:lang w:val="en-US"/>
+        </w:rPr>
+        <w:t>The first</w:t>
+      </w:r>
+      <w:r>
+        <w:rPr>
+          <w:lang w:val="en-US"/>
+        </w:rPr>
+        <w:t xml:space="preserve"> method was taking every </w:t>
       </w:r>
       <w:r>
         <w:rPr>
@@ -1163,7 +1421,19 @@
         <w:rPr>
           <w:lang w:val="en-US"/>
         </w:rPr>
-        <w:t>and increase votes for</w:t>
+        <w:t xml:space="preserve">and </w:t>
+      </w:r>
+      <w:r>
+        <w:rPr>
+          <w:lang w:val="en-US"/>
+        </w:rPr>
+        <w:t>increasing</w:t>
+      </w:r>
+      <w:r>
+        <w:rPr>
+          <w:lang w:val="en-US"/>
+        </w:rPr>
+        <w:t xml:space="preserve"> votes for</w:t>
       </w:r>
       <w:r>
         <w:rPr>
@@ -1181,7 +1451,31 @@
         <w:rPr>
           <w:lang w:val="en-US"/>
         </w:rPr>
-        <w:t xml:space="preserve">Hough-Space which represents a line that passes through said gradient. </w:t>
+        <w:t xml:space="preserve">Hough-Space which represents a line that passes through </w:t>
+      </w:r>
+      <w:r>
+        <w:rPr>
+          <w:lang w:val="en-US"/>
+        </w:rPr>
+        <w:t>the mentioned</w:t>
+      </w:r>
+      <w:r>
+        <w:rPr>
+          <w:lang w:val="en-US"/>
+        </w:rPr>
+        <w:t xml:space="preserve"> gradient</w:t>
+      </w:r>
+      <w:r>
+        <w:rPr>
+          <w:lang w:val="en-US"/>
+        </w:rPr>
+        <w:t xml:space="preserve"> point</w:t>
+      </w:r>
+      <w:r>
+        <w:rPr>
+          <w:lang w:val="en-US"/>
+        </w:rPr>
+        <w:t xml:space="preserve">. </w:t>
       </w:r>
       <w:r>
         <w:rPr>
@@ -1193,7 +1487,33 @@
         <w:rPr>
           <w:lang w:val="en-US"/>
         </w:rPr>
-        <w:t>as a result the more valued gradians in a line, the higher the amount of votes the line receives.</w:t>
+        <w:t xml:space="preserve">as a </w:t>
+      </w:r>
+      <w:proofErr w:type="gramStart"/>
+      <w:r>
+        <w:rPr>
+          <w:lang w:val="en-US"/>
+        </w:rPr>
+        <w:t>result</w:t>
+      </w:r>
+      <w:proofErr w:type="gramEnd"/>
+      <w:r>
+        <w:rPr>
+          <w:lang w:val="en-US"/>
+        </w:rPr>
+        <w:t xml:space="preserve"> the more valued gradians in a line, the higher the </w:t>
+      </w:r>
+      <w:r>
+        <w:rPr>
+          <w:lang w:val="en-US"/>
+        </w:rPr>
+        <w:t>number</w:t>
+      </w:r>
+      <w:r>
+        <w:rPr>
+          <w:lang w:val="en-US"/>
+        </w:rPr>
+        <w:t xml:space="preserve"> of votes the line receives.</w:t>
       </w:r>
       <w:r>
         <w:rPr>
@@ -1253,7 +1573,25 @@
         <w:rPr>
           <w:lang w:val="en-US"/>
         </w:rPr>
-        <w:t>Second method was taking every 2 high enough gradient points and increase the vote for the line which passes through them.</w:t>
+        <w:t>The second</w:t>
+      </w:r>
+      <w:r>
+        <w:rPr>
+          <w:lang w:val="en-US"/>
+        </w:rPr>
+        <w:t xml:space="preserve"> method was taking every 2 high enough gradient points and </w:t>
+      </w:r>
+      <w:r>
+        <w:rPr>
+          <w:lang w:val="en-US"/>
+        </w:rPr>
+        <w:t>increasing</w:t>
+      </w:r>
+      <w:r>
+        <w:rPr>
+          <w:lang w:val="en-US"/>
+        </w:rPr>
+        <w:t xml:space="preserve"> the vote for the line which passes through them.</w:t>
       </w:r>
       <w:r>
         <w:rPr>
@@ -1285,7 +1623,19 @@
         <w:rPr>
           <w:lang w:val="en-US"/>
         </w:rPr>
-        <w:t xml:space="preserve">) – the increase in runtime is really felt even after optimization </w:t>
+        <w:t xml:space="preserve">) – the increase in runtime is </w:t>
+      </w:r>
+      <w:r>
+        <w:rPr>
+          <w:lang w:val="en-US"/>
+        </w:rPr>
+        <w:t xml:space="preserve">surely </w:t>
+      </w:r>
+      <w:r>
+        <w:rPr>
+          <w:lang w:val="en-US"/>
+        </w:rPr>
+        <w:t xml:space="preserve">felt even after optimization </w:t>
       </w:r>
     </w:p>
     <w:p>
@@ -1317,7 +1667,7 @@
                     </pic:cNvPicPr>
                   </pic:nvPicPr>
                   <pic:blipFill>
-                    <a:blip r:embed="rId14">
+                    <a:blip r:embed="rId15">
                       <a:extLst>
                         <a:ext uri="{28A0092B-C50C-407E-A947-70E740481C1C}">
                           <a14:useLocalDpi xmlns:a14="http://schemas.microsoft.com/office/drawing/2010/main" val="0"/>
@@ -1377,7 +1727,7 @@
                     </pic:cNvPicPr>
                   </pic:nvPicPr>
                   <pic:blipFill>
-                    <a:blip r:embed="rId15">
+                    <a:blip r:embed="rId16">
                       <a:extLst>
                         <a:ext uri="{28A0092B-C50C-407E-A947-70E740481C1C}">
                           <a14:useLocalDpi xmlns:a14="http://schemas.microsoft.com/office/drawing/2010/main" val="0"/>
@@ -1595,20 +1945,62 @@
         <w:rPr>
           <w:lang w:val="en-US"/>
         </w:rPr>
-        <w:t xml:space="preserve">Noise heavy or blurry images may produce many local extrema in the Hough-Space computation. A way to determine the quality of the lines these extrema represent </w:t>
-      </w:r>
-      <w:r>
-        <w:rPr>
-          <w:lang w:val="en-US"/>
-        </w:rPr>
-        <w:t xml:space="preserve">is needed in order to choose the best possible options. </w:t>
+        <w:t xml:space="preserve">Noise heavy or blurry images may produce </w:t>
+      </w:r>
+      <w:proofErr w:type="gramStart"/>
+      <w:r>
+        <w:rPr>
+          <w:lang w:val="en-US"/>
+        </w:rPr>
+        <w:t>many</w:t>
+      </w:r>
+      <w:proofErr w:type="gramEnd"/>
+      <w:r>
+        <w:rPr>
+          <w:lang w:val="en-US"/>
+        </w:rPr>
+        <w:t xml:space="preserve"> local extrema in the Hough-Space computation. A way to determine the quality of the lines these extrema represent </w:t>
+      </w:r>
+      <w:r>
+        <w:rPr>
+          <w:lang w:val="en-US"/>
+        </w:rPr>
+        <w:t xml:space="preserve">is needed </w:t>
+      </w:r>
+      <w:proofErr w:type="gramStart"/>
+      <w:r>
+        <w:rPr>
+          <w:lang w:val="en-US"/>
+        </w:rPr>
+        <w:t>in order to</w:t>
+      </w:r>
+      <w:proofErr w:type="gramEnd"/>
+      <w:r>
+        <w:rPr>
+          <w:lang w:val="en-US"/>
+        </w:rPr>
+        <w:t xml:space="preserve"> choose the best possible options. </w:t>
       </w:r>
       <w:r>
         <w:rPr>
           <w:lang w:val="en-US"/>
         </w:rPr>
         <w:br/>
-        <w:t>We came up with many different ways:</w:t>
+        <w:t xml:space="preserve">We </w:t>
+      </w:r>
+      <w:proofErr w:type="gramStart"/>
+      <w:r>
+        <w:rPr>
+          <w:lang w:val="en-US"/>
+        </w:rPr>
+        <w:t>came up with</w:t>
+      </w:r>
+      <w:proofErr w:type="gramEnd"/>
+      <w:r>
+        <w:rPr>
+          <w:lang w:val="en-US"/>
+        </w:rPr>
+        <w:t xml:space="preserve"> many different ways:</w:t>
       </w:r>
     </w:p>
     <w:p>
@@ -1627,6 +2019,13 @@
           <w:u w:val="single"/>
           <w:lang w:val="en-US"/>
         </w:rPr>
+        <w:t xml:space="preserve"> </w:t>
+      </w:r>
+      <w:r>
+        <w:rPr>
+          <w:u w:val="single"/>
+          <w:lang w:val="en-US"/>
+        </w:rPr>
         <w:t>By gradient quality:</w:t>
       </w:r>
       <w:r>
@@ -1653,6 +2052,13 @@
           <w:u w:val="single"/>
           <w:lang w:val="en-US"/>
         </w:rPr>
+        <w:t xml:space="preserve"> </w:t>
+      </w:r>
+      <w:r>
+        <w:rPr>
+          <w:u w:val="single"/>
+          <w:lang w:val="en-US"/>
+        </w:rPr>
         <w:t>By density:</w:t>
       </w:r>
       <w:r>
@@ -1662,12 +2068,38 @@
         </w:rPr>
         <w:br/>
       </w:r>
+      <w:proofErr w:type="gramStart"/>
+      <w:r>
+        <w:rPr>
+          <w:lang w:val="en-US"/>
+        </w:rPr>
+        <w:t>A number</w:t>
+      </w:r>
       <w:commentRangeStart w:id="1"/>
       <w:r>
         <w:rPr>
           <w:lang w:val="en-US"/>
         </w:rPr>
-        <w:t>Number of high enough gradient values along the line, normalized to its length.</w:t>
+        <w:t xml:space="preserve"> of</w:t>
+      </w:r>
+      <w:proofErr w:type="gramEnd"/>
+      <w:r>
+        <w:rPr>
+          <w:lang w:val="en-US"/>
+        </w:rPr>
+        <w:t xml:space="preserve"> </w:t>
+      </w:r>
+      <w:r>
+        <w:rPr>
+          <w:lang w:val="en-US"/>
+        </w:rPr>
+        <w:t>low</w:t>
+      </w:r>
+      <w:r>
+        <w:rPr>
+          <w:lang w:val="en-US"/>
+        </w:rPr>
+        <w:t xml:space="preserve"> enough gradient values along the line, normalized to its length.</w:t>
       </w:r>
       <w:commentRangeEnd w:id="1"/>
       <w:r>
@@ -1676,6 +2108,12 @@
           <w:rtl/>
         </w:rPr>
         <w:commentReference w:id="1"/>
+      </w:r>
+      <w:r>
+        <w:rPr>
+          <w:lang w:val="en-US"/>
+        </w:rPr>
+        <w:t xml:space="preserve"> When we look for the minimum scores.</w:t>
       </w:r>
     </w:p>
     <w:p>
@@ -1694,6 +2132,13 @@
           <w:u w:val="single"/>
           <w:lang w:val="en-US"/>
         </w:rPr>
+        <w:t xml:space="preserve"> </w:t>
+      </w:r>
+      <w:r>
+        <w:rPr>
+          <w:u w:val="single"/>
+          <w:lang w:val="en-US"/>
+        </w:rPr>
         <w:t>By frequency:</w:t>
       </w:r>
       <w:r>
@@ -1701,8 +2146,21 @@
           <w:lang w:val="en-US"/>
         </w:rPr>
         <w:br/>
-        <w:t xml:space="preserve">As a line which has smaller gaps between high enough gradient value points is </w:t>
-      </w:r>
+        <w:t xml:space="preserve">As a line </w:t>
+      </w:r>
+      <w:r>
+        <w:rPr>
+          <w:lang w:val="en-US"/>
+        </w:rPr>
+        <w:t>that</w:t>
+      </w:r>
+      <w:r>
+        <w:rPr>
+          <w:lang w:val="en-US"/>
+        </w:rPr>
+        <w:t xml:space="preserve"> has smaller gaps between high enough gradient value points is </w:t>
+      </w:r>
+      <w:proofErr w:type="gramStart"/>
       <w:r>
         <w:rPr>
           <w:lang w:val="en-US"/>
@@ -1719,7 +2177,14 @@
         <w:rPr>
           <w:lang w:val="en-US"/>
         </w:rPr>
-        <w:t>a better line than one with one big gap</w:t>
+        <w:t>a</w:t>
+      </w:r>
+      <w:proofErr w:type="gramEnd"/>
+      <w:r>
+        <w:rPr>
+          <w:lang w:val="en-US"/>
+        </w:rPr>
+        <w:t xml:space="preserve"> better line than one with one big gap</w:t>
       </w:r>
       <w:ins w:id="2" w:author="ziskind" w:date="2022-08-18T02:04:00Z">
         <w:r>
@@ -1761,7 +2226,30 @@
           <w:u w:val="single"/>
           <w:lang w:val="en-US"/>
         </w:rPr>
-        <w:t>By histogram of gaps (this method was suggested by Jihad at the end):</w:t>
+        <w:t xml:space="preserve"> </w:t>
+      </w:r>
+      <w:r>
+        <w:rPr>
+          <w:u w:val="single"/>
+          <w:lang w:val="en-US"/>
+        </w:rPr>
+        <w:t>By histogram of gaps (</w:t>
+      </w:r>
+      <w:proofErr w:type="gramStart"/>
+      <w:r>
+        <w:rPr>
+          <w:u w:val="single"/>
+          <w:lang w:val="en-US"/>
+        </w:rPr>
+        <w:t>this method was suggested by Jihad</w:t>
+      </w:r>
+      <w:proofErr w:type="gramEnd"/>
+      <w:r>
+        <w:rPr>
+          <w:u w:val="single"/>
+          <w:lang w:val="en-US"/>
+        </w:rPr>
+        <w:t xml:space="preserve"> at the end):</w:t>
       </w:r>
       <w:r>
         <w:rPr>
@@ -1788,6 +2276,19 @@
           <w:lang w:val="en-US"/>
         </w:rPr>
         <w:br/>
+      </w:r>
+    </w:p>
+    <w:p>
+      <w:pPr>
+        <w:rPr>
+          <w:lang w:val="en-US"/>
+        </w:rPr>
+      </w:pPr>
+      <w:r>
+        <w:rPr>
+          <w:lang w:val="en-US"/>
+        </w:rPr>
+        <w:br w:type="page"/>
       </w:r>
     </w:p>
     <w:p>
@@ -1812,6 +2313,7 @@
         <w:rPr>
           <w:lang w:val="en-US"/>
         </w:rPr>
+        <w:lastRenderedPageBreak/>
         <w:t xml:space="preserve">Choosing the lines </w:t>
       </w:r>
       <w:r>
@@ -1844,7 +2346,25 @@
           <w:szCs w:val="24"/>
           <w:lang w:val="en-US"/>
         </w:rPr>
-        <w:t>A Quadrilateral’s edge might be considered as similar but different lines, resulted from the Hough-Space. It is needed to make sure that the</w:t>
+        <w:t xml:space="preserve">A Quadrilateral’s edge might </w:t>
+      </w:r>
+      <w:proofErr w:type="gramStart"/>
+      <w:r>
+        <w:rPr>
+          <w:sz w:val="24"/>
+          <w:szCs w:val="24"/>
+          <w:lang w:val="en-US"/>
+        </w:rPr>
+        <w:t>be considered</w:t>
+      </w:r>
+      <w:proofErr w:type="gramEnd"/>
+      <w:r>
+        <w:rPr>
+          <w:sz w:val="24"/>
+          <w:szCs w:val="24"/>
+          <w:lang w:val="en-US"/>
+        </w:rPr>
+        <w:t xml:space="preserve"> as similar but different lines, resulted from the Hough-Space. It is needed to make sure that the</w:t>
       </w:r>
       <w:r>
         <w:rPr>
@@ -1876,23 +2396,57 @@
           <w:szCs w:val="24"/>
           <w:lang w:val="en-US"/>
         </w:rPr>
-        <w:t xml:space="preserve"> we pick, in our case 4 lines, represent different edges. For this purpose, we checked the lines </w:t>
-      </w:r>
-      <w:r>
-        <w:rPr>
-          <w:sz w:val="24"/>
-          <w:szCs w:val="24"/>
-          <w:lang w:val="en-US"/>
-        </w:rPr>
-        <w:t>its uniqueness</w:t>
-      </w:r>
-      <w:r>
-        <w:rPr>
-          <w:sz w:val="24"/>
-          <w:szCs w:val="24"/>
-          <w:lang w:val="en-US"/>
-        </w:rPr>
-        <w:t xml:space="preserve"> by the next ways:</w:t>
+        <w:t xml:space="preserve"> we pick, in our case </w:t>
+      </w:r>
+      <w:proofErr w:type="gramStart"/>
+      <w:r>
+        <w:rPr>
+          <w:sz w:val="24"/>
+          <w:szCs w:val="24"/>
+          <w:lang w:val="en-US"/>
+        </w:rPr>
+        <w:t>4</w:t>
+      </w:r>
+      <w:proofErr w:type="gramEnd"/>
+      <w:r>
+        <w:rPr>
+          <w:sz w:val="24"/>
+          <w:szCs w:val="24"/>
+          <w:lang w:val="en-US"/>
+        </w:rPr>
+        <w:t xml:space="preserve"> lines, represent different edges. For this purpose, we checked </w:t>
+      </w:r>
+      <w:r>
+        <w:rPr>
+          <w:sz w:val="24"/>
+          <w:szCs w:val="24"/>
+          <w:lang w:val="en-US"/>
+        </w:rPr>
+        <w:t>the uniqueness of the lines</w:t>
+      </w:r>
+      <w:r>
+        <w:rPr>
+          <w:sz w:val="24"/>
+          <w:szCs w:val="24"/>
+          <w:lang w:val="en-US"/>
+        </w:rPr>
+        <w:t xml:space="preserve"> </w:t>
+      </w:r>
+      <w:r>
+        <w:rPr>
+          <w:sz w:val="24"/>
+          <w:szCs w:val="24"/>
+          <w:lang w:val="en-US"/>
+        </w:rPr>
+        <w:t>using</w:t>
+      </w:r>
+      <w:r>
+        <w:rPr>
+          <w:sz w:val="24"/>
+          <w:szCs w:val="24"/>
+          <w:lang w:val="en-US"/>
+        </w:rPr>
+        <w:t xml:space="preserve"> the next ways:</w:t>
       </w:r>
     </w:p>
     <w:p>
@@ -1903,6 +2457,7 @@
           <w:numId w:val="7"/>
         </w:numPr>
         <w:rPr>
+          <w:u w:val="single"/>
           <w:lang w:val="en-US"/>
           <w:rPrChange w:id="4" w:author="ziskind" w:date="2022-08-18T02:12:00Z">
             <w:rPr>
@@ -1917,7 +2472,124 @@
         <w:rPr>
           <w:lang w:val="en-US"/>
         </w:rPr>
+        <w:t xml:space="preserve"> </w:t>
+      </w:r>
+      <w:r>
+        <w:rPr>
+          <w:u w:val="single"/>
+          <w:lang w:val="en-US"/>
+        </w:rPr>
         <w:t>By polar representation:</w:t>
+      </w:r>
+      <w:r>
+        <w:rPr>
+          <w:u w:val="single"/>
+          <w:lang w:val="en-US"/>
+        </w:rPr>
+        <w:br/>
+      </w:r>
+      <w:r>
+        <w:rPr>
+          <w:lang w:val="en-US"/>
+        </w:rPr>
+        <w:t xml:space="preserve">Given two lines, we consider them </w:t>
+      </w:r>
+      <w:r>
+        <w:rPr>
+          <w:b/>
+          <w:bCs/>
+          <w:lang w:val="en-US"/>
+        </w:rPr>
+        <w:t>not</w:t>
+      </w:r>
+      <w:r>
+        <w:rPr>
+          <w:b/>
+          <w:bCs/>
+          <w:lang w:val="en-US"/>
+        </w:rPr>
+        <w:t xml:space="preserve"> </w:t>
+      </w:r>
+      <w:r>
+        <w:rPr>
+          <w:lang w:val="en-US"/>
+        </w:rPr>
+        <w:t xml:space="preserve">unique if when in polar representation, their </w:t>
+      </w:r>
+      <m:oMath>
+        <m:r>
+          <w:rPr>
+            <w:rFonts w:ascii="Cambria Math" w:hAnsi="Cambria Math"/>
+            <w:lang w:val="en-US"/>
+          </w:rPr>
+          <m:t>θ</m:t>
+        </m:r>
+        <m:r>
+          <w:rPr>
+            <w:rFonts w:ascii="Cambria Math" w:hAnsi="Cambria Math"/>
+            <w:lang w:val="en-US"/>
+          </w:rPr>
+          <m:t>'s</m:t>
+        </m:r>
+      </m:oMath>
+      <w:r>
+        <w:rPr>
+          <w:rFonts w:eastAsiaTheme="minorEastAsia"/>
+          <w:lang w:val="en-US"/>
+        </w:rPr>
+        <w:t xml:space="preserve"> are almost t</w:t>
+      </w:r>
+      <w:r>
+        <w:rPr>
+          <w:rFonts w:eastAsiaTheme="minorEastAsia"/>
+          <w:lang w:val="en-US"/>
+        </w:rPr>
+        <w:t xml:space="preserve">he </w:t>
+      </w:r>
+      <w:proofErr w:type="gramStart"/>
+      <w:r>
+        <w:rPr>
+          <w:rFonts w:eastAsiaTheme="minorEastAsia"/>
+          <w:lang w:val="en-US"/>
+        </w:rPr>
+        <w:t>same(</w:t>
+      </w:r>
+      <w:proofErr w:type="gramEnd"/>
+      <w:r>
+        <w:rPr>
+          <w:rFonts w:eastAsiaTheme="minorEastAsia"/>
+          <w:lang w:val="en-US"/>
+        </w:rPr>
+        <w:t xml:space="preserve">rounded to 3 digits after the zero, in radians) and their </w:t>
+      </w:r>
+      <w:r>
+        <w:rPr>
+          <w:rFonts w:eastAsiaTheme="minorEastAsia"/>
+          <w:lang w:val="en-US"/>
+        </w:rPr>
+        <w:t>radiuses</w:t>
+      </w:r>
+      <w:r>
+        <w:rPr>
+          <w:rFonts w:eastAsiaTheme="minorEastAsia" w:hint="cs"/>
+          <w:rtl/>
+          <w:lang w:val="en-US"/>
+        </w:rPr>
+        <w:t xml:space="preserve"> </w:t>
+      </w:r>
+      <w:r>
+        <w:rPr>
+          <w:rFonts w:eastAsiaTheme="minorEastAsia"/>
+          <w:lang w:val="en-US"/>
+        </w:rPr>
+        <w:t>are</w:t>
+      </w:r>
+      <w:r>
+        <w:rPr>
+          <w:rFonts w:eastAsiaTheme="minorEastAsia"/>
+          <w:lang w:val="en-US"/>
+        </w:rPr>
+        <w:t xml:space="preserve"> close enough.</w:t>
       </w:r>
     </w:p>
     <w:p>
@@ -1928,8 +2600,427 @@
           <w:numId w:val="7"/>
         </w:numPr>
         <w:rPr>
-          <w:lang w:val="en-US"/>
-          <w:rPrChange w:id="5" w:author="ziskind" w:date="2022-08-18T02:12:00Z">
+          <w:u w:val="single"/>
+          <w:lang w:val="en-US"/>
+        </w:rPr>
+      </w:pPr>
+      <w:r>
+        <w:rPr>
+          <w:sz w:val="24"/>
+          <w:szCs w:val="24"/>
+          <w:lang w:val="en-US"/>
+        </w:rPr>
+        <w:t xml:space="preserve"> </w:t>
+      </w:r>
+      <w:r>
+        <w:rPr>
+          <w:sz w:val="24"/>
+          <w:szCs w:val="24"/>
+          <w:u w:val="single"/>
+          <w:lang w:val="en-US"/>
+        </w:rPr>
+        <w:t xml:space="preserve">By average </w:t>
+      </w:r>
+      <w:commentRangeStart w:id="5"/>
+      <w:r>
+        <w:rPr>
+          <w:sz w:val="24"/>
+          <w:szCs w:val="24"/>
+          <w:u w:val="single"/>
+          <w:lang w:val="en-US"/>
+        </w:rPr>
+        <w:t>distance</w:t>
+      </w:r>
+      <w:commentRangeEnd w:id="5"/>
+      <w:r>
+        <w:rPr>
+          <w:rStyle w:val="CommentReference"/>
+          <w:u w:val="single"/>
+          <w:rtl/>
+        </w:rPr>
+        <w:commentReference w:id="5"/>
+      </w:r>
+      <w:r>
+        <w:rPr>
+          <w:sz w:val="24"/>
+          <w:szCs w:val="24"/>
+          <w:u w:val="single"/>
+          <w:lang w:val="en-US"/>
+        </w:rPr>
+        <w:t>:</w:t>
+      </w:r>
+    </w:p>
+    <w:p>
+      <w:pPr>
+        <w:pStyle w:val="ListParagraph"/>
+        <w:ind w:left="1224"/>
+        <w:rPr>
+          <w:rFonts w:eastAsiaTheme="minorEastAsia"/>
+          <w:lang w:val="en-US"/>
+        </w:rPr>
+      </w:pPr>
+      <w:r>
+        <w:rPr>
+          <w:lang w:val="en-US"/>
+        </w:rPr>
+        <w:t xml:space="preserve">Given two lines, we consider them </w:t>
+      </w:r>
+      <w:r>
+        <w:rPr>
+          <w:b/>
+          <w:bCs/>
+          <w:lang w:val="en-US"/>
+        </w:rPr>
+        <w:t>not</w:t>
+      </w:r>
+      <w:r>
+        <w:rPr>
+          <w:b/>
+          <w:bCs/>
+          <w:lang w:val="en-US"/>
+        </w:rPr>
+        <w:t xml:space="preserve"> </w:t>
+      </w:r>
+      <w:r>
+        <w:rPr>
+          <w:lang w:val="en-US"/>
+        </w:rPr>
+        <w:t>unique if</w:t>
+      </w:r>
+      <w:r>
+        <w:rPr>
+          <w:lang w:val="en-US"/>
+        </w:rPr>
+        <w:t xml:space="preserve"> the average distance is too low</w:t>
+      </w:r>
+      <w:r>
+        <w:rPr>
+          <w:rFonts w:eastAsiaTheme="minorEastAsia"/>
+          <w:lang w:val="en-US"/>
+        </w:rPr>
+        <w:t>.</w:t>
+      </w:r>
+    </w:p>
+    <w:p>
+      <w:pPr>
+        <w:pStyle w:val="ListParagraph"/>
+        <w:ind w:left="1224"/>
+        <w:rPr>
+          <w:u w:val="single"/>
+          <w:lang w:val="en-US"/>
+        </w:rPr>
+      </w:pPr>
+      <w:r>
+        <w:rPr>
+          <w:rFonts w:eastAsiaTheme="minorEastAsia"/>
+          <w:lang w:val="en-US"/>
+        </w:rPr>
+        <w:t xml:space="preserve">The average distance </w:t>
+      </w:r>
+      <w:proofErr w:type="gramStart"/>
+      <w:r>
+        <w:rPr>
+          <w:rFonts w:eastAsiaTheme="minorEastAsia"/>
+          <w:lang w:val="en-US"/>
+        </w:rPr>
+        <w:t>is calculated</w:t>
+      </w:r>
+      <w:proofErr w:type="gramEnd"/>
+      <w:r>
+        <w:rPr>
+          <w:rFonts w:eastAsiaTheme="minorEastAsia"/>
+          <w:lang w:val="en-US"/>
+        </w:rPr>
+        <w:t xml:space="preserve"> using functions representing both lines</w:t>
+      </w:r>
+      <w:r>
+        <w:rPr>
+          <w:rFonts w:eastAsiaTheme="minorEastAsia"/>
+          <w:lang w:val="en-US"/>
+        </w:rPr>
+        <w:t>, using iterations throughout the full length of the lines.</w:t>
+      </w:r>
+    </w:p>
+    <w:p>
+      <w:pPr>
+        <w:pStyle w:val="ListParagraph"/>
+        <w:numPr>
+          <w:ilvl w:val="2"/>
+          <w:numId w:val="7"/>
+        </w:numPr>
+        <w:rPr>
+          <w:u w:val="single"/>
+          <w:lang w:val="en-US"/>
+        </w:rPr>
+      </w:pPr>
+      <w:r>
+        <w:rPr>
+          <w:lang w:val="en-US"/>
+        </w:rPr>
+        <w:t xml:space="preserve"> </w:t>
+      </w:r>
+      <w:r>
+        <w:rPr>
+          <w:sz w:val="24"/>
+          <w:szCs w:val="24"/>
+          <w:u w:val="single"/>
+          <w:lang w:val="en-US"/>
+        </w:rPr>
+        <w:t xml:space="preserve">By average </w:t>
+      </w:r>
+      <w:commentRangeStart w:id="6"/>
+      <w:r>
+        <w:rPr>
+          <w:sz w:val="24"/>
+          <w:szCs w:val="24"/>
+          <w:u w:val="single"/>
+          <w:lang w:val="en-US"/>
+        </w:rPr>
+        <w:t>distance</w:t>
+      </w:r>
+      <w:commentRangeEnd w:id="6"/>
+      <w:r>
+        <w:rPr>
+          <w:sz w:val="24"/>
+          <w:szCs w:val="24"/>
+          <w:u w:val="single"/>
+          <w:lang w:val="en-US"/>
+        </w:rPr>
+        <w:t xml:space="preserve"> calculated with an integral</w:t>
+      </w:r>
+      <w:r>
+        <w:rPr>
+          <w:rStyle w:val="CommentReference"/>
+          <w:u w:val="single"/>
+          <w:rtl/>
+        </w:rPr>
+        <w:commentReference w:id="6"/>
+      </w:r>
+      <w:r>
+        <w:rPr>
+          <w:sz w:val="24"/>
+          <w:szCs w:val="24"/>
+          <w:u w:val="single"/>
+          <w:lang w:val="en-US"/>
+        </w:rPr>
+        <w:t>:</w:t>
+      </w:r>
+    </w:p>
+    <w:p>
+      <w:pPr>
+        <w:pStyle w:val="ListParagraph"/>
+        <w:ind w:left="1224"/>
+        <w:rPr>
+          <w:u w:val="single"/>
+          <w:lang w:val="en-US"/>
+        </w:rPr>
+      </w:pPr>
+      <w:r>
+        <w:rPr>
+          <w:lang w:val="en-US"/>
+        </w:rPr>
+        <w:t xml:space="preserve">Given two lines, we consider them </w:t>
+      </w:r>
+      <w:r>
+        <w:rPr>
+          <w:b/>
+          <w:bCs/>
+          <w:lang w:val="en-US"/>
+        </w:rPr>
+        <w:t>not</w:t>
+      </w:r>
+      <w:r>
+        <w:rPr>
+          <w:b/>
+          <w:bCs/>
+          <w:lang w:val="en-US"/>
+        </w:rPr>
+        <w:t xml:space="preserve"> </w:t>
+      </w:r>
+      <w:r>
+        <w:rPr>
+          <w:lang w:val="en-US"/>
+        </w:rPr>
+        <w:t>unique if the average distance is too low</w:t>
+      </w:r>
+      <w:r>
+        <w:rPr>
+          <w:rFonts w:eastAsiaTheme="minorEastAsia"/>
+          <w:lang w:val="en-US"/>
+        </w:rPr>
+        <w:t>.</w:t>
+      </w:r>
+      <w:r>
+        <w:rPr>
+          <w:rFonts w:eastAsiaTheme="minorEastAsia"/>
+          <w:lang w:val="en-US"/>
+        </w:rPr>
+        <w:br/>
+        <w:t xml:space="preserve">In differ from the above method, the average </w:t>
+      </w:r>
+      <w:proofErr w:type="gramStart"/>
+      <w:r>
+        <w:rPr>
+          <w:rFonts w:eastAsiaTheme="minorEastAsia"/>
+          <w:lang w:val="en-US"/>
+        </w:rPr>
+        <w:t>is calculated</w:t>
+      </w:r>
+      <w:proofErr w:type="gramEnd"/>
+      <w:r>
+        <w:rPr>
+          <w:rFonts w:eastAsiaTheme="minorEastAsia"/>
+          <w:lang w:val="en-US"/>
+        </w:rPr>
+        <w:t xml:space="preserve"> by the </w:t>
+      </w:r>
+      <w:r>
+        <w:rPr>
+          <w:rFonts w:eastAsiaTheme="minorEastAsia"/>
+          <w:lang w:val="en-US"/>
+        </w:rPr>
+        <w:t>integral value between the two lines,</w:t>
+      </w:r>
+      <w:r>
+        <w:rPr>
+          <w:rFonts w:eastAsiaTheme="minorEastAsia"/>
+          <w:lang w:val="en-US"/>
+        </w:rPr>
+        <w:t xml:space="preserve"> </w:t>
+      </w:r>
+      <w:r>
+        <w:rPr>
+          <w:rFonts w:eastAsiaTheme="minorEastAsia"/>
+          <w:lang w:val="en-US"/>
+        </w:rPr>
+        <w:t xml:space="preserve">in other words, the </w:t>
+      </w:r>
+      <w:r>
+        <w:rPr>
+          <w:rFonts w:eastAsiaTheme="minorEastAsia" w:hint="cs"/>
+          <w:lang w:val="en-US"/>
+        </w:rPr>
+        <w:t>A</w:t>
+      </w:r>
+      <w:r>
+        <w:rPr>
+          <w:rFonts w:eastAsiaTheme="minorEastAsia"/>
+          <w:lang w:val="en-US"/>
+        </w:rPr>
+        <w:t xml:space="preserve">rea, normalized to the line’s length </w:t>
+      </w:r>
+    </w:p>
+    <w:p>
+      <w:pPr>
+        <w:pStyle w:val="ListParagraph"/>
+        <w:numPr>
+          <w:ilvl w:val="2"/>
+          <w:numId w:val="7"/>
+        </w:numPr>
+        <w:rPr>
+          <w:u w:val="single"/>
+          <w:lang w:val="en-US"/>
+        </w:rPr>
+      </w:pPr>
+      <w:r>
+        <w:rPr>
+          <w:lang w:val="en-US"/>
+        </w:rPr>
+        <w:t xml:space="preserve"> </w:t>
+      </w:r>
+      <w:r>
+        <w:rPr>
+          <w:u w:val="single"/>
+          <w:lang w:val="en-US"/>
+        </w:rPr>
+        <w:t xml:space="preserve">By </w:t>
+      </w:r>
+      <w:r>
+        <w:rPr>
+          <w:u w:val="single"/>
+          <w:lang w:val="en-US"/>
+        </w:rPr>
+        <w:t>Incline</w:t>
+      </w:r>
+      <w:r>
+        <w:rPr>
+          <w:rFonts w:hint="cs"/>
+          <w:u w:val="single"/>
+          <w:rtl/>
+          <w:lang w:val="en-US"/>
+        </w:rPr>
+        <w:t xml:space="preserve"> </w:t>
+      </w:r>
+      <w:r>
+        <w:rPr>
+          <w:u w:val="single"/>
+          <w:lang w:val="en-US"/>
+        </w:rPr>
+        <w:t>while considering the radius of the polar representation</w:t>
+      </w:r>
+      <w:r>
+        <w:rPr>
+          <w:u w:val="single"/>
+          <w:lang w:val="en-US"/>
+        </w:rPr>
+        <w:t>:</w:t>
+      </w:r>
+      <w:r>
+        <w:rPr>
+          <w:u w:val="single"/>
+          <w:lang w:val="en-US"/>
+        </w:rPr>
+        <w:br/>
+      </w:r>
+      <w:r>
+        <w:rPr>
+          <w:lang w:val="en-US"/>
+        </w:rPr>
+        <w:t>Given two lines</w:t>
+      </w:r>
+      <w:r>
+        <w:rPr>
+          <w:lang w:val="en-US"/>
+        </w:rPr>
+        <w:t xml:space="preserve">, we </w:t>
+      </w:r>
+      <w:r>
+        <w:rPr>
+          <w:lang w:val="en-US"/>
+        </w:rPr>
+        <w:t xml:space="preserve">consider them not unique if their incline is similar and </w:t>
+      </w:r>
+      <w:r>
+        <w:rPr>
+          <w:rFonts w:eastAsiaTheme="minorEastAsia"/>
+          <w:lang w:val="en-US"/>
+        </w:rPr>
+        <w:t>their radiuses</w:t>
+      </w:r>
+      <w:r>
+        <w:rPr>
+          <w:rFonts w:eastAsiaTheme="minorEastAsia" w:hint="cs"/>
+          <w:rtl/>
+          <w:lang w:val="en-US"/>
+        </w:rPr>
+        <w:t xml:space="preserve"> </w:t>
+      </w:r>
+      <w:r>
+        <w:rPr>
+          <w:rFonts w:eastAsiaTheme="minorEastAsia"/>
+          <w:lang w:val="en-US"/>
+        </w:rPr>
+        <w:t>are close enough.</w:t>
+      </w:r>
+    </w:p>
+    <w:p>
+      <w:pPr>
+        <w:pStyle w:val="ListParagraph"/>
+        <w:ind w:left="1224"/>
+        <w:rPr>
+          <w:u w:val="single"/>
+          <w:lang w:val="en-US"/>
+          <w:rPrChange w:id="7" w:author="ziskind" w:date="2022-08-18T02:12:00Z">
             <w:rPr>
               <w:sz w:val="24"/>
               <w:szCs w:val="24"/>
@@ -1940,37 +3031,113 @@
       </w:pPr>
       <w:r>
         <w:rPr>
-          <w:sz w:val="24"/>
-          <w:szCs w:val="24"/>
-          <w:lang w:val="en-US"/>
-        </w:rPr>
-        <w:t xml:space="preserve">By average </w:t>
-      </w:r>
-      <w:commentRangeStart w:id="6"/>
-      <w:r>
-        <w:rPr>
-          <w:sz w:val="24"/>
-          <w:szCs w:val="24"/>
-          <w:lang w:val="en-US"/>
-        </w:rPr>
-        <w:t>distance</w:t>
-      </w:r>
-      <w:commentRangeEnd w:id="6"/>
-      <w:r>
-        <w:rPr>
-          <w:rStyle w:val="CommentReference"/>
-          <w:rtl/>
-        </w:rPr>
-        <w:commentReference w:id="6"/>
-      </w:r>
-      <w:r>
-        <w:rPr>
-          <w:sz w:val="24"/>
-          <w:szCs w:val="24"/>
-          <w:lang w:val="en-US"/>
-        </w:rPr>
-        <w:t>:</w:t>
-      </w:r>
+          <w:lang w:val="en-US"/>
+        </w:rPr>
+        <w:t xml:space="preserve">Because we expect </w:t>
+      </w:r>
+      <w:r>
+        <w:rPr>
+          <w:sz w:val="24"/>
+          <w:szCs w:val="24"/>
+          <w:lang w:val="en-US"/>
+        </w:rPr>
+        <w:t xml:space="preserve">to find a </w:t>
+      </w:r>
+      <w:r>
+        <w:rPr>
+          <w:sz w:val="24"/>
+          <w:szCs w:val="24"/>
+          <w:lang w:val="en-US"/>
+        </w:rPr>
+        <w:t>quadrilateral</w:t>
+      </w:r>
+      <w:r>
+        <w:rPr>
+          <w:sz w:val="24"/>
+          <w:szCs w:val="24"/>
+          <w:lang w:val="en-US"/>
+        </w:rPr>
+        <w:t xml:space="preserve">, we can have the </w:t>
+      </w:r>
+      <w:r>
+        <w:rPr>
+          <w:sz w:val="24"/>
+          <w:szCs w:val="24"/>
+          <w:lang w:val="en-US"/>
+        </w:rPr>
+        <w:t>assumption</w:t>
+      </w:r>
+      <w:r>
+        <w:rPr>
+          <w:sz w:val="24"/>
+          <w:szCs w:val="24"/>
+          <w:lang w:val="en-US"/>
+        </w:rPr>
+        <w:t xml:space="preserve"> </w:t>
+      </w:r>
+      <w:r>
+        <w:rPr>
+          <w:sz w:val="24"/>
+          <w:szCs w:val="24"/>
+          <w:lang w:val="en-US"/>
+        </w:rPr>
+        <w:t xml:space="preserve">that the incline in </w:t>
+      </w:r>
+      <w:r>
+        <w:rPr>
+          <w:sz w:val="24"/>
+          <w:szCs w:val="24"/>
+          <w:lang w:val="en-US"/>
+        </w:rPr>
+        <w:t>suitability</w:t>
+      </w:r>
+      <w:r>
+        <w:rPr>
+          <w:sz w:val="24"/>
+          <w:szCs w:val="24"/>
+          <w:lang w:val="en-US"/>
+        </w:rPr>
+        <w:t xml:space="preserve"> </w:t>
+      </w:r>
+      <w:r>
+        <w:rPr>
+          <w:sz w:val="24"/>
+          <w:szCs w:val="24"/>
+          <w:lang w:val="en-US"/>
+        </w:rPr>
+        <w:t xml:space="preserve">to the radius, </w:t>
+      </w:r>
+      <w:r>
+        <w:rPr>
+          <w:sz w:val="24"/>
+          <w:szCs w:val="24"/>
+          <w:lang w:val="en-US"/>
+        </w:rPr>
+        <w:t>differs</w:t>
+      </w:r>
+      <w:r>
+        <w:rPr>
+          <w:sz w:val="24"/>
+          <w:szCs w:val="24"/>
+          <w:lang w:val="en-US"/>
+        </w:rPr>
+        <w:t xml:space="preserve"> significantly.</w:t>
+      </w:r>
+    </w:p>
+    <w:p>
+      <w:pPr>
+        <w:rPr>
+          <w:u w:val="single"/>
+          <w:lang w:val="en-US"/>
+          <w:rPrChange w:id="8" w:author="ziskind" w:date="2022-08-18T02:12:00Z">
+            <w:rPr>
+              <w:sz w:val="24"/>
+              <w:szCs w:val="24"/>
+              <w:lang w:val="en-US"/>
+            </w:rPr>
+          </w:rPrChange>
+        </w:rPr>
+      </w:pPr>
     </w:p>
     <w:p>
       <w:pPr>
@@ -2002,7 +3169,7 @@
           <w:sz w:val="24"/>
           <w:szCs w:val="24"/>
           <w:lang w:val="en-US"/>
-          <w:rPrChange w:id="7" w:author="ziskind" w:date="2022-08-18T02:13:00Z">
+          <w:rPrChange w:id="9" w:author="ziskind" w:date="2022-08-18T02:13:00Z">
             <w:rPr>
               <w:lang w:val="en-US"/>
             </w:rPr>
@@ -2052,7 +3219,7 @@
           <w:sz w:val="24"/>
           <w:szCs w:val="24"/>
           <w:lang w:val="en-US"/>
-          <w:rPrChange w:id="8" w:author="ziskind" w:date="2022-08-18T02:13:00Z">
+          <w:rPrChange w:id="10" w:author="ziskind" w:date="2022-08-18T02:13:00Z">
             <w:rPr>
               <w:lang w:val="en-US"/>
             </w:rPr>
@@ -2124,6 +3291,32 @@
       </w:r>
     </w:p>
   </w:comment>
+  <w:comment w:id="5" w:author="ziskind" w:date="2022-08-18T02:13:00Z" w:initials="z">
+    <w:p>
+      <w:pPr>
+        <w:pStyle w:val="CommentText"/>
+      </w:pPr>
+      <w:r>
+        <w:rPr>
+          <w:rStyle w:val="CommentReference"/>
+        </w:rPr>
+        <w:annotationRef/>
+      </w:r>
+      <w:r>
+        <w:rPr>
+          <w:rFonts w:hint="eastAsia"/>
+          <w:rtl/>
+        </w:rPr>
+        <w:t>בהתאם</w:t>
+      </w:r>
+      <w:r>
+        <w:rPr>
+          <w:rtl/>
+        </w:rPr>
+        <w:t xml:space="preserve"> למה שנעשה בהמשך</w:t>
+      </w:r>
+    </w:p>
+  </w:comment>
   <w:comment w:id="6" w:author="ziskind" w:date="2022-08-18T02:13:00Z" w:initials="z">
     <w:p>
       <w:pPr>
@@ -2155,9 +3348,10 @@
 
 <file path=word/commentsExtended.xml><?xml version="1.0" encoding="utf-8"?>
 <w15:commentsEx xmlns:wpc="http://schemas.microsoft.com/office/word/2010/wordprocessingCanvas" xmlns:cx="http://schemas.microsoft.com/office/drawing/2014/chartex" xmlns:cx1="http://schemas.microsoft.com/office/drawing/2015/9/8/chartex" xmlns:cx2="http://schemas.microsoft.com/office/drawing/2015/10/21/chartex" xmlns:cx3="http://schemas.microsoft.com/office/drawing/2016/5/9/chartex" xmlns:cx4="http://schemas.microsoft.com/office/drawing/2016/5/10/chartex" xmlns:cx5="http://schemas.microsoft.com/office/drawing/2016/5/11/chartex" xmlns:cx6="http://schemas.microsoft.com/office/drawing/2016/5/12/chartex" xmlns:cx7="http://schemas.microsoft.com/office/drawing/2016/5/13/chartex" xmlns:cx8="http://schemas.microsoft.com/office/drawing/2016/5/14/chartex" xmlns:mc="http://schemas.openxmlformats.org/markup-compatibility/2006" xmlns:aink="http://schemas.microsoft.com/office/drawing/2016/ink" xmlns:am3d="http://schemas.microsoft.com/office/drawing/2017/model3d" xmlns:o="urn:schemas-microsoft-com:office:office" xmlns:oel="http://schemas.microsoft.com/office/2019/extlst" xmlns:r="http://schemas.openxmlformats.org/officeDocument/2006/relationships" xmlns:m="http://schemas.openxmlformats.org/officeDocument/2006/math" xmlns:v="urn:schemas-microsoft-com:vml" xmlns:wp14="http://schemas.microsoft.com/office/word/2010/wordprocessingDrawing" xmlns:wp="http://schemas.openxmlformats.org/drawingml/2006/wordprocessingDrawing" xmlns:w10="urn:schemas-microsoft-com:office:word" xmlns:w="http://schemas.openxmlformats.org/wordprocessingml/2006/main" xmlns:w14="http://schemas.microsoft.com/office/word/2010/wordml" xmlns:w15="http://schemas.microsoft.com/office/word/2012/wordml" xmlns:w16cex="http://schemas.microsoft.com/office/word/2018/wordml/cex" xmlns:w16cid="http://schemas.microsoft.com/office/word/2016/wordml/cid" xmlns:w16="http://schemas.microsoft.com/office/word/2018/wordml" xmlns:w16sdtdh="http://schemas.microsoft.com/office/word/2020/wordml/sdtdatahash" xmlns:w16se="http://schemas.microsoft.com/office/word/2015/wordml/symex" xmlns:wpg="http://schemas.microsoft.com/office/word/2010/wordprocessingGroup" xmlns:wpi="http://schemas.microsoft.com/office/word/2010/wordprocessingInk" xmlns:wne="http://schemas.microsoft.com/office/word/2006/wordml" xmlns:wps="http://schemas.microsoft.com/office/word/2010/wordprocessingShape" mc:Ignorable="w14 w15 w16se w16cid w16 w16cex w16sdtdh wp14">
-  <w15:commentEx w15:paraId="67FACCB1" w15:done="0"/>
+  <w15:commentEx w15:paraId="67FACCB1" w15:done="1"/>
   <w15:commentEx w15:paraId="033883A7" w15:done="0"/>
-  <w15:commentEx w15:paraId="6D5B9CF9" w15:done="0"/>
+  <w15:commentEx w15:paraId="6D5B9CF9" w15:done="1"/>
+  <w15:commentEx w15:paraId="3170EBA6" w15:done="1"/>
 </w15:commentsEx>
 </file>
 
@@ -2166,6 +3360,7 @@
   <w16cex:commentExtensible w16cex:durableId="26A82176" w16cex:dateUtc="2022-08-17T23:24:00Z"/>
   <w16cex:commentExtensible w16cex:durableId="26A81C85" w16cex:dateUtc="2022-08-17T23:03:00Z"/>
   <w16cex:commentExtensible w16cex:durableId="26A81EB6" w16cex:dateUtc="2022-08-17T23:13:00Z"/>
+  <w16cex:commentExtensible w16cex:durableId="26A8C30A" w16cex:dateUtc="2022-08-17T23:13:00Z"/>
 </w16cex:commentsExtensible>
 </file>
 
@@ -2174,6 +3369,7 @@
   <w16cid:commentId w16cid:paraId="67FACCB1" w16cid:durableId="26A82176"/>
   <w16cid:commentId w16cid:paraId="033883A7" w16cid:durableId="26A81C85"/>
   <w16cid:commentId w16cid:paraId="6D5B9CF9" w16cid:durableId="26A81EB6"/>
+  <w16cid:commentId w16cid:paraId="3170EBA6" w16cid:durableId="26A8C30A"/>
 </w16cid:commentsIds>
 </file>
 
@@ -3355,6 +4551,39 @@
       <w:szCs w:val="20"/>
     </w:rPr>
   </w:style>
+  <w:style w:type="character" w:styleId="Hyperlink">
+    <w:name w:val="Hyperlink"/>
+    <w:basedOn w:val="DefaultParagraphFont"/>
+    <w:uiPriority w:val="99"/>
+    <w:unhideWhenUsed/>
+    <w:rsid w:val="00907842"/>
+    <w:rPr>
+      <w:color w:val="0563C1" w:themeColor="hyperlink"/>
+      <w:u w:val="single"/>
+    </w:rPr>
+  </w:style>
+  <w:style w:type="character" w:styleId="UnresolvedMention">
+    <w:name w:val="Unresolved Mention"/>
+    <w:basedOn w:val="DefaultParagraphFont"/>
+    <w:uiPriority w:val="99"/>
+    <w:semiHidden/>
+    <w:unhideWhenUsed/>
+    <w:rsid w:val="00907842"/>
+    <w:rPr>
+      <w:color w:val="605E5C"/>
+      <w:shd w:val="clear" w:color="auto" w:fill="E1DFDD"/>
+    </w:rPr>
+  </w:style>
+  <w:style w:type="character" w:styleId="PlaceholderText">
+    <w:name w:val="Placeholder Text"/>
+    <w:basedOn w:val="DefaultParagraphFont"/>
+    <w:uiPriority w:val="99"/>
+    <w:semiHidden/>
+    <w:rsid w:val="00E058D3"/>
+    <w:rPr>
+      <w:color w:val="808080"/>
+    </w:rPr>
+  </w:style>
 </w:styles>
 </file>
 

</xml_diff>

<commit_message>
1. fixed the standalone of line_stage 2. added a 3rd way to compute hough-space, no improvement.
</commit_message>
<xml_diff>
--- a/Hazit_Report_Ron_Roi.docx
+++ b/Hazit_Report_Ron_Roi.docx
@@ -10,7 +10,6 @@
           <w:bCs/>
           <w:sz w:val="32"/>
           <w:szCs w:val="32"/>
-          <w:lang w:val="en-US"/>
         </w:rPr>
       </w:pPr>
       <w:r>
@@ -19,7 +18,6 @@
           <w:bCs/>
           <w:sz w:val="32"/>
           <w:szCs w:val="32"/>
-          <w:lang w:val="en-US"/>
         </w:rPr>
         <w:t xml:space="preserve">Research Front </w:t>
       </w:r>
@@ -29,7 +27,6 @@
           <w:bCs/>
           <w:sz w:val="32"/>
           <w:szCs w:val="32"/>
-          <w:lang w:val="en-US"/>
         </w:rPr>
         <w:t>in</w:t>
       </w:r>
@@ -39,7 +36,6 @@
           <w:bCs/>
           <w:sz w:val="32"/>
           <w:szCs w:val="32"/>
-          <w:lang w:val="en-US"/>
         </w:rPr>
         <w:t xml:space="preserve"> Computer Science – Lab Report</w:t>
       </w:r>
@@ -50,14 +46,12 @@
         <w:rPr>
           <w:sz w:val="28"/>
           <w:szCs w:val="28"/>
-          <w:lang w:val="en-US"/>
         </w:rPr>
       </w:pPr>
       <w:r>
         <w:rPr>
           <w:sz w:val="28"/>
           <w:szCs w:val="28"/>
-          <w:lang w:val="en-US"/>
         </w:rPr>
         <w:t>Submitted by: Ron Ziskind, Roi Tiefenbrunn</w:t>
       </w:r>
@@ -65,7 +59,6 @@
         <w:rPr>
           <w:sz w:val="28"/>
           <w:szCs w:val="28"/>
-          <w:lang w:val="en-US"/>
         </w:rPr>
         <w:br/>
         <w:t>Leading Researcher: Jihad El-Sana</w:t>
@@ -77,14 +70,12 @@
         <w:rPr>
           <w:sz w:val="28"/>
           <w:szCs w:val="28"/>
-          <w:lang w:val="en-US"/>
         </w:rPr>
       </w:pPr>
       <w:r>
         <w:rPr>
           <w:sz w:val="28"/>
           <w:szCs w:val="28"/>
-          <w:lang w:val="en-US"/>
         </w:rPr>
         <w:t>URL to p</w:t>
       </w:r>
@@ -92,31 +83,29 @@
         <w:rPr>
           <w:sz w:val="28"/>
           <w:szCs w:val="28"/>
-          <w:lang w:val="en-US"/>
         </w:rPr>
         <w:t xml:space="preserve">roject in Git-Hub: </w:t>
       </w:r>
       <w:hyperlink r:id="rId6" w:history="1">
+        <w:proofErr w:type="spellStart"/>
         <w:r>
           <w:rPr>
             <w:rStyle w:val="Hyperlink"/>
             <w:sz w:val="28"/>
             <w:szCs w:val="28"/>
-            <w:lang w:val="en-US"/>
           </w:rPr>
           <w:t>Project_Hazit</w:t>
         </w:r>
+        <w:proofErr w:type="spellEnd"/>
       </w:hyperlink>
     </w:p>
     <w:p>
       <w:pPr>
         <w:jc w:val="center"/>
         <w:rPr>
-          <w:rFonts w:hint="cs"/>
           <w:sz w:val="28"/>
           <w:szCs w:val="28"/>
           <w:rtl/>
-          <w:lang w:val="en-US"/>
         </w:rPr>
       </w:pPr>
     </w:p>
@@ -133,7 +122,6 @@
           <w:sz w:val="24"/>
           <w:szCs w:val="24"/>
           <w:u w:val="single"/>
-          <w:lang w:val="en-US"/>
         </w:rPr>
       </w:pPr>
       <w:r>
@@ -144,7 +132,6 @@
           <w:sz w:val="24"/>
           <w:szCs w:val="24"/>
           <w:u w:val="single"/>
-          <w:lang w:val="en-US"/>
         </w:rPr>
         <w:t>G</w:t>
       </w:r>
@@ -155,7 +142,6 @@
           <w:sz w:val="24"/>
           <w:szCs w:val="24"/>
           <w:u w:val="single"/>
-          <w:lang w:val="en-US"/>
         </w:rPr>
         <w:t>oal</w:t>
       </w:r>
@@ -168,7 +154,6 @@
           <w:szCs w:val="24"/>
           <w:u w:val="single"/>
           <w:rtl/>
-          <w:lang w:val="en-US"/>
         </w:rPr>
         <w:t>:</w:t>
       </w:r>
@@ -179,11 +164,9 @@
           <w:sz w:val="24"/>
           <w:szCs w:val="24"/>
           <w:u w:val="single"/>
-          <w:lang w:val="en-US"/>
-        </w:rPr>
-        <w:t xml:space="preserve"> </w:t>
-      </w:r>
-      <w:proofErr w:type="gramStart"/>
+        </w:rPr>
+        <w:t xml:space="preserve"> CV algorithm – Accurately finding the vertices of a </w:t>
+      </w:r>
       <w:r>
         <w:rPr>
           <w:b/>
@@ -191,11 +174,9 @@
           <w:sz w:val="24"/>
           <w:szCs w:val="24"/>
           <w:u w:val="single"/>
-          <w:lang w:val="en-US"/>
-        </w:rPr>
-        <w:t>CV</w:t>
-      </w:r>
-      <w:proofErr w:type="gramEnd"/>
+        </w:rPr>
+        <w:t>rectangle</w:t>
+      </w:r>
       <w:r>
         <w:rPr>
           <w:b/>
@@ -203,29 +184,6 @@
           <w:sz w:val="24"/>
           <w:szCs w:val="24"/>
           <w:u w:val="single"/>
-          <w:lang w:val="en-US"/>
-        </w:rPr>
-        <w:t xml:space="preserve"> algorithm – Accurately finding the vertices of a </w:t>
-      </w:r>
-      <w:r>
-        <w:rPr>
-          <w:b/>
-          <w:bCs/>
-          <w:sz w:val="24"/>
-          <w:szCs w:val="24"/>
-          <w:u w:val="single"/>
-          <w:lang w:val="en-US"/>
-        </w:rPr>
-        <w:t>rectangle</w:t>
-      </w:r>
-      <w:r>
-        <w:rPr>
-          <w:b/>
-          <w:bCs/>
-          <w:sz w:val="24"/>
-          <w:szCs w:val="24"/>
-          <w:u w:val="single"/>
-          <w:lang w:val="en-US"/>
         </w:rPr>
         <w:t xml:space="preserve"> within the image</w:t>
       </w:r>
@@ -236,14 +194,12 @@
         <w:rPr>
           <w:sz w:val="24"/>
           <w:szCs w:val="24"/>
-          <w:lang w:val="en-US"/>
-        </w:rPr>
-      </w:pPr>
-      <w:r>
-        <w:rPr>
-          <w:sz w:val="24"/>
-          <w:szCs w:val="24"/>
-          <w:lang w:val="en-US"/>
+        </w:rPr>
+      </w:pPr>
+      <w:r>
+        <w:rPr>
+          <w:sz w:val="24"/>
+          <w:szCs w:val="24"/>
         </w:rPr>
         <w:t xml:space="preserve">As Jihad’s research focuses on computer vision algorithms and image </w:t>
       </w:r>
@@ -251,7 +207,6 @@
         <w:rPr>
           <w:sz w:val="24"/>
           <w:szCs w:val="24"/>
-          <w:lang w:val="en-US"/>
         </w:rPr>
         <w:t>processing,</w:t>
       </w:r>
@@ -259,7 +214,6 @@
         <w:rPr>
           <w:sz w:val="24"/>
           <w:szCs w:val="24"/>
-          <w:lang w:val="en-US"/>
         </w:rPr>
         <w:t xml:space="preserve"> we were tasked to</w:t>
       </w:r>
@@ -267,7 +221,6 @@
         <w:rPr>
           <w:sz w:val="24"/>
           <w:szCs w:val="24"/>
-          <w:lang w:val="en-US"/>
         </w:rPr>
         <w:t xml:space="preserve"> produce an algorithm </w:t>
       </w:r>
@@ -275,7 +228,6 @@
         <w:rPr>
           <w:sz w:val="24"/>
           <w:szCs w:val="24"/>
-          <w:lang w:val="en-US"/>
         </w:rPr>
         <w:t>that receives an image (jpeg/png) as an input and processes it to</w:t>
       </w:r>
@@ -283,7 +235,6 @@
         <w:rPr>
           <w:sz w:val="24"/>
           <w:szCs w:val="24"/>
-          <w:lang w:val="en-US"/>
         </w:rPr>
         <w:t xml:space="preserve"> return the vertices of a </w:t>
       </w:r>
@@ -291,7 +242,6 @@
         <w:rPr>
           <w:sz w:val="24"/>
           <w:szCs w:val="24"/>
-          <w:lang w:val="en-US"/>
         </w:rPr>
         <w:t>convex quadrilateral</w:t>
       </w:r>
@@ -299,7 +249,6 @@
         <w:rPr>
           <w:sz w:val="24"/>
           <w:szCs w:val="24"/>
-          <w:lang w:val="en-US"/>
         </w:rPr>
         <w:t xml:space="preserve"> within the image</w:t>
       </w:r>
@@ -307,7 +256,6 @@
         <w:rPr>
           <w:sz w:val="24"/>
           <w:szCs w:val="24"/>
-          <w:lang w:val="en-US"/>
         </w:rPr>
         <w:t>.</w:t>
       </w:r>
@@ -315,7 +263,6 @@
         <w:rPr>
           <w:sz w:val="24"/>
           <w:szCs w:val="24"/>
-          <w:lang w:val="en-US"/>
         </w:rPr>
         <w:br/>
       </w:r>
@@ -324,7 +271,6 @@
           <w:sz w:val="24"/>
           <w:szCs w:val="24"/>
           <w:u w:val="single"/>
-          <w:lang w:val="en-US"/>
         </w:rPr>
         <w:t>Optional information</w:t>
       </w:r>
@@ -332,7 +278,6 @@
         <w:rPr>
           <w:sz w:val="24"/>
           <w:szCs w:val="24"/>
-          <w:lang w:val="en-US"/>
         </w:rPr>
         <w:t xml:space="preserve">: The algorithm may receive, in addition to the image itself, a mask </w:t>
       </w:r>
@@ -340,7 +285,6 @@
         <w:rPr>
           <w:sz w:val="24"/>
           <w:szCs w:val="24"/>
-          <w:lang w:val="en-US"/>
         </w:rPr>
         <w:t xml:space="preserve">indicating where the quadrilateral’s edges are (as </w:t>
       </w:r>
@@ -348,7 +292,6 @@
         <w:rPr>
           <w:sz w:val="24"/>
           <w:szCs w:val="24"/>
-          <w:lang w:val="en-US"/>
         </w:rPr>
         <w:t xml:space="preserve">in Fig 1). </w:t>
       </w:r>
@@ -356,7 +299,6 @@
         <w:rPr>
           <w:sz w:val="24"/>
           <w:szCs w:val="24"/>
-          <w:lang w:val="en-US"/>
         </w:rPr>
         <w:br/>
       </w:r>
@@ -365,7 +307,6 @@
           <w:sz w:val="24"/>
           <w:szCs w:val="24"/>
           <w:u w:val="single"/>
-          <w:lang w:val="en-US"/>
         </w:rPr>
         <w:t>High-level</w:t>
       </w:r>
@@ -374,7 +315,6 @@
           <w:sz w:val="24"/>
           <w:szCs w:val="24"/>
           <w:u w:val="single"/>
-          <w:lang w:val="en-US"/>
         </w:rPr>
         <w:t xml:space="preserve"> approach</w:t>
       </w:r>
@@ -382,7 +322,6 @@
         <w:rPr>
           <w:sz w:val="24"/>
           <w:szCs w:val="24"/>
-          <w:lang w:val="en-US"/>
         </w:rPr>
         <w:t xml:space="preserve">: </w:t>
       </w:r>
@@ -397,14 +336,12 @@
         <w:rPr>
           <w:sz w:val="24"/>
           <w:szCs w:val="24"/>
-          <w:lang w:val="en-US"/>
-        </w:rPr>
-      </w:pPr>
-      <w:r>
-        <w:rPr>
-          <w:sz w:val="24"/>
-          <w:szCs w:val="24"/>
-          <w:lang w:val="en-US"/>
+        </w:rPr>
+      </w:pPr>
+      <w:r>
+        <w:rPr>
+          <w:sz w:val="24"/>
+          <w:szCs w:val="24"/>
         </w:rPr>
         <w:t>Compute the image’s gradient (and apply the mask if exists)</w:t>
       </w:r>
@@ -419,14 +356,12 @@
         <w:rPr>
           <w:sz w:val="24"/>
           <w:szCs w:val="24"/>
-          <w:lang w:val="en-US"/>
-        </w:rPr>
-      </w:pPr>
-      <w:r>
-        <w:rPr>
-          <w:sz w:val="24"/>
-          <w:szCs w:val="24"/>
-          <w:lang w:val="en-US"/>
+        </w:rPr>
+      </w:pPr>
+      <w:r>
+        <w:rPr>
+          <w:sz w:val="24"/>
+          <w:szCs w:val="24"/>
         </w:rPr>
         <w:t>Produce a Hough-Space based on the gradient</w:t>
       </w:r>
@@ -441,14 +376,12 @@
         <w:rPr>
           <w:sz w:val="24"/>
           <w:szCs w:val="24"/>
-          <w:lang w:val="en-US"/>
-        </w:rPr>
-      </w:pPr>
-      <w:r>
-        <w:rPr>
-          <w:sz w:val="24"/>
-          <w:szCs w:val="24"/>
-          <w:lang w:val="en-US"/>
+        </w:rPr>
+      </w:pPr>
+      <w:r>
+        <w:rPr>
+          <w:sz w:val="24"/>
+          <w:szCs w:val="24"/>
         </w:rPr>
         <w:t>Based on the Hough-Space’s local extrema pick candidates for the quadrilateral’s edges</w:t>
       </w:r>
@@ -463,14 +396,12 @@
         <w:rPr>
           <w:sz w:val="24"/>
           <w:szCs w:val="24"/>
-          <w:lang w:val="en-US"/>
-        </w:rPr>
-      </w:pPr>
-      <w:r>
-        <w:rPr>
-          <w:sz w:val="24"/>
-          <w:szCs w:val="24"/>
-          <w:lang w:val="en-US"/>
+        </w:rPr>
+      </w:pPr>
+      <w:r>
+        <w:rPr>
+          <w:sz w:val="24"/>
+          <w:szCs w:val="24"/>
         </w:rPr>
         <w:t xml:space="preserve">Score the candidates </w:t>
       </w:r>
@@ -479,7 +410,6 @@
         <w:rPr>
           <w:sz w:val="24"/>
           <w:szCs w:val="24"/>
-          <w:lang w:val="en-US"/>
         </w:rPr>
         <w:t>in order to</w:t>
       </w:r>
@@ -488,7 +418,6 @@
         <w:rPr>
           <w:sz w:val="24"/>
           <w:szCs w:val="24"/>
-          <w:lang w:val="en-US"/>
         </w:rPr>
         <w:t xml:space="preserve"> come up with the best edges defining line equations</w:t>
       </w:r>
@@ -503,14 +432,12 @@
         <w:rPr>
           <w:sz w:val="24"/>
           <w:szCs w:val="24"/>
-          <w:lang w:val="en-US"/>
-        </w:rPr>
-      </w:pPr>
-      <w:r>
-        <w:rPr>
-          <w:sz w:val="24"/>
-          <w:szCs w:val="24"/>
-          <w:lang w:val="en-US"/>
+        </w:rPr>
+      </w:pPr>
+      <w:r>
+        <w:rPr>
+          <w:sz w:val="24"/>
+          <w:szCs w:val="24"/>
         </w:rPr>
         <w:t>Return lines’ intersections</w:t>
       </w:r>
@@ -521,15 +448,13 @@
         <w:rPr>
           <w:sz w:val="24"/>
           <w:szCs w:val="24"/>
-          <w:lang w:val="en-US"/>
-        </w:rPr>
-      </w:pPr>
-      <w:r>
-        <w:rPr>
-          <w:sz w:val="24"/>
-          <w:szCs w:val="24"/>
-          <w:u w:val="single"/>
-          <w:lang w:val="en-US"/>
+        </w:rPr>
+      </w:pPr>
+      <w:r>
+        <w:rPr>
+          <w:sz w:val="24"/>
+          <w:szCs w:val="24"/>
+          <w:u w:val="single"/>
         </w:rPr>
         <w:t>Programming language</w:t>
       </w:r>
@@ -537,7 +462,6 @@
         <w:rPr>
           <w:sz w:val="24"/>
           <w:szCs w:val="24"/>
-          <w:lang w:val="en-US"/>
         </w:rPr>
         <w:t xml:space="preserve">: Python using opencv2, </w:t>
       </w:r>
@@ -545,7 +469,6 @@
         <w:rPr>
           <w:sz w:val="24"/>
           <w:szCs w:val="24"/>
-          <w:lang w:val="en-US"/>
         </w:rPr>
         <w:t>NumPy</w:t>
       </w:r>
@@ -553,7 +476,6 @@
         <w:rPr>
           <w:sz w:val="24"/>
           <w:szCs w:val="24"/>
-          <w:lang w:val="en-US"/>
         </w:rPr>
         <w:t xml:space="preserve"> libraries</w:t>
       </w:r>
@@ -570,7 +492,6 @@
           <w:sz w:val="24"/>
           <w:szCs w:val="24"/>
           <w:u w:val="single"/>
-          <w:lang w:val="en-US"/>
         </w:rPr>
         <w:drawing>
           <wp:inline distT="0" distB="0" distL="0" distR="0" wp14:anchorId="5BB5ECC3" wp14:editId="7F3671D7">
@@ -622,15 +543,11 @@
         </w:drawing>
       </w:r>
       <w:r>
-        <w:rPr>
-          <w:lang w:val="en-US"/>
-        </w:rPr>
         <w:t xml:space="preserve">                                  </w:t>
       </w:r>
       <w:r>
         <w:rPr>
           <w:noProof/>
-          <w:lang w:val="en-US"/>
         </w:rPr>
         <w:drawing>
           <wp:inline distT="0" distB="0" distL="0" distR="0" wp14:anchorId="65DBAE33" wp14:editId="3CEB770C">
@@ -686,50 +603,24 @@
       <w:pPr>
         <w:pStyle w:val="Caption"/>
         <w:ind w:left="720" w:firstLine="720"/>
-        <w:rPr>
-          <w:lang w:val="en-US"/>
-        </w:rPr>
-      </w:pPr>
-      <w:r>
-        <w:t xml:space="preserve">Figure </w:t>
-      </w:r>
-      <w:r>
-        <w:rPr>
-          <w:lang w:val="en-US"/>
-        </w:rPr>
-        <w:t xml:space="preserve">1.1: Given Image </w:t>
-      </w:r>
-      <w:r>
-        <w:rPr>
-          <w:lang w:val="en-US"/>
-        </w:rPr>
+      </w:pPr>
+      <w:r>
+        <w:t xml:space="preserve">Figure 1.1: Given Image </w:t>
+      </w:r>
+      <w:r>
         <w:tab/>
       </w:r>
       <w:r>
-        <w:rPr>
-          <w:lang w:val="en-US"/>
-        </w:rPr>
         <w:tab/>
       </w:r>
       <w:r>
-        <w:rPr>
-          <w:lang w:val="en-US"/>
-        </w:rPr>
         <w:tab/>
       </w:r>
       <w:r>
-        <w:rPr>
-          <w:lang w:val="en-US"/>
-        </w:rPr>
         <w:tab/>
       </w:r>
       <w:r>
-        <w:rPr>
-          <w:lang w:val="en-US"/>
-        </w:rPr>
         <w:tab/>
-      </w:r>
-      <w:r>
         <w:t xml:space="preserve">Figure </w:t>
       </w:r>
       <w:fldSimple w:instr=" SEQ Figure \* ARABIC ">
@@ -741,9 +632,6 @@
         </w:r>
       </w:fldSimple>
       <w:r>
-        <w:rPr>
-          <w:lang w:val="en-US"/>
-        </w:rPr>
         <w:t>.2: Given Mask</w:t>
       </w:r>
     </w:p>
@@ -760,7 +648,6 @@
           <w:sz w:val="24"/>
           <w:szCs w:val="24"/>
           <w:u w:val="single"/>
-          <w:lang w:val="en-US"/>
         </w:rPr>
       </w:pPr>
       <w:r>
@@ -770,7 +657,6 @@
           <w:sz w:val="24"/>
           <w:szCs w:val="24"/>
           <w:u w:val="single"/>
-          <w:lang w:val="en-US"/>
         </w:rPr>
         <w:t>Detailed</w:t>
       </w:r>
@@ -781,7 +667,6 @@
           <w:sz w:val="24"/>
           <w:szCs w:val="24"/>
           <w:u w:val="single"/>
-          <w:lang w:val="en-US"/>
         </w:rPr>
         <w:t xml:space="preserve"> Explanation</w:t>
       </w:r>
@@ -799,15 +684,13 @@
           <w:sz w:val="24"/>
           <w:szCs w:val="24"/>
           <w:u w:val="single"/>
-          <w:lang w:val="en-US"/>
-        </w:rPr>
-      </w:pPr>
-      <w:r>
-        <w:rPr>
-          <w:sz w:val="24"/>
-          <w:szCs w:val="24"/>
-          <w:u w:val="single"/>
-          <w:lang w:val="en-US"/>
+        </w:rPr>
+      </w:pPr>
+      <w:r>
+        <w:rPr>
+          <w:sz w:val="24"/>
+          <w:szCs w:val="24"/>
+          <w:u w:val="single"/>
         </w:rPr>
         <w:t>Computing gradient</w:t>
       </w:r>
@@ -816,7 +699,6 @@
           <w:sz w:val="24"/>
           <w:szCs w:val="24"/>
           <w:u w:val="single"/>
-          <w:lang w:val="en-US"/>
         </w:rPr>
         <w:t>:</w:t>
       </w:r>
@@ -825,7 +707,6 @@
           <w:sz w:val="24"/>
           <w:szCs w:val="24"/>
           <w:u w:val="single"/>
-          <w:lang w:val="en-US"/>
         </w:rPr>
         <w:br/>
       </w:r>
@@ -833,7 +714,6 @@
         <w:rPr>
           <w:sz w:val="24"/>
           <w:szCs w:val="24"/>
-          <w:lang w:val="en-US"/>
         </w:rPr>
         <w:t xml:space="preserve">The image’s gradient details the rate of the change of color </w:t>
       </w:r>
@@ -841,7 +721,6 @@
         <w:rPr>
           <w:sz w:val="24"/>
           <w:szCs w:val="24"/>
-          <w:lang w:val="en-US"/>
         </w:rPr>
         <w:t>within</w:t>
       </w:r>
@@ -849,7 +728,6 @@
         <w:rPr>
           <w:sz w:val="24"/>
           <w:szCs w:val="24"/>
-          <w:lang w:val="en-US"/>
         </w:rPr>
         <w:t xml:space="preserve"> the picture</w:t>
       </w:r>
@@ -857,7 +735,6 @@
         <w:rPr>
           <w:sz w:val="24"/>
           <w:szCs w:val="24"/>
-          <w:lang w:val="en-US"/>
         </w:rPr>
         <w:t>.</w:t>
       </w:r>
@@ -865,7 +742,6 @@
         <w:rPr>
           <w:sz w:val="24"/>
           <w:szCs w:val="24"/>
-          <w:lang w:val="en-US"/>
         </w:rPr>
         <w:t xml:space="preserve"> </w:t>
       </w:r>
@@ -874,7 +750,6 @@
         <w:rPr>
           <w:sz w:val="24"/>
           <w:szCs w:val="24"/>
-          <w:lang w:val="en-US"/>
         </w:rPr>
         <w:t>I</w:t>
       </w:r>
@@ -882,7 +757,6 @@
         <w:rPr>
           <w:sz w:val="24"/>
           <w:szCs w:val="24"/>
-          <w:lang w:val="en-US"/>
         </w:rPr>
         <w:t>n order to</w:t>
       </w:r>
@@ -891,7 +765,6 @@
         <w:rPr>
           <w:sz w:val="24"/>
           <w:szCs w:val="24"/>
-          <w:lang w:val="en-US"/>
         </w:rPr>
         <w:t xml:space="preserve"> produce it</w:t>
       </w:r>
@@ -899,7 +772,6 @@
         <w:rPr>
           <w:sz w:val="24"/>
           <w:szCs w:val="24"/>
-          <w:lang w:val="en-US"/>
         </w:rPr>
         <w:t>,</w:t>
       </w:r>
@@ -907,7 +779,6 @@
         <w:rPr>
           <w:sz w:val="24"/>
           <w:szCs w:val="24"/>
-          <w:lang w:val="en-US"/>
         </w:rPr>
         <w:t xml:space="preserve"> we </w:t>
       </w:r>
@@ -915,7 +786,6 @@
         <w:rPr>
           <w:sz w:val="24"/>
           <w:szCs w:val="24"/>
-          <w:lang w:val="en-US"/>
         </w:rPr>
         <w:t>first</w:t>
       </w:r>
@@ -923,7 +793,6 @@
         <w:rPr>
           <w:sz w:val="24"/>
           <w:szCs w:val="24"/>
-          <w:lang w:val="en-US"/>
         </w:rPr>
         <w:t xml:space="preserve"> convert the image to grayscale and </w:t>
       </w:r>
@@ -931,7 +800,6 @@
         <w:rPr>
           <w:sz w:val="24"/>
           <w:szCs w:val="24"/>
-          <w:lang w:val="en-US"/>
         </w:rPr>
         <w:t>pass it through a low pass filter to reduce noise.</w:t>
       </w:r>
@@ -939,7 +807,6 @@
         <w:rPr>
           <w:sz w:val="24"/>
           <w:szCs w:val="24"/>
-          <w:lang w:val="en-US"/>
         </w:rPr>
         <w:br/>
       </w:r>
@@ -947,7 +814,6 @@
         <w:rPr>
           <w:sz w:val="24"/>
           <w:szCs w:val="24"/>
-          <w:lang w:val="en-US"/>
         </w:rPr>
         <w:t>OpenCV’s</w:t>
       </w:r>
@@ -955,15 +821,29 @@
         <w:rPr>
           <w:sz w:val="24"/>
           <w:szCs w:val="24"/>
-          <w:lang w:val="en-US"/>
-        </w:rPr>
-        <w:t xml:space="preserve"> GaussianBlur function passes the grayscale image through a low pass filter and the Laplacian function computes the gradient</w:t>
-      </w:r>
-      <w:r>
-        <w:rPr>
-          <w:sz w:val="24"/>
-          <w:szCs w:val="24"/>
-          <w:lang w:val="en-US"/>
+        </w:rPr>
+        <w:t xml:space="preserve"> </w:t>
+      </w:r>
+      <w:proofErr w:type="spellStart"/>
+      <w:r>
+        <w:rPr>
+          <w:sz w:val="24"/>
+          <w:szCs w:val="24"/>
+        </w:rPr>
+        <w:t>GaussianBlur</w:t>
+      </w:r>
+      <w:proofErr w:type="spellEnd"/>
+      <w:r>
+        <w:rPr>
+          <w:sz w:val="24"/>
+          <w:szCs w:val="24"/>
+        </w:rPr>
+        <w:t xml:space="preserve"> function passes the grayscale image through a low pass filter and the Laplacian function computes the gradient</w:t>
+      </w:r>
+      <w:r>
+        <w:rPr>
+          <w:sz w:val="24"/>
+          <w:szCs w:val="24"/>
         </w:rPr>
         <w:br/>
       </w:r>
@@ -981,7 +861,6 @@
           <w:sz w:val="24"/>
           <w:szCs w:val="24"/>
           <w:u w:val="single"/>
-          <w:lang w:val="en-US"/>
         </w:rPr>
         <w:lastRenderedPageBreak/>
         <w:drawing>
@@ -1103,66 +982,36 @@
         <w:t xml:space="preserve">Figure </w:t>
       </w:r>
       <w:r>
-        <w:rPr>
-          <w:lang w:val="en-US"/>
-        </w:rPr>
         <w:t>2</w:t>
       </w:r>
       <w:r>
-        <w:rPr>
-          <w:lang w:val="en-US"/>
-        </w:rPr>
         <w:t>: Fig 1.1's gradient</w:t>
       </w:r>
       <w:r>
-        <w:rPr>
-          <w:lang w:val="en-US"/>
-        </w:rPr>
         <w:t xml:space="preserve"> </w:t>
       </w:r>
       <w:r>
-        <w:rPr>
-          <w:lang w:val="en-US"/>
-        </w:rPr>
         <w:tab/>
       </w:r>
       <w:r>
-        <w:rPr>
-          <w:lang w:val="en-US"/>
-        </w:rPr>
         <w:tab/>
       </w:r>
       <w:r>
-        <w:rPr>
-          <w:lang w:val="en-US"/>
-        </w:rPr>
         <w:tab/>
       </w:r>
       <w:r>
         <w:t xml:space="preserve">Figure </w:t>
       </w:r>
       <w:r>
-        <w:rPr>
-          <w:lang w:val="en-US"/>
-        </w:rPr>
         <w:t>3</w:t>
       </w:r>
       <w:r>
-        <w:rPr>
-          <w:lang w:val="en-US"/>
-        </w:rPr>
         <w:t xml:space="preserve">: r, </w:t>
       </w:r>
       <w:r>
-        <w:rPr>
-          <w:lang w:val="en-US"/>
-        </w:rPr>
         <w:t>Θ</w:t>
       </w:r>
       <w:r>
-        <w:rPr>
-          <w:lang w:val="en-US"/>
-        </w:rPr>
         <w:t xml:space="preserve"> represent the line in the Hough-Space</w:t>
       </w:r>
     </w:p>
@@ -1179,15 +1028,11 @@
           <w:ilvl w:val="1"/>
           <w:numId w:val="1"/>
         </w:numPr>
-        <w:rPr>
-          <w:lang w:val="en-US"/>
-        </w:rPr>
       </w:pPr>
       <w:commentRangeStart w:id="0"/>
       <w:r>
         <w:rPr>
           <w:u w:val="single"/>
-          <w:lang w:val="en-US"/>
         </w:rPr>
         <w:t>Computing Hough-Space:</w:t>
       </w:r>
@@ -1200,165 +1045,84 @@
         <w:commentReference w:id="0"/>
       </w:r>
       <w:r>
-        <w:rPr>
-          <w:lang w:val="en-US"/>
-        </w:rPr>
         <w:br/>
         <w:t>The Hough-Space</w:t>
       </w:r>
       <w:r>
-        <w:rPr>
-          <w:lang w:val="en-US"/>
-        </w:rPr>
         <w:t xml:space="preserve"> gives information about lines within the image space, each dot in the Hough-Space represents a line within the image space, and each point receives votes </w:t>
       </w:r>
       <w:r>
-        <w:rPr>
-          <w:lang w:val="en-US"/>
-        </w:rPr>
         <w:t xml:space="preserve">as </w:t>
       </w:r>
       <w:r>
-        <w:rPr>
-          <w:lang w:val="en-US"/>
-        </w:rPr>
         <w:t xml:space="preserve">a </w:t>
       </w:r>
       <w:r>
-        <w:rPr>
-          <w:lang w:val="en-US"/>
-        </w:rPr>
         <w:t xml:space="preserve">value to determine which line is a better candidate. </w:t>
       </w:r>
       <w:r>
-        <w:rPr>
-          <w:lang w:val="en-US"/>
-        </w:rPr>
         <w:br/>
         <w:t xml:space="preserve">As an edge of a quadrilateral produces a drastic change of color in the </w:t>
       </w:r>
       <w:proofErr w:type="gramStart"/>
       <w:r>
-        <w:rPr>
-          <w:lang w:val="en-US"/>
-        </w:rPr>
         <w:t>picture</w:t>
       </w:r>
       <w:proofErr w:type="gramEnd"/>
       <w:r>
-        <w:rPr>
-          <w:lang w:val="en-US"/>
-        </w:rPr>
         <w:t xml:space="preserve"> we expect the gradient at the edge to be significantly high, </w:t>
       </w:r>
       <w:r>
-        <w:rPr>
-          <w:lang w:val="en-US"/>
-        </w:rPr>
         <w:t>therefore</w:t>
       </w:r>
       <w:r>
-        <w:rPr>
-          <w:lang w:val="en-US"/>
-        </w:rPr>
         <w:t xml:space="preserve"> points in the Hough-Space should receive </w:t>
       </w:r>
       <w:r>
-        <w:rPr>
-          <w:lang w:val="en-US"/>
-        </w:rPr>
         <w:t xml:space="preserve">a </w:t>
       </w:r>
       <w:r>
-        <w:rPr>
-          <w:lang w:val="en-US"/>
-        </w:rPr>
         <w:t xml:space="preserve">high </w:t>
       </w:r>
       <w:r>
-        <w:rPr>
-          <w:lang w:val="en-US"/>
-        </w:rPr>
-        <w:t>amount of votes</w:t>
-      </w:r>
-      <w:r>
-        <w:rPr>
-          <w:lang w:val="en-US"/>
-        </w:rPr>
-        <w:t xml:space="preserve"> </w:t>
-      </w:r>
-      <w:r>
-        <w:rPr>
-          <w:lang w:val="en-US"/>
-        </w:rPr>
+        <w:t xml:space="preserve">amount of votes </w:t>
+      </w:r>
+      <w:r>
         <w:t xml:space="preserve">in proportion to the number of </w:t>
       </w:r>
       <w:r>
-        <w:rPr>
-          <w:lang w:val="en-US"/>
-        </w:rPr>
         <w:t>high-value</w:t>
       </w:r>
       <w:r>
-        <w:rPr>
-          <w:lang w:val="en-US"/>
-        </w:rPr>
         <w:t xml:space="preserve"> gradients the line they represent </w:t>
       </w:r>
       <w:r>
-        <w:rPr>
-          <w:lang w:val="en-US"/>
-        </w:rPr>
         <w:t>passes</w:t>
       </w:r>
       <w:r>
-        <w:rPr>
-          <w:lang w:val="en-US"/>
-        </w:rPr>
         <w:t xml:space="preserve"> through</w:t>
       </w:r>
       <w:r>
-        <w:rPr>
-          <w:lang w:val="en-US"/>
-        </w:rPr>
         <w:t xml:space="preserve">. </w:t>
       </w:r>
       <w:r>
-        <w:rPr>
-          <w:lang w:val="en-US"/>
-        </w:rPr>
         <w:br/>
       </w:r>
       <w:proofErr w:type="gramStart"/>
       <w:r>
-        <w:rPr>
-          <w:lang w:val="en-US"/>
-        </w:rPr>
         <w:t>In order to</w:t>
       </w:r>
       <w:proofErr w:type="gramEnd"/>
       <w:r>
-        <w:rPr>
-          <w:lang w:val="en-US"/>
-        </w:rPr>
         <w:t xml:space="preserve"> limit the number of points in the Hough-Space which may receive</w:t>
       </w:r>
       <w:r>
-        <w:rPr>
-          <w:lang w:val="en-US"/>
-        </w:rPr>
         <w:t xml:space="preserve"> a</w:t>
       </w:r>
       <w:r>
-        <w:rPr>
-          <w:lang w:val="en-US"/>
-        </w:rPr>
         <w:t xml:space="preserve"> value we base it on the picture’s polar space – as the longest radius possible is the image’s diagonal and we can quantize the angle to 360 degrees.</w:t>
       </w:r>
       <w:r>
-        <w:rPr>
-          <w:lang w:val="en-US"/>
-        </w:rPr>
         <w:br/>
         <w:t>Two methods of computing the Hough-Space we’re considered:</w:t>
       </w:r>
@@ -1370,161 +1134,85 @@
           <w:ilvl w:val="2"/>
           <w:numId w:val="1"/>
         </w:numPr>
-        <w:rPr>
-          <w:lang w:val="en-US"/>
-        </w:rPr>
-      </w:pPr>
-      <w:r>
-        <w:rPr>
-          <w:u w:val="single"/>
-          <w:lang w:val="en-US"/>
+      </w:pPr>
+      <w:r>
+        <w:rPr>
+          <w:u w:val="single"/>
         </w:rPr>
         <w:t>Every line that goes through a point:</w:t>
       </w:r>
       <w:r>
-        <w:rPr>
-          <w:lang w:val="en-US"/>
-        </w:rPr>
         <w:br/>
       </w:r>
       <w:r>
-        <w:rPr>
-          <w:lang w:val="en-US"/>
-        </w:rPr>
         <w:t>The first</w:t>
       </w:r>
       <w:r>
-        <w:rPr>
-          <w:lang w:val="en-US"/>
-        </w:rPr>
         <w:t xml:space="preserve"> method was taking every </w:t>
       </w:r>
       <w:r>
-        <w:rPr>
-          <w:lang w:val="en-US"/>
-        </w:rPr>
         <w:t xml:space="preserve">high enough </w:t>
       </w:r>
       <w:r>
-        <w:rPr>
-          <w:lang w:val="en-US"/>
-        </w:rPr>
         <w:t xml:space="preserve">gradient </w:t>
       </w:r>
       <w:r>
-        <w:rPr>
-          <w:lang w:val="en-US"/>
-        </w:rPr>
         <w:t xml:space="preserve">point </w:t>
       </w:r>
       <w:r>
-        <w:rPr>
-          <w:lang w:val="en-US"/>
-        </w:rPr>
         <w:t xml:space="preserve">and </w:t>
       </w:r>
       <w:r>
-        <w:rPr>
-          <w:lang w:val="en-US"/>
-        </w:rPr>
         <w:t>increasing</w:t>
       </w:r>
       <w:r>
-        <w:rPr>
-          <w:lang w:val="en-US"/>
-        </w:rPr>
         <w:t xml:space="preserve"> votes for</w:t>
       </w:r>
       <w:r>
-        <w:rPr>
-          <w:lang w:val="en-US"/>
-        </w:rPr>
         <w:t xml:space="preserve"> </w:t>
       </w:r>
       <w:r>
-        <w:rPr>
-          <w:lang w:val="en-US"/>
-        </w:rPr>
         <w:t xml:space="preserve">every point in the </w:t>
       </w:r>
       <w:r>
-        <w:rPr>
-          <w:lang w:val="en-US"/>
-        </w:rPr>
         <w:t xml:space="preserve">Hough-Space which represents a line that passes through </w:t>
       </w:r>
       <w:r>
-        <w:rPr>
-          <w:lang w:val="en-US"/>
-        </w:rPr>
         <w:t>the mentioned</w:t>
       </w:r>
       <w:r>
-        <w:rPr>
-          <w:lang w:val="en-US"/>
-        </w:rPr>
         <w:t xml:space="preserve"> gradient</w:t>
       </w:r>
       <w:r>
-        <w:rPr>
-          <w:lang w:val="en-US"/>
-        </w:rPr>
         <w:t xml:space="preserve"> point</w:t>
       </w:r>
       <w:r>
-        <w:rPr>
-          <w:lang w:val="en-US"/>
-        </w:rPr>
         <w:t xml:space="preserve">. </w:t>
       </w:r>
       <w:r>
-        <w:rPr>
-          <w:lang w:val="en-US"/>
-        </w:rPr>
         <w:br/>
       </w:r>
       <w:r>
-        <w:rPr>
-          <w:lang w:val="en-US"/>
-        </w:rPr>
         <w:t xml:space="preserve">as a </w:t>
       </w:r>
       <w:proofErr w:type="gramStart"/>
       <w:r>
-        <w:rPr>
-          <w:lang w:val="en-US"/>
-        </w:rPr>
         <w:t>result</w:t>
       </w:r>
       <w:proofErr w:type="gramEnd"/>
       <w:r>
-        <w:rPr>
-          <w:lang w:val="en-US"/>
-        </w:rPr>
         <w:t xml:space="preserve"> the more valued gradians in a line, the higher the </w:t>
       </w:r>
       <w:r>
-        <w:rPr>
-          <w:lang w:val="en-US"/>
-        </w:rPr>
         <w:t>number</w:t>
       </w:r>
       <w:r>
-        <w:rPr>
-          <w:lang w:val="en-US"/>
-        </w:rPr>
         <w:t xml:space="preserve"> of votes the line receives.</w:t>
       </w:r>
       <w:r>
-        <w:rPr>
-          <w:lang w:val="en-US"/>
-        </w:rPr>
         <w:br/>
       </w:r>
       <w:r>
-        <w:rPr>
-          <w:lang w:val="en-US"/>
-        </w:rPr>
         <w:br/>
         <w:t>Time Complexity: O(n)</w:t>
       </w:r>
@@ -1537,104 +1225,64 @@
           <w:numId w:val="1"/>
         </w:numPr>
         <w:ind w:left="1440" w:hanging="720"/>
-        <w:rPr>
-          <w:lang w:val="en-US"/>
-        </w:rPr>
-      </w:pPr>
-      <w:r>
-        <w:rPr>
-          <w:u w:val="single"/>
-          <w:lang w:val="en-US"/>
+      </w:pPr>
+      <w:r>
+        <w:rPr>
+          <w:u w:val="single"/>
         </w:rPr>
         <w:t>Every line for every 2 points of gradient</w:t>
       </w:r>
       <w:r>
         <w:rPr>
           <w:u w:val="single"/>
-          <w:lang w:val="en-US"/>
         </w:rPr>
         <w:t xml:space="preserve"> (This was suggested by Jihad)</w:t>
       </w:r>
       <w:r>
         <w:rPr>
           <w:u w:val="single"/>
-          <w:lang w:val="en-US"/>
         </w:rPr>
         <w:t>:</w:t>
       </w:r>
       <w:r>
         <w:rPr>
           <w:u w:val="single"/>
-          <w:lang w:val="en-US"/>
         </w:rPr>
         <w:br/>
       </w:r>
       <w:r>
-        <w:rPr>
-          <w:lang w:val="en-US"/>
-        </w:rPr>
         <w:t>The second</w:t>
       </w:r>
       <w:r>
-        <w:rPr>
-          <w:lang w:val="en-US"/>
-        </w:rPr>
         <w:t xml:space="preserve"> method was taking every 2 high enough gradient points and </w:t>
       </w:r>
       <w:r>
-        <w:rPr>
-          <w:lang w:val="en-US"/>
-        </w:rPr>
         <w:t>increasing</w:t>
       </w:r>
       <w:r>
-        <w:rPr>
-          <w:lang w:val="en-US"/>
-        </w:rPr>
         <w:t xml:space="preserve"> the vote for the line which passes through them.</w:t>
       </w:r>
       <w:r>
-        <w:rPr>
-          <w:lang w:val="en-US"/>
-        </w:rPr>
         <w:br/>
         <w:t xml:space="preserve">This method will drastically </w:t>
       </w:r>
       <w:r>
-        <w:rPr>
-          <w:lang w:val="en-US"/>
-        </w:rPr>
         <w:t>increase the number of votes for good candidates.</w:t>
       </w:r>
       <w:r>
-        <w:rPr>
-          <w:lang w:val="en-US"/>
-        </w:rPr>
         <w:br/>
         <w:t>Time complexity: O(n</w:t>
       </w:r>
       <w:r>
-        <w:rPr>
-          <w:lang w:val="en-US"/>
-        </w:rPr>
         <w:t>²</w:t>
       </w:r>
       <w:r>
-        <w:rPr>
-          <w:lang w:val="en-US"/>
-        </w:rPr>
         <w:t xml:space="preserve">) – the increase in runtime is </w:t>
       </w:r>
       <w:r>
-        <w:rPr>
-          <w:lang w:val="en-US"/>
-        </w:rPr>
         <w:t xml:space="preserve">surely </w:t>
       </w:r>
       <w:r>
-        <w:rPr>
-          <w:lang w:val="en-US"/>
-        </w:rPr>
         <w:t xml:space="preserve">felt even after optimization </w:t>
       </w:r>
     </w:p>
@@ -1646,7 +1294,6 @@
       <w:r>
         <w:rPr>
           <w:noProof/>
-          <w:lang w:val="en-US"/>
         </w:rPr>
         <w:lastRenderedPageBreak/>
         <w:drawing>
@@ -1699,15 +1346,11 @@
         </w:drawing>
       </w:r>
       <w:r>
-        <w:rPr>
-          <w:lang w:val="en-US"/>
-        </w:rPr>
         <w:t xml:space="preserve">                                      </w:t>
       </w:r>
       <w:r>
         <w:rPr>
           <w:noProof/>
-          <w:lang w:val="en-US"/>
         </w:rPr>
         <w:drawing>
           <wp:inline distT="0" distB="0" distL="0" distR="0" wp14:anchorId="60737243" wp14:editId="64C4EEC7">
@@ -1765,34 +1408,18 @@
         <w:ind w:left="4320" w:hanging="2880"/>
         <w:rPr>
           <w:noProof/>
-          <w:lang w:val="en-US"/>
-        </w:rPr>
-      </w:pPr>
-      <w:r>
-        <w:t xml:space="preserve">Figure </w:t>
-      </w:r>
-      <w:r>
-        <w:rPr>
-          <w:lang w:val="en-US"/>
-        </w:rPr>
-        <w:t>3.1: Hough-Space by O(n)</w:t>
-      </w:r>
-      <w:r>
-        <w:rPr>
-          <w:lang w:val="en-US"/>
-        </w:rPr>
+        </w:rPr>
+      </w:pPr>
+      <w:r>
+        <w:t>Figure 3.1: Hough-Space by O(n)</w:t>
+      </w:r>
+      <w:r>
         <w:tab/>
       </w:r>
       <w:r>
-        <w:rPr>
-          <w:lang w:val="en-US"/>
-        </w:rPr>
         <w:tab/>
       </w:r>
       <w:r>
-        <w:rPr>
-          <w:lang w:val="en-US"/>
-        </w:rPr>
         <w:tab/>
       </w:r>
       <w:r>
@@ -1803,38 +1430,27 @@
           <w:rPr>
             <w:noProof/>
           </w:rPr>
-          <w:t>4</w:t>
+          <w:t>2</w:t>
         </w:r>
       </w:fldSimple>
       <w:r>
-        <w:rPr>
-          <w:lang w:val="en-US"/>
-        </w:rPr>
         <w:t>.2: Hough-Space by O(n</w:t>
       </w:r>
       <w:r>
-        <w:rPr>
-          <w:lang w:val="en-US"/>
-        </w:rPr>
         <w:t>²</w:t>
       </w:r>
       <w:r>
-        <w:rPr>
-          <w:lang w:val="en-US"/>
-        </w:rPr>
         <w:t>)</w:t>
       </w:r>
       <w:r>
         <w:rPr>
           <w:noProof/>
-          <w:lang w:val="en-US"/>
         </w:rPr>
         <w:t xml:space="preserve"> </w:t>
       </w:r>
       <w:r>
         <w:rPr>
           <w:noProof/>
-          <w:lang w:val="en-US"/>
         </w:rPr>
         <w:br/>
         <w:t xml:space="preserve">           </w:t>
@@ -1842,7 +1458,6 @@
       <w:r>
         <w:rPr>
           <w:noProof/>
-          <w:lang w:val="en-US"/>
         </w:rPr>
         <w:t>(Normalized in order to emphasize the difference of votes)</w:t>
       </w:r>
@@ -1856,7 +1471,6 @@
         </w:numPr>
         <w:rPr>
           <w:vanish/>
-          <w:lang w:val="en-US"/>
         </w:rPr>
       </w:pPr>
     </w:p>
@@ -1869,7 +1483,6 @@
         </w:numPr>
         <w:rPr>
           <w:vanish/>
-          <w:lang w:val="en-US"/>
         </w:rPr>
       </w:pPr>
     </w:p>
@@ -1882,7 +1495,6 @@
         </w:numPr>
         <w:rPr>
           <w:vanish/>
-          <w:lang w:val="en-US"/>
         </w:rPr>
       </w:pPr>
     </w:p>
@@ -1895,7 +1507,6 @@
         </w:numPr>
         <w:rPr>
           <w:vanish/>
-          <w:lang w:val="en-US"/>
         </w:rPr>
       </w:pPr>
     </w:p>
@@ -1906,21 +1517,16 @@
           <w:ilvl w:val="1"/>
           <w:numId w:val="7"/>
         </w:numPr>
-        <w:rPr>
-          <w:lang w:val="en-US"/>
-        </w:rPr>
-      </w:pPr>
-      <w:r>
-        <w:rPr>
-          <w:u w:val="single"/>
-          <w:lang w:val="en-US"/>
+      </w:pPr>
+      <w:r>
+        <w:rPr>
+          <w:u w:val="single"/>
         </w:rPr>
         <w:t>Choosing</w:t>
       </w:r>
       <w:r>
         <w:rPr>
           <w:u w:val="single"/>
-          <w:lang w:val="en-US"/>
         </w:rPr>
         <w:t xml:space="preserve"> candidates</w:t>
       </w:r>
@@ -1929,7 +1535,6 @@
           <w:rFonts w:hint="cs"/>
           <w:u w:val="single"/>
           <w:rtl/>
-          <w:lang w:val="en-US"/>
         </w:rPr>
         <w:t>:</w:t>
       </w:r>
@@ -1937,70 +1542,34 @@
         <w:rPr>
           <w:u w:val="single"/>
           <w:rtl/>
-          <w:lang w:val="en-US"/>
         </w:rPr>
         <w:br/>
       </w:r>
       <w:r>
-        <w:rPr>
-          <w:lang w:val="en-US"/>
-        </w:rPr>
-        <w:t xml:space="preserve">Noise heavy or blurry images may produce </w:t>
+        <w:t xml:space="preserve">Noise heavy or blurry images may produce many local extrema in the Hough-Space computation. A way to determine the quality of the lines these extrema represent </w:t>
+      </w:r>
+      <w:r>
+        <w:t xml:space="preserve">is needed </w:t>
       </w:r>
       <w:proofErr w:type="gramStart"/>
       <w:r>
-        <w:rPr>
-          <w:lang w:val="en-US"/>
-        </w:rPr>
-        <w:t>many</w:t>
+        <w:t>in order to</w:t>
       </w:r>
       <w:proofErr w:type="gramEnd"/>
       <w:r>
-        <w:rPr>
-          <w:lang w:val="en-US"/>
-        </w:rPr>
-        <w:t xml:space="preserve"> local extrema in the Hough-Space computation. A way to determine the quality of the lines these extrema represent </w:t>
-      </w:r>
-      <w:r>
-        <w:rPr>
-          <w:lang w:val="en-US"/>
-        </w:rPr>
-        <w:t xml:space="preserve">is needed </w:t>
+        <w:t xml:space="preserve"> choose the best possible options. </w:t>
+      </w:r>
+      <w:r>
+        <w:br/>
+        <w:t xml:space="preserve">We came up with </w:t>
       </w:r>
       <w:proofErr w:type="gramStart"/>
       <w:r>
-        <w:rPr>
-          <w:lang w:val="en-US"/>
-        </w:rPr>
-        <w:t>in order to</w:t>
+        <w:t>many different ways</w:t>
       </w:r>
       <w:proofErr w:type="gramEnd"/>
       <w:r>
-        <w:rPr>
-          <w:lang w:val="en-US"/>
-        </w:rPr>
-        <w:t xml:space="preserve"> choose the best possible options. </w:t>
-      </w:r>
-      <w:r>
-        <w:rPr>
-          <w:lang w:val="en-US"/>
-        </w:rPr>
-        <w:br/>
-        <w:t xml:space="preserve">We </w:t>
-      </w:r>
-      <w:proofErr w:type="gramStart"/>
-      <w:r>
-        <w:rPr>
-          <w:lang w:val="en-US"/>
-        </w:rPr>
-        <w:t>came up with</w:t>
-      </w:r>
-      <w:proofErr w:type="gramEnd"/>
-      <w:r>
-        <w:rPr>
-          <w:lang w:val="en-US"/>
-        </w:rPr>
-        <w:t xml:space="preserve"> many different ways:</w:t>
+        <w:t>:</w:t>
       </w:r>
     </w:p>
     <w:p>
@@ -2010,28 +1579,20 @@
           <w:ilvl w:val="2"/>
           <w:numId w:val="7"/>
         </w:numPr>
-        <w:rPr>
-          <w:lang w:val="en-US"/>
-        </w:rPr>
-      </w:pPr>
-      <w:r>
-        <w:rPr>
-          <w:u w:val="single"/>
-          <w:lang w:val="en-US"/>
+      </w:pPr>
+      <w:r>
+        <w:rPr>
+          <w:u w:val="single"/>
         </w:rPr>
         <w:t xml:space="preserve"> </w:t>
       </w:r>
       <w:r>
         <w:rPr>
           <w:u w:val="single"/>
-          <w:lang w:val="en-US"/>
         </w:rPr>
         <w:t>By gradient quality:</w:t>
       </w:r>
       <w:r>
-        <w:rPr>
-          <w:lang w:val="en-US"/>
-        </w:rPr>
         <w:br/>
         <w:t>Sum of high enough gradient values along the line, normalized to its length.</w:t>
       </w:r>
@@ -2043,62 +1604,41 @@
           <w:ilvl w:val="2"/>
           <w:numId w:val="7"/>
         </w:numPr>
-        <w:rPr>
-          <w:lang w:val="en-US"/>
-        </w:rPr>
-      </w:pPr>
-      <w:r>
-        <w:rPr>
-          <w:u w:val="single"/>
-          <w:lang w:val="en-US"/>
+      </w:pPr>
+      <w:r>
+        <w:rPr>
+          <w:u w:val="single"/>
         </w:rPr>
         <w:t xml:space="preserve"> </w:t>
       </w:r>
       <w:r>
         <w:rPr>
           <w:u w:val="single"/>
-          <w:lang w:val="en-US"/>
         </w:rPr>
         <w:t>By density:</w:t>
       </w:r>
       <w:r>
         <w:rPr>
           <w:u w:val="single"/>
-          <w:lang w:val="en-US"/>
         </w:rPr>
         <w:br/>
       </w:r>
       <w:proofErr w:type="gramStart"/>
       <w:r>
-        <w:rPr>
-          <w:lang w:val="en-US"/>
-        </w:rPr>
         <w:t>A number</w:t>
       </w:r>
       <w:commentRangeStart w:id="1"/>
       <w:r>
-        <w:rPr>
-          <w:lang w:val="en-US"/>
-        </w:rPr>
         <w:t xml:space="preserve"> of</w:t>
       </w:r>
       <w:proofErr w:type="gramEnd"/>
       <w:r>
-        <w:rPr>
-          <w:lang w:val="en-US"/>
-        </w:rPr>
         <w:t xml:space="preserve"> </w:t>
       </w:r>
       <w:r>
-        <w:rPr>
-          <w:lang w:val="en-US"/>
-        </w:rPr>
         <w:t>low</w:t>
       </w:r>
       <w:r>
-        <w:rPr>
-          <w:lang w:val="en-US"/>
-        </w:rPr>
         <w:t xml:space="preserve"> enough gradient values along the line, normalized to its length.</w:t>
       </w:r>
       <w:commentRangeEnd w:id="1"/>
@@ -2110,9 +1650,6 @@
         <w:commentReference w:id="1"/>
       </w:r>
       <w:r>
-        <w:rPr>
-          <w:lang w:val="en-US"/>
-        </w:rPr>
         <w:t xml:space="preserve"> When we look for the minimum scores.</w:t>
       </w:r>
     </w:p>
@@ -2123,89 +1660,51 @@
           <w:ilvl w:val="2"/>
           <w:numId w:val="7"/>
         </w:numPr>
-        <w:rPr>
-          <w:lang w:val="en-US"/>
-        </w:rPr>
-      </w:pPr>
-      <w:r>
-        <w:rPr>
-          <w:u w:val="single"/>
-          <w:lang w:val="en-US"/>
+      </w:pPr>
+      <w:r>
+        <w:rPr>
+          <w:u w:val="single"/>
         </w:rPr>
         <w:t xml:space="preserve"> </w:t>
       </w:r>
       <w:r>
         <w:rPr>
           <w:u w:val="single"/>
-          <w:lang w:val="en-US"/>
         </w:rPr>
         <w:t>By frequency:</w:t>
       </w:r>
       <w:r>
-        <w:rPr>
-          <w:lang w:val="en-US"/>
-        </w:rPr>
         <w:br/>
         <w:t xml:space="preserve">As a line </w:t>
       </w:r>
       <w:r>
-        <w:rPr>
-          <w:lang w:val="en-US"/>
-        </w:rPr>
         <w:t>that</w:t>
       </w:r>
       <w:r>
-        <w:rPr>
-          <w:lang w:val="en-US"/>
-        </w:rPr>
         <w:t xml:space="preserve"> has smaller gaps between high enough gradient value points is </w:t>
       </w:r>
-      <w:proofErr w:type="gramStart"/>
-      <w:r>
-        <w:rPr>
-          <w:lang w:val="en-US"/>
-        </w:rPr>
+      <w:r>
         <w:t>most likely</w:t>
       </w:r>
       <w:r>
-        <w:rPr>
-          <w:lang w:val="en-US"/>
-        </w:rPr>
         <w:t xml:space="preserve"> </w:t>
       </w:r>
       <w:r>
-        <w:rPr>
-          <w:lang w:val="en-US"/>
-        </w:rPr>
-        <w:t>a</w:t>
-      </w:r>
-      <w:proofErr w:type="gramEnd"/>
-      <w:r>
-        <w:rPr>
-          <w:lang w:val="en-US"/>
-        </w:rPr>
-        <w:t xml:space="preserve"> better line than one with one big gap</w:t>
+        <w:t>a better line than one with one big gap</w:t>
       </w:r>
       <w:ins w:id="2" w:author="ziskind" w:date="2022-08-18T02:04:00Z">
         <w:r>
           <w:rPr>
             <w:rFonts w:hint="cs"/>
             <w:rtl/>
-            <w:lang w:val="en-US"/>
           </w:rPr>
           <w:t>,</w:t>
         </w:r>
       </w:ins>
       <w:r>
-        <w:rPr>
-          <w:lang w:val="en-US"/>
-        </w:rPr>
         <w:t xml:space="preserve"> this scoring method gives a negative score to a gap proportionally to its length. </w:t>
       </w:r>
       <w:r>
-        <w:rPr>
-          <w:lang w:val="en-US"/>
-        </w:rPr>
         <w:br/>
         <w:t>The line’s score will be the sum of scores of its gaps, normalized to its length.</w:t>
       </w:r>
@@ -2217,77 +1716,40 @@
           <w:ilvl w:val="2"/>
           <w:numId w:val="7"/>
         </w:numPr>
-        <w:rPr>
-          <w:lang w:val="en-US"/>
-        </w:rPr>
-      </w:pPr>
-      <w:r>
-        <w:rPr>
-          <w:u w:val="single"/>
-          <w:lang w:val="en-US"/>
+      </w:pPr>
+      <w:r>
+        <w:rPr>
+          <w:u w:val="single"/>
         </w:rPr>
         <w:t xml:space="preserve"> </w:t>
       </w:r>
       <w:r>
         <w:rPr>
           <w:u w:val="single"/>
-          <w:lang w:val="en-US"/>
-        </w:rPr>
-        <w:t>By histogram of gaps (</w:t>
-      </w:r>
-      <w:proofErr w:type="gramStart"/>
-      <w:r>
-        <w:rPr>
-          <w:u w:val="single"/>
-          <w:lang w:val="en-US"/>
-        </w:rPr>
-        <w:t>this method was suggested by Jihad</w:t>
-      </w:r>
-      <w:proofErr w:type="gramEnd"/>
-      <w:r>
-        <w:rPr>
-          <w:u w:val="single"/>
-          <w:lang w:val="en-US"/>
-        </w:rPr>
-        <w:t xml:space="preserve"> at the end):</w:t>
-      </w:r>
-      <w:r>
-        <w:rPr>
-          <w:u w:val="single"/>
-          <w:lang w:val="en-US"/>
+        </w:rPr>
+        <w:t>By histogram of gaps (this method was suggested by Jihad at the end):</w:t>
+      </w:r>
+      <w:r>
+        <w:rPr>
+          <w:u w:val="single"/>
         </w:rPr>
         <w:br/>
       </w:r>
       <w:r>
-        <w:rPr>
-          <w:lang w:val="en-US"/>
-        </w:rPr>
         <w:t xml:space="preserve">Still requires </w:t>
       </w:r>
       <w:r>
-        <w:rPr>
-          <w:lang w:val="en-US"/>
-        </w:rPr>
         <w:t>implementation</w:t>
       </w:r>
       <w:r>
         <w:rPr>
           <w:rtl/>
-          <w:lang w:val="en-US"/>
         </w:rPr>
         <w:br/>
       </w:r>
     </w:p>
     <w:p>
-      <w:pPr>
-        <w:rPr>
-          <w:lang w:val="en-US"/>
-        </w:rPr>
-      </w:pPr>
-      <w:r>
-        <w:rPr>
-          <w:lang w:val="en-US"/>
-        </w:rPr>
+      <w:r>
         <w:br w:type="page"/>
       </w:r>
     </w:p>
@@ -2298,79 +1760,34 @@
           <w:ilvl w:val="1"/>
           <w:numId w:val="7"/>
         </w:numPr>
-        <w:rPr>
-          <w:lang w:val="en-US"/>
-          <w:rPrChange w:id="3" w:author="ziskind" w:date="2022-08-18T02:11:00Z">
-            <w:rPr>
-              <w:sz w:val="24"/>
-              <w:szCs w:val="24"/>
-              <w:lang w:val="en-US"/>
-            </w:rPr>
-          </w:rPrChange>
-        </w:rPr>
-      </w:pPr>
-      <w:r>
-        <w:rPr>
-          <w:lang w:val="en-US"/>
-        </w:rPr>
+      </w:pPr>
+      <w:r>
         <w:lastRenderedPageBreak/>
         <w:t xml:space="preserve">Choosing the lines </w:t>
       </w:r>
       <w:r>
-        <w:rPr>
-          <w:lang w:val="en-US"/>
-        </w:rPr>
         <w:t>out of</w:t>
       </w:r>
       <w:r>
-        <w:rPr>
-          <w:lang w:val="en-US"/>
-        </w:rPr>
         <w:t xml:space="preserve"> the can</w:t>
       </w:r>
       <w:r>
-        <w:rPr>
-          <w:lang w:val="en-US"/>
-        </w:rPr>
         <w:t>didates:</w:t>
       </w:r>
       <w:r>
-        <w:rPr>
-          <w:lang w:val="en-US"/>
-        </w:rPr>
         <w:br/>
       </w:r>
       <w:r>
         <w:rPr>
           <w:sz w:val="24"/>
           <w:szCs w:val="24"/>
-          <w:lang w:val="en-US"/>
-        </w:rPr>
-        <w:t xml:space="preserve">A Quadrilateral’s edge might </w:t>
-      </w:r>
-      <w:proofErr w:type="gramStart"/>
-      <w:r>
-        <w:rPr>
-          <w:sz w:val="24"/>
-          <w:szCs w:val="24"/>
-          <w:lang w:val="en-US"/>
-        </w:rPr>
-        <w:t>be considered</w:t>
-      </w:r>
-      <w:proofErr w:type="gramEnd"/>
-      <w:r>
-        <w:rPr>
-          <w:sz w:val="24"/>
-          <w:szCs w:val="24"/>
-          <w:lang w:val="en-US"/>
-        </w:rPr>
-        <w:t xml:space="preserve"> as similar but different lines, resulted from the Hough-Space. It is needed to make sure that the</w:t>
-      </w:r>
-      <w:r>
-        <w:rPr>
-          <w:sz w:val="24"/>
-          <w:szCs w:val="24"/>
-          <w:lang w:val="en-US"/>
+        </w:rPr>
+        <w:t>A Quadrilateral’s edge might be considered as similar but different lines, resulted from the Hough-Space. It is needed to make sure that the</w:t>
+      </w:r>
+      <w:r>
+        <w:rPr>
+          <w:sz w:val="24"/>
+          <w:szCs w:val="24"/>
         </w:rPr>
         <w:t xml:space="preserve"> top scored,</w:t>
       </w:r>
@@ -2378,7 +1795,6 @@
         <w:rPr>
           <w:sz w:val="24"/>
           <w:szCs w:val="24"/>
-          <w:lang w:val="en-US"/>
         </w:rPr>
         <w:t xml:space="preserve"> final line</w:t>
       </w:r>
@@ -2386,7 +1802,6 @@
         <w:rPr>
           <w:sz w:val="24"/>
           <w:szCs w:val="24"/>
-          <w:lang w:val="en-US"/>
         </w:rPr>
         <w:t>s</w:t>
       </w:r>
@@ -2394,33 +1809,13 @@
         <w:rPr>
           <w:sz w:val="24"/>
           <w:szCs w:val="24"/>
-          <w:lang w:val="en-US"/>
-        </w:rPr>
-        <w:t xml:space="preserve"> we pick, in our case </w:t>
-      </w:r>
-      <w:proofErr w:type="gramStart"/>
-      <w:r>
-        <w:rPr>
-          <w:sz w:val="24"/>
-          <w:szCs w:val="24"/>
-          <w:lang w:val="en-US"/>
-        </w:rPr>
-        <w:t>4</w:t>
-      </w:r>
-      <w:proofErr w:type="gramEnd"/>
-      <w:r>
-        <w:rPr>
-          <w:sz w:val="24"/>
-          <w:szCs w:val="24"/>
-          <w:lang w:val="en-US"/>
-        </w:rPr>
-        <w:t xml:space="preserve"> lines, represent different edges. For this purpose, we checked </w:t>
-      </w:r>
-      <w:r>
-        <w:rPr>
-          <w:sz w:val="24"/>
-          <w:szCs w:val="24"/>
-          <w:lang w:val="en-US"/>
+        </w:rPr>
+        <w:t xml:space="preserve"> we pick, in our case 4 lines, represent different edges. For this purpose, we checked </w:t>
+      </w:r>
+      <w:r>
+        <w:rPr>
+          <w:sz w:val="24"/>
+          <w:szCs w:val="24"/>
         </w:rPr>
         <w:t>the uniqueness of the lines</w:t>
       </w:r>
@@ -2428,7 +1823,6 @@
         <w:rPr>
           <w:sz w:val="24"/>
           <w:szCs w:val="24"/>
-          <w:lang w:val="en-US"/>
         </w:rPr>
         <w:t xml:space="preserve"> </w:t>
       </w:r>
@@ -2436,7 +1830,6 @@
         <w:rPr>
           <w:sz w:val="24"/>
           <w:szCs w:val="24"/>
-          <w:lang w:val="en-US"/>
         </w:rPr>
         <w:t>using</w:t>
       </w:r>
@@ -2444,7 +1837,6 @@
         <w:rPr>
           <w:sz w:val="24"/>
           <w:szCs w:val="24"/>
-          <w:lang w:val="en-US"/>
         </w:rPr>
         <w:t xml:space="preserve"> the next ways:</w:t>
       </w:r>
@@ -2458,47 +1850,30 @@
         </w:numPr>
         <w:rPr>
           <w:u w:val="single"/>
-          <w:lang w:val="en-US"/>
-          <w:rPrChange w:id="4" w:author="ziskind" w:date="2022-08-18T02:12:00Z">
-            <w:rPr>
-              <w:sz w:val="24"/>
-              <w:szCs w:val="24"/>
-              <w:lang w:val="en-US"/>
-            </w:rPr>
-          </w:rPrChange>
-        </w:rPr>
-      </w:pPr>
-      <w:r>
-        <w:rPr>
-          <w:lang w:val="en-US"/>
-        </w:rPr>
+        </w:rPr>
+      </w:pPr>
+      <w:r>
         <w:t xml:space="preserve"> </w:t>
       </w:r>
       <w:r>
         <w:rPr>
           <w:u w:val="single"/>
-          <w:lang w:val="en-US"/>
         </w:rPr>
         <w:t>By polar representation:</w:t>
       </w:r>
       <w:r>
         <w:rPr>
           <w:u w:val="single"/>
-          <w:lang w:val="en-US"/>
         </w:rPr>
         <w:br/>
       </w:r>
       <w:r>
-        <w:rPr>
-          <w:lang w:val="en-US"/>
-        </w:rPr>
         <w:t xml:space="preserve">Given two lines, we consider them </w:t>
       </w:r>
       <w:r>
         <w:rPr>
           <w:b/>
           <w:bCs/>
-          <w:lang w:val="en-US"/>
         </w:rPr>
         <w:t>not</w:t>
       </w:r>
@@ -2506,43 +1881,29 @@
         <w:rPr>
           <w:b/>
           <w:bCs/>
-          <w:lang w:val="en-US"/>
         </w:rPr>
         <w:t xml:space="preserve"> </w:t>
       </w:r>
       <w:r>
-        <w:rPr>
-          <w:lang w:val="en-US"/>
-        </w:rPr>
         <w:t xml:space="preserve">unique if when in polar representation, their </w:t>
       </w:r>
       <m:oMath>
         <m:r>
           <w:rPr>
             <w:rFonts w:ascii="Cambria Math" w:hAnsi="Cambria Math"/>
-            <w:lang w:val="en-US"/>
           </w:rPr>
-          <m:t>θ</m:t>
-        </m:r>
-        <m:r>
-          <w:rPr>
-            <w:rFonts w:ascii="Cambria Math" w:hAnsi="Cambria Math"/>
-            <w:lang w:val="en-US"/>
-          </w:rPr>
-          <m:t>'s</m:t>
+          <m:t>θ's</m:t>
         </m:r>
       </m:oMath>
       <w:r>
         <w:rPr>
           <w:rFonts w:eastAsiaTheme="minorEastAsia"/>
-          <w:lang w:val="en-US"/>
         </w:rPr>
         <w:t xml:space="preserve"> are almost t</w:t>
       </w:r>
       <w:r>
         <w:rPr>
           <w:rFonts w:eastAsiaTheme="minorEastAsia"/>
-          <w:lang w:val="en-US"/>
         </w:rPr>
         <w:t xml:space="preserve">he </w:t>
       </w:r>
@@ -2550,7 +1911,6 @@
       <w:r>
         <w:rPr>
           <w:rFonts w:eastAsiaTheme="minorEastAsia"/>
-          <w:lang w:val="en-US"/>
         </w:rPr>
         <w:t>same(</w:t>
       </w:r>
@@ -2558,14 +1918,12 @@
       <w:r>
         <w:rPr>
           <w:rFonts w:eastAsiaTheme="minorEastAsia"/>
-          <w:lang w:val="en-US"/>
         </w:rPr>
         <w:t xml:space="preserve">rounded to 3 digits after the zero, in radians) and their </w:t>
       </w:r>
       <w:r>
         <w:rPr>
           <w:rFonts w:eastAsiaTheme="minorEastAsia"/>
-          <w:lang w:val="en-US"/>
         </w:rPr>
         <w:t>radiuses</w:t>
       </w:r>
@@ -2573,21 +1931,18 @@
         <w:rPr>
           <w:rFonts w:eastAsiaTheme="minorEastAsia" w:hint="cs"/>
           <w:rtl/>
-          <w:lang w:val="en-US"/>
         </w:rPr>
         <w:t xml:space="preserve"> </w:t>
       </w:r>
       <w:r>
         <w:rPr>
           <w:rFonts w:eastAsiaTheme="minorEastAsia"/>
-          <w:lang w:val="en-US"/>
         </w:rPr>
         <w:t>are</w:t>
       </w:r>
       <w:r>
         <w:rPr>
           <w:rFonts w:eastAsiaTheme="minorEastAsia"/>
-          <w:lang w:val="en-US"/>
         </w:rPr>
         <w:t xml:space="preserve"> close enough.</w:t>
       </w:r>
@@ -2601,14 +1956,12 @@
         </w:numPr>
         <w:rPr>
           <w:u w:val="single"/>
-          <w:lang w:val="en-US"/>
-        </w:rPr>
-      </w:pPr>
-      <w:r>
-        <w:rPr>
-          <w:sz w:val="24"/>
-          <w:szCs w:val="24"/>
-          <w:lang w:val="en-US"/>
+        </w:rPr>
+      </w:pPr>
+      <w:r>
+        <w:rPr>
+          <w:sz w:val="24"/>
+          <w:szCs w:val="24"/>
         </w:rPr>
         <w:t xml:space="preserve"> </w:t>
       </w:r>
@@ -2617,35 +1970,32 @@
           <w:sz w:val="24"/>
           <w:szCs w:val="24"/>
           <w:u w:val="single"/>
-          <w:lang w:val="en-US"/>
         </w:rPr>
         <w:t xml:space="preserve">By average </w:t>
       </w:r>
-      <w:commentRangeStart w:id="5"/>
-      <w:r>
-        <w:rPr>
-          <w:sz w:val="24"/>
-          <w:szCs w:val="24"/>
-          <w:u w:val="single"/>
-          <w:lang w:val="en-US"/>
+      <w:commentRangeStart w:id="3"/>
+      <w:r>
+        <w:rPr>
+          <w:sz w:val="24"/>
+          <w:szCs w:val="24"/>
+          <w:u w:val="single"/>
         </w:rPr>
         <w:t>distance</w:t>
       </w:r>
-      <w:commentRangeEnd w:id="5"/>
+      <w:commentRangeEnd w:id="3"/>
       <w:r>
         <w:rPr>
           <w:rStyle w:val="CommentReference"/>
           <w:u w:val="single"/>
           <w:rtl/>
         </w:rPr>
-        <w:commentReference w:id="5"/>
-      </w:r>
-      <w:r>
-        <w:rPr>
-          <w:sz w:val="24"/>
-          <w:szCs w:val="24"/>
-          <w:u w:val="single"/>
-          <w:lang w:val="en-US"/>
+        <w:commentReference w:id="3"/>
+      </w:r>
+      <w:r>
+        <w:rPr>
+          <w:sz w:val="24"/>
+          <w:szCs w:val="24"/>
+          <w:u w:val="single"/>
         </w:rPr>
         <w:t>:</w:t>
       </w:r>
@@ -2656,20 +2006,15 @@
         <w:ind w:left="1224"/>
         <w:rPr>
           <w:rFonts w:eastAsiaTheme="minorEastAsia"/>
-          <w:lang w:val="en-US"/>
-        </w:rPr>
-      </w:pPr>
-      <w:r>
-        <w:rPr>
-          <w:lang w:val="en-US"/>
-        </w:rPr>
+        </w:rPr>
+      </w:pPr>
+      <w:r>
         <w:t xml:space="preserve">Given two lines, we consider them </w:t>
       </w:r>
       <w:r>
         <w:rPr>
           <w:b/>
           <w:bCs/>
-          <w:lang w:val="en-US"/>
         </w:rPr>
         <w:t>not</w:t>
       </w:r>
@@ -2677,26 +2022,15 @@
         <w:rPr>
           <w:b/>
           <w:bCs/>
-          <w:lang w:val="en-US"/>
         </w:rPr>
         <w:t xml:space="preserve"> </w:t>
       </w:r>
       <w:r>
-        <w:rPr>
-          <w:lang w:val="en-US"/>
-        </w:rPr>
-        <w:t>unique if</w:t>
-      </w:r>
-      <w:r>
-        <w:rPr>
-          <w:lang w:val="en-US"/>
-        </w:rPr>
-        <w:t xml:space="preserve"> the average distance is too low</w:t>
+        <w:t>unique if the average distance is too low</w:t>
       </w:r>
       <w:r>
         <w:rPr>
           <w:rFonts w:eastAsiaTheme="minorEastAsia"/>
-          <w:lang w:val="en-US"/>
         </w:rPr>
         <w:t>.</w:t>
       </w:r>
@@ -2707,36 +2041,17 @@
         <w:ind w:left="1224"/>
         <w:rPr>
           <w:u w:val="single"/>
-          <w:lang w:val="en-US"/>
         </w:rPr>
       </w:pPr>
       <w:r>
         <w:rPr>
           <w:rFonts w:eastAsiaTheme="minorEastAsia"/>
-          <w:lang w:val="en-US"/>
-        </w:rPr>
-        <w:t xml:space="preserve">The average distance </w:t>
-      </w:r>
-      <w:proofErr w:type="gramStart"/>
+        </w:rPr>
+        <w:t>The average distance is calculated using functions representing both lines</w:t>
+      </w:r>
       <w:r>
         <w:rPr>
           <w:rFonts w:eastAsiaTheme="minorEastAsia"/>
-          <w:lang w:val="en-US"/>
-        </w:rPr>
-        <w:t>is calculated</w:t>
-      </w:r>
-      <w:proofErr w:type="gramEnd"/>
-      <w:r>
-        <w:rPr>
-          <w:rFonts w:eastAsiaTheme="minorEastAsia"/>
-          <w:lang w:val="en-US"/>
-        </w:rPr>
-        <w:t xml:space="preserve"> using functions representing both lines</w:t>
-      </w:r>
-      <w:r>
-        <w:rPr>
-          <w:rFonts w:eastAsiaTheme="minorEastAsia"/>
-          <w:lang w:val="en-US"/>
         </w:rPr>
         <w:t>, using iterations throughout the full length of the lines.</w:t>
       </w:r>
@@ -2750,13 +2065,9 @@
         </w:numPr>
         <w:rPr>
           <w:u w:val="single"/>
-          <w:lang w:val="en-US"/>
-        </w:rPr>
-      </w:pPr>
-      <w:r>
-        <w:rPr>
-          <w:lang w:val="en-US"/>
-        </w:rPr>
+        </w:rPr>
+      </w:pPr>
+      <w:r>
         <w:t xml:space="preserve"> </w:t>
       </w:r>
       <w:r>
@@ -2764,27 +2075,24 @@
           <w:sz w:val="24"/>
           <w:szCs w:val="24"/>
           <w:u w:val="single"/>
-          <w:lang w:val="en-US"/>
         </w:rPr>
         <w:t xml:space="preserve">By average </w:t>
       </w:r>
-      <w:commentRangeStart w:id="6"/>
-      <w:r>
-        <w:rPr>
-          <w:sz w:val="24"/>
-          <w:szCs w:val="24"/>
-          <w:u w:val="single"/>
-          <w:lang w:val="en-US"/>
+      <w:commentRangeStart w:id="4"/>
+      <w:r>
+        <w:rPr>
+          <w:sz w:val="24"/>
+          <w:szCs w:val="24"/>
+          <w:u w:val="single"/>
         </w:rPr>
         <w:t>distance</w:t>
       </w:r>
-      <w:commentRangeEnd w:id="6"/>
-      <w:r>
-        <w:rPr>
-          <w:sz w:val="24"/>
-          <w:szCs w:val="24"/>
-          <w:u w:val="single"/>
-          <w:lang w:val="en-US"/>
+      <w:commentRangeEnd w:id="4"/>
+      <w:r>
+        <w:rPr>
+          <w:sz w:val="24"/>
+          <w:szCs w:val="24"/>
+          <w:u w:val="single"/>
         </w:rPr>
         <w:t xml:space="preserve"> calculated with an integral</w:t>
       </w:r>
@@ -2794,14 +2102,13 @@
           <w:u w:val="single"/>
           <w:rtl/>
         </w:rPr>
-        <w:commentReference w:id="6"/>
-      </w:r>
-      <w:r>
-        <w:rPr>
-          <w:sz w:val="24"/>
-          <w:szCs w:val="24"/>
-          <w:u w:val="single"/>
-          <w:lang w:val="en-US"/>
+        <w:commentReference w:id="4"/>
+      </w:r>
+      <w:r>
+        <w:rPr>
+          <w:sz w:val="24"/>
+          <w:szCs w:val="24"/>
+          <w:u w:val="single"/>
         </w:rPr>
         <w:t>:</w:t>
       </w:r>
@@ -2812,20 +2119,15 @@
         <w:ind w:left="1224"/>
         <w:rPr>
           <w:u w:val="single"/>
-          <w:lang w:val="en-US"/>
-        </w:rPr>
-      </w:pPr>
-      <w:r>
-        <w:rPr>
-          <w:lang w:val="en-US"/>
-        </w:rPr>
+        </w:rPr>
+      </w:pPr>
+      <w:r>
         <w:t xml:space="preserve">Given two lines, we consider them </w:t>
       </w:r>
       <w:r>
         <w:rPr>
           <w:b/>
           <w:bCs/>
-          <w:lang w:val="en-US"/>
         </w:rPr>
         <w:t>not</w:t>
       </w:r>
@@ -2833,79 +2135,52 @@
         <w:rPr>
           <w:b/>
           <w:bCs/>
-          <w:lang w:val="en-US"/>
         </w:rPr>
         <w:t xml:space="preserve"> </w:t>
       </w:r>
       <w:r>
-        <w:rPr>
-          <w:lang w:val="en-US"/>
-        </w:rPr>
         <w:t>unique if the average distance is too low</w:t>
       </w:r>
       <w:r>
         <w:rPr>
           <w:rFonts w:eastAsiaTheme="minorEastAsia"/>
-          <w:lang w:val="en-US"/>
         </w:rPr>
         <w:t>.</w:t>
       </w:r>
       <w:r>
         <w:rPr>
           <w:rFonts w:eastAsiaTheme="minorEastAsia"/>
-          <w:lang w:val="en-US"/>
         </w:rPr>
         <w:br/>
-        <w:t xml:space="preserve">In differ from the above method, the average </w:t>
-      </w:r>
-      <w:proofErr w:type="gramStart"/>
+        <w:t xml:space="preserve">In differ from the above method, the average is calculated by the </w:t>
+      </w:r>
       <w:r>
         <w:rPr>
           <w:rFonts w:eastAsiaTheme="minorEastAsia"/>
-          <w:lang w:val="en-US"/>
-        </w:rPr>
-        <w:t>is calculated</w:t>
-      </w:r>
-      <w:proofErr w:type="gramEnd"/>
+        </w:rPr>
+        <w:t>integral value between the two lines,</w:t>
+      </w:r>
       <w:r>
         <w:rPr>
           <w:rFonts w:eastAsiaTheme="minorEastAsia"/>
-          <w:lang w:val="en-US"/>
-        </w:rPr>
-        <w:t xml:space="preserve"> by the </w:t>
+        </w:rPr>
+        <w:t xml:space="preserve"> </w:t>
       </w:r>
       <w:r>
         <w:rPr>
           <w:rFonts w:eastAsiaTheme="minorEastAsia"/>
-          <w:lang w:val="en-US"/>
-        </w:rPr>
-        <w:t>integral value between the two lines,</w:t>
+        </w:rPr>
+        <w:t xml:space="preserve">in other words, the </w:t>
+      </w:r>
+      <w:r>
+        <w:rPr>
+          <w:rFonts w:eastAsiaTheme="minorEastAsia" w:hint="cs"/>
+        </w:rPr>
+        <w:t>A</w:t>
       </w:r>
       <w:r>
         <w:rPr>
           <w:rFonts w:eastAsiaTheme="minorEastAsia"/>
-          <w:lang w:val="en-US"/>
-        </w:rPr>
-        <w:t xml:space="preserve"> </w:t>
-      </w:r>
-      <w:r>
-        <w:rPr>
-          <w:rFonts w:eastAsiaTheme="minorEastAsia"/>
-          <w:lang w:val="en-US"/>
-        </w:rPr>
-        <w:t xml:space="preserve">in other words, the </w:t>
-      </w:r>
-      <w:r>
-        <w:rPr>
-          <w:rFonts w:eastAsiaTheme="minorEastAsia" w:hint="cs"/>
-          <w:lang w:val="en-US"/>
-        </w:rPr>
-        <w:t>A</w:t>
-      </w:r>
-      <w:r>
-        <w:rPr>
-          <w:rFonts w:eastAsiaTheme="minorEastAsia"/>
-          <w:lang w:val="en-US"/>
         </w:rPr>
         <w:t xml:space="preserve">rea, normalized to the line’s length </w:t>
       </w:r>
@@ -2919,26 +2194,20 @@
         </w:numPr>
         <w:rPr>
           <w:u w:val="single"/>
-          <w:lang w:val="en-US"/>
-        </w:rPr>
-      </w:pPr>
-      <w:r>
-        <w:rPr>
-          <w:lang w:val="en-US"/>
-        </w:rPr>
+        </w:rPr>
+      </w:pPr>
+      <w:r>
         <w:t xml:space="preserve"> </w:t>
       </w:r>
       <w:r>
         <w:rPr>
           <w:u w:val="single"/>
-          <w:lang w:val="en-US"/>
         </w:rPr>
         <w:t xml:space="preserve">By </w:t>
       </w:r>
       <w:r>
         <w:rPr>
           <w:u w:val="single"/>
-          <w:lang w:val="en-US"/>
         </w:rPr>
         <w:t>Incline</w:t>
       </w:r>
@@ -2947,53 +2216,39 @@
           <w:rFonts w:hint="cs"/>
           <w:u w:val="single"/>
           <w:rtl/>
-          <w:lang w:val="en-US"/>
         </w:rPr>
         <w:t xml:space="preserve"> </w:t>
       </w:r>
       <w:r>
         <w:rPr>
           <w:u w:val="single"/>
-          <w:lang w:val="en-US"/>
         </w:rPr>
         <w:t>while considering the radius of the polar representation</w:t>
       </w:r>
       <w:r>
         <w:rPr>
           <w:u w:val="single"/>
-          <w:lang w:val="en-US"/>
         </w:rPr>
         <w:t>:</w:t>
       </w:r>
       <w:r>
         <w:rPr>
           <w:u w:val="single"/>
-          <w:lang w:val="en-US"/>
         </w:rPr>
         <w:br/>
       </w:r>
       <w:r>
-        <w:rPr>
-          <w:lang w:val="en-US"/>
-        </w:rPr>
         <w:t>Given two lines</w:t>
       </w:r>
       <w:r>
-        <w:rPr>
-          <w:lang w:val="en-US"/>
-        </w:rPr>
         <w:t xml:space="preserve">, we </w:t>
       </w:r>
       <w:r>
-        <w:rPr>
-          <w:lang w:val="en-US"/>
-        </w:rPr>
         <w:t xml:space="preserve">consider them not unique if their incline is similar and </w:t>
       </w:r>
       <w:r>
         <w:rPr>
           <w:rFonts w:eastAsiaTheme="minorEastAsia"/>
-          <w:lang w:val="en-US"/>
         </w:rPr>
         <w:t>their radiuses</w:t>
       </w:r>
@@ -3001,14 +2256,12 @@
         <w:rPr>
           <w:rFonts w:eastAsiaTheme="minorEastAsia" w:hint="cs"/>
           <w:rtl/>
-          <w:lang w:val="en-US"/>
         </w:rPr>
         <w:t xml:space="preserve"> </w:t>
       </w:r>
       <w:r>
         <w:rPr>
           <w:rFonts w:eastAsiaTheme="minorEastAsia"/>
-          <w:lang w:val="en-US"/>
         </w:rPr>
         <w:t>are close enough.</w:t>
       </w:r>
@@ -3019,43 +2272,22 @@
         <w:ind w:left="1224"/>
         <w:rPr>
           <w:u w:val="single"/>
-          <w:lang w:val="en-US"/>
-          <w:rPrChange w:id="7" w:author="ziskind" w:date="2022-08-18T02:12:00Z">
-            <w:rPr>
-              <w:sz w:val="24"/>
-              <w:szCs w:val="24"/>
-              <w:lang w:val="en-US"/>
-            </w:rPr>
-          </w:rPrChange>
-        </w:rPr>
-      </w:pPr>
-      <w:r>
-        <w:rPr>
-          <w:lang w:val="en-US"/>
-        </w:rPr>
+        </w:rPr>
+      </w:pPr>
+      <w:r>
         <w:t xml:space="preserve">Because we expect </w:t>
       </w:r>
       <w:r>
         <w:rPr>
           <w:sz w:val="24"/>
           <w:szCs w:val="24"/>
-          <w:lang w:val="en-US"/>
-        </w:rPr>
-        <w:t xml:space="preserve">to find a </w:t>
-      </w:r>
-      <w:r>
-        <w:rPr>
-          <w:sz w:val="24"/>
-          <w:szCs w:val="24"/>
-          <w:lang w:val="en-US"/>
-        </w:rPr>
-        <w:t>quadrilateral</w:t>
-      </w:r>
-      <w:r>
-        <w:rPr>
-          <w:sz w:val="24"/>
-          <w:szCs w:val="24"/>
-          <w:lang w:val="en-US"/>
+        </w:rPr>
+        <w:t>to find a quadrilateral</w:t>
+      </w:r>
+      <w:r>
+        <w:rPr>
+          <w:sz w:val="24"/>
+          <w:szCs w:val="24"/>
         </w:rPr>
         <w:t xml:space="preserve">, we can have the </w:t>
       </w:r>
@@ -3063,23 +2295,13 @@
         <w:rPr>
           <w:sz w:val="24"/>
           <w:szCs w:val="24"/>
-          <w:lang w:val="en-US"/>
-        </w:rPr>
-        <w:t>assumption</w:t>
-      </w:r>
-      <w:r>
-        <w:rPr>
-          <w:sz w:val="24"/>
-          <w:szCs w:val="24"/>
-          <w:lang w:val="en-US"/>
-        </w:rPr>
-        <w:t xml:space="preserve"> </w:t>
-      </w:r>
-      <w:r>
-        <w:rPr>
-          <w:sz w:val="24"/>
-          <w:szCs w:val="24"/>
-          <w:lang w:val="en-US"/>
+        </w:rPr>
+        <w:t xml:space="preserve">assumption </w:t>
+      </w:r>
+      <w:r>
+        <w:rPr>
+          <w:sz w:val="24"/>
+          <w:szCs w:val="24"/>
         </w:rPr>
         <w:t xml:space="preserve">that the incline in </w:t>
       </w:r>
@@ -3087,23 +2309,13 @@
         <w:rPr>
           <w:sz w:val="24"/>
           <w:szCs w:val="24"/>
-          <w:lang w:val="en-US"/>
-        </w:rPr>
-        <w:t>suitability</w:t>
-      </w:r>
-      <w:r>
-        <w:rPr>
-          <w:sz w:val="24"/>
-          <w:szCs w:val="24"/>
-          <w:lang w:val="en-US"/>
-        </w:rPr>
-        <w:t xml:space="preserve"> </w:t>
-      </w:r>
-      <w:r>
-        <w:rPr>
-          <w:sz w:val="24"/>
-          <w:szCs w:val="24"/>
-          <w:lang w:val="en-US"/>
+        </w:rPr>
+        <w:t xml:space="preserve">suitability </w:t>
+      </w:r>
+      <w:r>
+        <w:rPr>
+          <w:sz w:val="24"/>
+          <w:szCs w:val="24"/>
         </w:rPr>
         <w:t xml:space="preserve">to the radius, </w:t>
       </w:r>
@@ -3111,7 +2323,6 @@
         <w:rPr>
           <w:sz w:val="24"/>
           <w:szCs w:val="24"/>
-          <w:lang w:val="en-US"/>
         </w:rPr>
         <w:t>differs</w:t>
       </w:r>
@@ -3119,7 +2330,6 @@
         <w:rPr>
           <w:sz w:val="24"/>
           <w:szCs w:val="24"/>
-          <w:lang w:val="en-US"/>
         </w:rPr>
         <w:t xml:space="preserve"> significantly.</w:t>
       </w:r>
@@ -3128,30 +2338,20 @@
       <w:pPr>
         <w:rPr>
           <w:u w:val="single"/>
-          <w:lang w:val="en-US"/>
-          <w:rPrChange w:id="8" w:author="ziskind" w:date="2022-08-18T02:12:00Z">
-            <w:rPr>
-              <w:sz w:val="24"/>
-              <w:szCs w:val="24"/>
-              <w:lang w:val="en-US"/>
-            </w:rPr>
-          </w:rPrChange>
-        </w:rPr>
-      </w:pPr>
-    </w:p>
-    <w:p>
-      <w:pPr>
-        <w:rPr>
-          <w:sz w:val="24"/>
-          <w:szCs w:val="24"/>
-          <w:lang w:val="en-US"/>
-        </w:rPr>
-      </w:pPr>
-      <w:r>
-        <w:rPr>
-          <w:sz w:val="24"/>
-          <w:szCs w:val="24"/>
-          <w:lang w:val="en-US"/>
+        </w:rPr>
+      </w:pPr>
+    </w:p>
+    <w:p>
+      <w:pPr>
+        <w:rPr>
+          <w:sz w:val="24"/>
+          <w:szCs w:val="24"/>
+        </w:rPr>
+      </w:pPr>
+      <w:r>
+        <w:rPr>
+          <w:sz w:val="24"/>
+          <w:szCs w:val="24"/>
         </w:rPr>
         <w:br w:type="page"/>
       </w:r>
@@ -3161,19 +2361,12 @@
         <w:rPr>
           <w:sz w:val="24"/>
           <w:szCs w:val="24"/>
-          <w:lang w:val="en-US"/>
-        </w:rPr>
-      </w:pPr>
-      <w:r>
-        <w:rPr>
-          <w:sz w:val="24"/>
-          <w:szCs w:val="24"/>
-          <w:lang w:val="en-US"/>
-          <w:rPrChange w:id="9" w:author="ziskind" w:date="2022-08-18T02:13:00Z">
-            <w:rPr>
-              <w:lang w:val="en-US"/>
-            </w:rPr>
-          </w:rPrChange>
+        </w:rPr>
+      </w:pPr>
+      <w:r>
+        <w:rPr>
+          <w:sz w:val="24"/>
+          <w:szCs w:val="24"/>
         </w:rPr>
         <w:lastRenderedPageBreak/>
         <w:br/>
@@ -3182,7 +2375,6 @@
         <w:rPr>
           <w:sz w:val="24"/>
           <w:szCs w:val="24"/>
-          <w:lang w:val="en-US"/>
         </w:rPr>
         <w:t>Results:</w:t>
       </w:r>
@@ -3192,14 +2384,12 @@
         <w:rPr>
           <w:sz w:val="24"/>
           <w:szCs w:val="24"/>
-          <w:lang w:val="en-US"/>
-        </w:rPr>
-      </w:pPr>
-      <w:r>
-        <w:rPr>
-          <w:sz w:val="24"/>
-          <w:szCs w:val="24"/>
-          <w:lang w:val="en-US"/>
+        </w:rPr>
+      </w:pPr>
+      <w:r>
+        <w:rPr>
+          <w:sz w:val="24"/>
+          <w:szCs w:val="24"/>
         </w:rPr>
         <w:br/>
       </w:r>
@@ -3209,21 +2399,14 @@
         <w:rPr>
           <w:sz w:val="24"/>
           <w:szCs w:val="24"/>
-          <w:lang w:val="en-US"/>
-        </w:rPr>
-      </w:pPr>
-    </w:p>
-    <w:p>
-      <w:pPr>
-        <w:rPr>
-          <w:sz w:val="24"/>
-          <w:szCs w:val="24"/>
-          <w:lang w:val="en-US"/>
-          <w:rPrChange w:id="10" w:author="ziskind" w:date="2022-08-18T02:13:00Z">
-            <w:rPr>
-              <w:lang w:val="en-US"/>
-            </w:rPr>
-          </w:rPrChange>
+        </w:rPr>
+      </w:pPr>
+    </w:p>
+    <w:p>
+      <w:pPr>
+        <w:rPr>
+          <w:sz w:val="24"/>
+          <w:szCs w:val="24"/>
         </w:rPr>
       </w:pPr>
     </w:p>
@@ -3291,7 +2474,7 @@
       </w:r>
     </w:p>
   </w:comment>
-  <w:comment w:id="5" w:author="ziskind" w:date="2022-08-18T02:13:00Z" w:initials="z">
+  <w:comment w:id="3" w:author="ziskind" w:date="2022-08-18T02:13:00Z" w:initials="z">
     <w:p>
       <w:pPr>
         <w:pStyle w:val="CommentText"/>
@@ -3317,7 +2500,7 @@
       </w:r>
     </w:p>
   </w:comment>
-  <w:comment w:id="6" w:author="ziskind" w:date="2022-08-18T02:13:00Z" w:initials="z">
+  <w:comment w:id="4" w:author="ziskind" w:date="2022-08-18T02:13:00Z" w:initials="z">
     <w:p>
       <w:pPr>
         <w:pStyle w:val="CommentText"/>
@@ -3349,7 +2532,7 @@
 <file path=word/commentsExtended.xml><?xml version="1.0" encoding="utf-8"?>
 <w15:commentsEx xmlns:wpc="http://schemas.microsoft.com/office/word/2010/wordprocessingCanvas" xmlns:cx="http://schemas.microsoft.com/office/drawing/2014/chartex" xmlns:cx1="http://schemas.microsoft.com/office/drawing/2015/9/8/chartex" xmlns:cx2="http://schemas.microsoft.com/office/drawing/2015/10/21/chartex" xmlns:cx3="http://schemas.microsoft.com/office/drawing/2016/5/9/chartex" xmlns:cx4="http://schemas.microsoft.com/office/drawing/2016/5/10/chartex" xmlns:cx5="http://schemas.microsoft.com/office/drawing/2016/5/11/chartex" xmlns:cx6="http://schemas.microsoft.com/office/drawing/2016/5/12/chartex" xmlns:cx7="http://schemas.microsoft.com/office/drawing/2016/5/13/chartex" xmlns:cx8="http://schemas.microsoft.com/office/drawing/2016/5/14/chartex" xmlns:mc="http://schemas.openxmlformats.org/markup-compatibility/2006" xmlns:aink="http://schemas.microsoft.com/office/drawing/2016/ink" xmlns:am3d="http://schemas.microsoft.com/office/drawing/2017/model3d" xmlns:o="urn:schemas-microsoft-com:office:office" xmlns:oel="http://schemas.microsoft.com/office/2019/extlst" xmlns:r="http://schemas.openxmlformats.org/officeDocument/2006/relationships" xmlns:m="http://schemas.openxmlformats.org/officeDocument/2006/math" xmlns:v="urn:schemas-microsoft-com:vml" xmlns:wp14="http://schemas.microsoft.com/office/word/2010/wordprocessingDrawing" xmlns:wp="http://schemas.openxmlformats.org/drawingml/2006/wordprocessingDrawing" xmlns:w10="urn:schemas-microsoft-com:office:word" xmlns:w="http://schemas.openxmlformats.org/wordprocessingml/2006/main" xmlns:w14="http://schemas.microsoft.com/office/word/2010/wordml" xmlns:w15="http://schemas.microsoft.com/office/word/2012/wordml" xmlns:w16cex="http://schemas.microsoft.com/office/word/2018/wordml/cex" xmlns:w16cid="http://schemas.microsoft.com/office/word/2016/wordml/cid" xmlns:w16="http://schemas.microsoft.com/office/word/2018/wordml" xmlns:w16sdtdh="http://schemas.microsoft.com/office/word/2020/wordml/sdtdatahash" xmlns:w16se="http://schemas.microsoft.com/office/word/2015/wordml/symex" xmlns:wpg="http://schemas.microsoft.com/office/word/2010/wordprocessingGroup" xmlns:wpi="http://schemas.microsoft.com/office/word/2010/wordprocessingInk" xmlns:wne="http://schemas.microsoft.com/office/word/2006/wordml" xmlns:wps="http://schemas.microsoft.com/office/word/2010/wordprocessingShape" mc:Ignorable="w14 w15 w16se w16cid w16 w16cex w16sdtdh wp14">
   <w15:commentEx w15:paraId="67FACCB1" w15:done="1"/>
-  <w15:commentEx w15:paraId="033883A7" w15:done="0"/>
+  <w15:commentEx w15:paraId="033883A7" w15:done="1"/>
   <w15:commentEx w15:paraId="6D5B9CF9" w15:done="1"/>
   <w15:commentEx w15:paraId="3170EBA6" w15:done="1"/>
 </w15:commentsEx>
@@ -4027,7 +3210,7 @@
         <w:rFonts w:asciiTheme="minorHAnsi" w:eastAsiaTheme="minorHAnsi" w:hAnsiTheme="minorHAnsi" w:cstheme="minorBidi"/>
         <w:sz w:val="22"/>
         <w:szCs w:val="22"/>
-        <w:lang w:eastAsia="en-US" w:bidi="he-IL"/>
+        <w:lang w:val="en-US" w:eastAsia="en-US" w:bidi="he-IL"/>
       </w:rPr>
     </w:rPrDefault>
     <w:pPrDefault>

</xml_diff>

<commit_message>
adding file for testing hough_space of 01562
</commit_message>
<xml_diff>
--- a/Hazit_Report_Ron_Roi.docx
+++ b/Hazit_Report_Ron_Roi.docx
@@ -86,8 +86,7 @@
         </w:rPr>
         <w:t xml:space="preserve">roject in Git-Hub: </w:t>
       </w:r>
-      <w:hyperlink r:id="rId6" w:history="1">
-        <w:proofErr w:type="spellStart"/>
+      <w:hyperlink r:id="rId8" w:history="1">
         <w:r>
           <w:rPr>
             <w:rStyle w:val="Hyperlink"/>
@@ -96,7 +95,6 @@
           </w:rPr>
           <w:t>Project_Hazit</w:t>
         </w:r>
-        <w:proofErr w:type="spellEnd"/>
       </w:hyperlink>
     </w:p>
     <w:p>
@@ -403,23 +401,7 @@
           <w:sz w:val="24"/>
           <w:szCs w:val="24"/>
         </w:rPr>
-        <w:t xml:space="preserve">Score the candidates </w:t>
-      </w:r>
-      <w:proofErr w:type="gramStart"/>
-      <w:r>
-        <w:rPr>
-          <w:sz w:val="24"/>
-          <w:szCs w:val="24"/>
-        </w:rPr>
-        <w:t>in order to</w:t>
-      </w:r>
-      <w:proofErr w:type="gramEnd"/>
-      <w:r>
-        <w:rPr>
-          <w:sz w:val="24"/>
-          <w:szCs w:val="24"/>
-        </w:rPr>
-        <w:t xml:space="preserve"> come up with the best edges defining line equations</w:t>
+        <w:t>Score the candidates in order to come up with the best edges defining line equations</w:t>
       </w:r>
     </w:p>
     <w:p>
@@ -511,7 +493,7 @@
                     </pic:cNvPicPr>
                   </pic:nvPicPr>
                   <pic:blipFill>
-                    <a:blip r:embed="rId7">
+                    <a:blip r:embed="rId9">
                       <a:extLst>
                         <a:ext uri="{28A0092B-C50C-407E-A947-70E740481C1C}">
                           <a14:useLocalDpi xmlns:a14="http://schemas.microsoft.com/office/drawing/2010/main" val="0"/>
@@ -567,7 +549,7 @@
                     </pic:cNvPicPr>
                   </pic:nvPicPr>
                   <pic:blipFill>
-                    <a:blip r:embed="rId8">
+                    <a:blip r:embed="rId10">
                       <a:extLst>
                         <a:ext uri="{28A0092B-C50C-407E-A947-70E740481C1C}">
                           <a14:useLocalDpi xmlns:a14="http://schemas.microsoft.com/office/drawing/2010/main" val="0"/>
@@ -745,7 +727,6 @@
         </w:rPr>
         <w:t xml:space="preserve"> </w:t>
       </w:r>
-      <w:proofErr w:type="gramStart"/>
       <w:r>
         <w:rPr>
           <w:sz w:val="24"/>
@@ -758,15 +739,7 @@
           <w:sz w:val="24"/>
           <w:szCs w:val="24"/>
         </w:rPr>
-        <w:t>n order to</w:t>
-      </w:r>
-      <w:proofErr w:type="gramEnd"/>
-      <w:r>
-        <w:rPr>
-          <w:sz w:val="24"/>
-          <w:szCs w:val="24"/>
-        </w:rPr>
-        <w:t xml:space="preserve"> produce it</w:t>
+        <w:t>n order to produce it</w:t>
       </w:r>
       <w:r>
         <w:rPr>
@@ -822,23 +795,7 @@
           <w:sz w:val="24"/>
           <w:szCs w:val="24"/>
         </w:rPr>
-        <w:t xml:space="preserve"> </w:t>
-      </w:r>
-      <w:proofErr w:type="spellStart"/>
-      <w:r>
-        <w:rPr>
-          <w:sz w:val="24"/>
-          <w:szCs w:val="24"/>
-        </w:rPr>
-        <w:t>GaussianBlur</w:t>
-      </w:r>
-      <w:proofErr w:type="spellEnd"/>
-      <w:r>
-        <w:rPr>
-          <w:sz w:val="24"/>
-          <w:szCs w:val="24"/>
-        </w:rPr>
-        <w:t xml:space="preserve"> function passes the grayscale image through a low pass filter and the Laplacian function computes the gradient</w:t>
+        <w:t xml:space="preserve"> GaussianBlur function passes the grayscale image through a low pass filter and the Laplacian function computes the gradient</w:t>
       </w:r>
       <w:r>
         <w:rPr>
@@ -881,7 +838,7 @@
                     </pic:cNvPicPr>
                   </pic:nvPicPr>
                   <pic:blipFill>
-                    <a:blip r:embed="rId9">
+                    <a:blip r:embed="rId11">
                       <a:extLst>
                         <a:ext uri="{28A0092B-C50C-407E-A947-70E740481C1C}">
                           <a14:useLocalDpi xmlns:a14="http://schemas.microsoft.com/office/drawing/2010/main" val="0"/>
@@ -940,7 +897,7 @@
                     </pic:cNvPicPr>
                   </pic:nvPicPr>
                   <pic:blipFill>
-                    <a:blip r:embed="rId10">
+                    <a:blip r:embed="rId12">
                       <a:extLst>
                         <a:ext uri="{28A0092B-C50C-407E-A947-70E740481C1C}">
                           <a14:useLocalDpi xmlns:a14="http://schemas.microsoft.com/office/drawing/2010/main" val="0"/>
@@ -1062,15 +1019,7 @@
       </w:r>
       <w:r>
         <w:br/>
-        <w:t xml:space="preserve">As an edge of a quadrilateral produces a drastic change of color in the </w:t>
-      </w:r>
-      <w:proofErr w:type="gramStart"/>
-      <w:r>
-        <w:t>picture</w:t>
-      </w:r>
-      <w:proofErr w:type="gramEnd"/>
-      <w:r>
-        <w:t xml:space="preserve"> we expect the gradient at the edge to be significantly high, </w:t>
+        <w:t xml:space="preserve">As an edge of a quadrilateral produces a drastic change of color in the picture we expect the gradient at the edge to be significantly high, </w:t>
       </w:r>
       <w:r>
         <w:t>therefore</w:t>
@@ -1107,14 +1056,7 @@
       </w:r>
       <w:r>
         <w:br/>
-      </w:r>
-      <w:proofErr w:type="gramStart"/>
-      <w:r>
-        <w:t>In order to</w:t>
-      </w:r>
-      <w:proofErr w:type="gramEnd"/>
-      <w:r>
-        <w:t xml:space="preserve"> limit the number of points in the Hough-Space which may receive</w:t>
+        <w:t>In order to limit the number of points in the Hough-Space which may receive</w:t>
       </w:r>
       <w:r>
         <w:t xml:space="preserve"> a</w:t>
@@ -1193,15 +1135,7 @@
         <w:br/>
       </w:r>
       <w:r>
-        <w:t xml:space="preserve">as a </w:t>
-      </w:r>
-      <w:proofErr w:type="gramStart"/>
-      <w:r>
-        <w:t>result</w:t>
-      </w:r>
-      <w:proofErr w:type="gramEnd"/>
-      <w:r>
-        <w:t xml:space="preserve"> the more valued gradians in a line, the higher the </w:t>
+        <w:t xml:space="preserve">as a result the more valued gradians in a line, the higher the </w:t>
       </w:r>
       <w:r>
         <w:t>number</w:t>
@@ -1314,7 +1248,7 @@
                     </pic:cNvPicPr>
                   </pic:nvPicPr>
                   <pic:blipFill>
-                    <a:blip r:embed="rId15">
+                    <a:blip r:embed="rId17">
                       <a:extLst>
                         <a:ext uri="{28A0092B-C50C-407E-A947-70E740481C1C}">
                           <a14:useLocalDpi xmlns:a14="http://schemas.microsoft.com/office/drawing/2010/main" val="0"/>
@@ -1370,7 +1304,7 @@
                     </pic:cNvPicPr>
                   </pic:nvPicPr>
                   <pic:blipFill>
-                    <a:blip r:embed="rId16">
+                    <a:blip r:embed="rId18">
                       <a:extLst>
                         <a:ext uri="{28A0092B-C50C-407E-A947-70E740481C1C}">
                           <a14:useLocalDpi xmlns:a14="http://schemas.microsoft.com/office/drawing/2010/main" val="0"/>
@@ -1549,27 +1483,11 @@
         <w:t xml:space="preserve">Noise heavy or blurry images may produce many local extrema in the Hough-Space computation. A way to determine the quality of the lines these extrema represent </w:t>
       </w:r>
       <w:r>
-        <w:t xml:space="preserve">is needed </w:t>
-      </w:r>
-      <w:proofErr w:type="gramStart"/>
-      <w:r>
-        <w:t>in order to</w:t>
-      </w:r>
-      <w:proofErr w:type="gramEnd"/>
-      <w:r>
-        <w:t xml:space="preserve"> choose the best possible options. </w:t>
+        <w:t xml:space="preserve">is needed in order to choose the best possible options. </w:t>
       </w:r>
       <w:r>
         <w:br/>
-        <w:t xml:space="preserve">We came up with </w:t>
-      </w:r>
-      <w:proofErr w:type="gramStart"/>
-      <w:r>
-        <w:t>many different ways</w:t>
-      </w:r>
-      <w:proofErr w:type="gramEnd"/>
-      <w:r>
-        <w:t>:</w:t>
+        <w:t>We came up with many different ways:</w:t>
       </w:r>
     </w:p>
     <w:p>
@@ -1623,17 +1541,12 @@
         </w:rPr>
         <w:br/>
       </w:r>
-      <w:proofErr w:type="gramStart"/>
       <w:r>
         <w:t>A number</w:t>
       </w:r>
       <w:commentRangeStart w:id="1"/>
       <w:r>
-        <w:t xml:space="preserve"> of</w:t>
-      </w:r>
-      <w:proofErr w:type="gramEnd"/>
-      <w:r>
-        <w:t xml:space="preserve"> </w:t>
+        <w:t xml:space="preserve"> of </w:t>
       </w:r>
       <w:r>
         <w:t>low</w:t>
@@ -1905,21 +1818,7 @@
         <w:rPr>
           <w:rFonts w:eastAsiaTheme="minorEastAsia"/>
         </w:rPr>
-        <w:t xml:space="preserve">he </w:t>
-      </w:r>
-      <w:proofErr w:type="gramStart"/>
-      <w:r>
-        <w:rPr>
-          <w:rFonts w:eastAsiaTheme="minorEastAsia"/>
-        </w:rPr>
-        <w:t>same(</w:t>
-      </w:r>
-      <w:proofErr w:type="gramEnd"/>
-      <w:r>
-        <w:rPr>
-          <w:rFonts w:eastAsiaTheme="minorEastAsia"/>
-        </w:rPr>
-        <w:t xml:space="preserve">rounded to 3 digits after the zero, in radians) and their </w:t>
+        <w:t xml:space="preserve">he same(rounded to 3 digits after the zero, in radians) and their </w:t>
       </w:r>
       <w:r>
         <w:rPr>
@@ -2343,9 +2242,334 @@
     </w:p>
     <w:p>
       <w:pPr>
-        <w:rPr>
-          <w:sz w:val="24"/>
-          <w:szCs w:val="24"/>
+        <w:pStyle w:val="ListParagraph"/>
+        <w:numPr>
+          <w:ilvl w:val="0"/>
+          <w:numId w:val="7"/>
+        </w:numPr>
+        <w:rPr>
+          <w:sz w:val="24"/>
+          <w:szCs w:val="24"/>
+          <w:u w:val="single"/>
+        </w:rPr>
+      </w:pPr>
+      <w:r>
+        <w:rPr>
+          <w:sz w:val="24"/>
+          <w:szCs w:val="24"/>
+          <w:u w:val="single"/>
+        </w:rPr>
+        <w:t>Some technical details</w:t>
+      </w:r>
+    </w:p>
+    <w:p>
+      <w:pPr>
+        <w:pStyle w:val="ListParagraph"/>
+        <w:ind w:left="360"/>
+        <w:rPr>
+          <w:sz w:val="24"/>
+          <w:szCs w:val="24"/>
+        </w:rPr>
+      </w:pPr>
+      <w:r>
+        <w:rPr>
+          <w:sz w:val="24"/>
+          <w:szCs w:val="24"/>
+        </w:rPr>
+        <w:t xml:space="preserve">An important goal of ours was to have </w:t>
+      </w:r>
+      <w:r>
+        <w:rPr>
+          <w:sz w:val="24"/>
+          <w:szCs w:val="24"/>
+        </w:rPr>
+        <w:t>a convenient way to compare all the different methods. This was important for understanding the performance of each method.</w:t>
+      </w:r>
+      <w:r>
+        <w:rPr>
+          <w:sz w:val="24"/>
+          <w:szCs w:val="24"/>
+        </w:rPr>
+        <w:br/>
+        <w:t xml:space="preserve">To achieve this, we created a </w:t>
+      </w:r>
+      <w:r>
+        <w:rPr>
+          <w:sz w:val="24"/>
+          <w:szCs w:val="24"/>
+        </w:rPr>
+        <w:t xml:space="preserve">special way of work in which all combinations of the different methods are calculated for each run of the program, the heavy calculations such as computing the </w:t>
+      </w:r>
+      <w:r>
+        <w:rPr>
+          <w:sz w:val="24"/>
+          <w:szCs w:val="24"/>
+        </w:rPr>
+        <w:t>Hough</w:t>
+      </w:r>
+      <w:r>
+        <w:rPr>
+          <w:sz w:val="24"/>
+          <w:szCs w:val="24"/>
+        </w:rPr>
+        <w:t xml:space="preserve">-space are divided into different threads, each per a method of computation. </w:t>
+      </w:r>
+      <w:r>
+        <w:rPr>
+          <w:sz w:val="24"/>
+          <w:szCs w:val="24"/>
+        </w:rPr>
+        <w:br/>
+        <w:t xml:space="preserve">In addition, it was important for us to save </w:t>
+      </w:r>
+      <w:r>
+        <w:rPr>
+          <w:sz w:val="24"/>
+          <w:szCs w:val="24"/>
+        </w:rPr>
+        <w:t>these calculations</w:t>
+      </w:r>
+      <w:r>
+        <w:rPr>
+          <w:sz w:val="24"/>
+          <w:szCs w:val="24"/>
+        </w:rPr>
+        <w:t xml:space="preserve"> in an organized way. </w:t>
+      </w:r>
+    </w:p>
+    <w:p>
+      <w:pPr>
+        <w:pStyle w:val="ListParagraph"/>
+        <w:ind w:left="360"/>
+        <w:rPr>
+          <w:sz w:val="24"/>
+          <w:szCs w:val="24"/>
+        </w:rPr>
+      </w:pPr>
+      <w:r>
+        <w:rPr>
+          <w:sz w:val="24"/>
+          <w:szCs w:val="24"/>
+        </w:rPr>
+        <w:drawing>
+          <wp:anchor distT="0" distB="0" distL="114300" distR="114300" simplePos="0" relativeHeight="251658240" behindDoc="1" locked="0" layoutInCell="1" allowOverlap="1" wp14:anchorId="2D335AC2" wp14:editId="31402072">
+            <wp:simplePos x="0" y="0"/>
+            <wp:positionH relativeFrom="page">
+              <wp:posOffset>4667004</wp:posOffset>
+            </wp:positionH>
+            <wp:positionV relativeFrom="paragraph">
+              <wp:posOffset>1083739</wp:posOffset>
+            </wp:positionV>
+            <wp:extent cx="2242188" cy="2286836"/>
+            <wp:effectExtent l="0" t="0" r="5715" b="0"/>
+            <wp:wrapNone/>
+            <wp:docPr id="7" name="Picture 7" descr="Text&#10;&#10;Description automatically generated"/>
+            <wp:cNvGraphicFramePr>
+              <a:graphicFrameLocks xmlns:a="http://schemas.openxmlformats.org/drawingml/2006/main" noChangeAspect="1"/>
+            </wp:cNvGraphicFramePr>
+            <a:graphic xmlns:a="http://schemas.openxmlformats.org/drawingml/2006/main">
+              <a:graphicData uri="http://schemas.openxmlformats.org/drawingml/2006/picture">
+                <pic:pic xmlns:pic="http://schemas.openxmlformats.org/drawingml/2006/picture">
+                  <pic:nvPicPr>
+                    <pic:cNvPr id="7" name="Picture 7" descr="Text&#10;&#10;Description automatically generated"/>
+                    <pic:cNvPicPr/>
+                  </pic:nvPicPr>
+                  <pic:blipFill>
+                    <a:blip r:embed="rId19" cstate="print">
+                      <a:extLst>
+                        <a:ext uri="{28A0092B-C50C-407E-A947-70E740481C1C}">
+                          <a14:useLocalDpi xmlns:a14="http://schemas.microsoft.com/office/drawing/2010/main" val="0"/>
+                        </a:ext>
+                      </a:extLst>
+                    </a:blip>
+                    <a:stretch>
+                      <a:fillRect/>
+                    </a:stretch>
+                  </pic:blipFill>
+                  <pic:spPr>
+                    <a:xfrm>
+                      <a:off x="0" y="0"/>
+                      <a:ext cx="2242188" cy="2286836"/>
+                    </a:xfrm>
+                    <a:prstGeom prst="rect">
+                      <a:avLst/>
+                    </a:prstGeom>
+                  </pic:spPr>
+                </pic:pic>
+              </a:graphicData>
+            </a:graphic>
+            <wp14:sizeRelH relativeFrom="margin">
+              <wp14:pctWidth>0</wp14:pctWidth>
+            </wp14:sizeRelH>
+            <wp14:sizeRelV relativeFrom="margin">
+              <wp14:pctHeight>0</wp14:pctHeight>
+            </wp14:sizeRelV>
+          </wp:anchor>
+        </w:drawing>
+      </w:r>
+      <w:r>
+        <w:rPr>
+          <w:noProof/>
+        </w:rPr>
+        <mc:AlternateContent>
+          <mc:Choice Requires="wps">
+            <w:drawing>
+              <wp:anchor distT="0" distB="0" distL="114300" distR="114300" simplePos="0" relativeHeight="251660288" behindDoc="1" locked="0" layoutInCell="1" allowOverlap="1" wp14:anchorId="5F3AA286" wp14:editId="5CEF9796">
+                <wp:simplePos x="0" y="0"/>
+                <wp:positionH relativeFrom="column">
+                  <wp:posOffset>3747135</wp:posOffset>
+                </wp:positionH>
+                <wp:positionV relativeFrom="paragraph">
+                  <wp:posOffset>3433445</wp:posOffset>
+                </wp:positionV>
+                <wp:extent cx="2400935" cy="635"/>
+                <wp:effectExtent l="0" t="0" r="0" b="0"/>
+                <wp:wrapNone/>
+                <wp:docPr id="9" name="Text Box 9"/>
+                <wp:cNvGraphicFramePr/>
+                <a:graphic xmlns:a="http://schemas.openxmlformats.org/drawingml/2006/main">
+                  <a:graphicData uri="http://schemas.microsoft.com/office/word/2010/wordprocessingShape">
+                    <wps:wsp>
+                      <wps:cNvSpPr txBox="1"/>
+                      <wps:spPr>
+                        <a:xfrm>
+                          <a:off x="0" y="0"/>
+                          <a:ext cx="2400935" cy="635"/>
+                        </a:xfrm>
+                        <a:prstGeom prst="rect">
+                          <a:avLst/>
+                        </a:prstGeom>
+                        <a:solidFill>
+                          <a:prstClr val="white"/>
+                        </a:solidFill>
+                        <a:ln>
+                          <a:noFill/>
+                        </a:ln>
+                      </wps:spPr>
+                      <wps:txbx>
+                        <w:txbxContent>
+                          <w:p>
+                            <w:pPr>
+                              <w:pStyle w:val="Caption"/>
+                              <w:rPr>
+                                <w:sz w:val="24"/>
+                                <w:szCs w:val="24"/>
+                              </w:rPr>
+                            </w:pPr>
+                            <w:r>
+                              <w:t>Figure 4 nested folders for saving the results</w:t>
+                            </w:r>
+                          </w:p>
+                        </w:txbxContent>
+                      </wps:txbx>
+                      <wps:bodyPr rot="0" spcFirstLastPara="0" vertOverflow="overflow" horzOverflow="overflow" vert="horz" wrap="square" lIns="0" tIns="0" rIns="0" bIns="0" numCol="1" spcCol="0" rtlCol="0" fromWordArt="0" anchor="t" anchorCtr="0" forceAA="0" compatLnSpc="1">
+                        <a:prstTxWarp prst="textNoShape">
+                          <a:avLst/>
+                        </a:prstTxWarp>
+                        <a:spAutoFit/>
+                      </wps:bodyPr>
+                    </wps:wsp>
+                  </a:graphicData>
+                </a:graphic>
+              </wp:anchor>
+            </w:drawing>
+          </mc:Choice>
+          <mc:Fallback>
+            <w:pict>
+              <v:shapetype w14:anchorId="5F3AA286" id="_x0000_t202" coordsize="21600,21600" o:spt="202" path="m,l,21600r21600,l21600,xe">
+                <v:stroke joinstyle="miter"/>
+                <v:path gradientshapeok="t" o:connecttype="rect"/>
+              </v:shapetype>
+              <v:shape id="Text Box 9" o:spid="_x0000_s1026" type="#_x0000_t202" style="position:absolute;left:0;text-align:left;margin-left:295.05pt;margin-top:270.35pt;width:189.05pt;height:.05pt;z-index:-251656192;visibility:visible;mso-wrap-style:square;mso-wrap-distance-left:9pt;mso-wrap-distance-top:0;mso-wrap-distance-right:9pt;mso-wrap-distance-bottom:0;mso-position-horizontal:absolute;mso-position-horizontal-relative:text;mso-position-vertical:absolute;mso-position-vertical-relative:text;v-text-anchor:top" o:gfxdata="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" stroked="f">
+                <v:textbox style="mso-fit-shape-to-text:t" inset="0,0,0,0">
+                  <w:txbxContent>
+                    <w:p>
+                      <w:pPr>
+                        <w:pStyle w:val="Caption"/>
+                        <w:rPr>
+                          <w:sz w:val="24"/>
+                          <w:szCs w:val="24"/>
+                        </w:rPr>
+                      </w:pPr>
+                      <w:r>
+                        <w:t>Figure 4 nested folders for saving the results</w:t>
+                      </w:r>
+                    </w:p>
+                  </w:txbxContent>
+                </v:textbox>
+              </v:shape>
+            </w:pict>
+          </mc:Fallback>
+        </mc:AlternateContent>
+      </w:r>
+      <w:r>
+        <w:rPr>
+          <w:sz w:val="24"/>
+          <w:szCs w:val="24"/>
+        </w:rPr>
+        <w:t xml:space="preserve">We created a nested folder for each combination of methods </w:t>
+      </w:r>
+      <w:r>
+        <w:rPr>
+          <w:sz w:val="24"/>
+          <w:szCs w:val="24"/>
+        </w:rPr>
+        <w:t>as can be seen in fig 4</w:t>
+      </w:r>
+      <w:r>
+        <w:rPr>
+          <w:sz w:val="24"/>
+          <w:szCs w:val="24"/>
+        </w:rPr>
+        <w:t>, this is done dynamically in run time and doesn’t require any preparation of folders</w:t>
+      </w:r>
+      <w:r>
+        <w:rPr>
+          <w:sz w:val="24"/>
+          <w:szCs w:val="24"/>
+        </w:rPr>
+        <w:t>.</w:t>
+      </w:r>
+      <w:r>
+        <w:rPr>
+          <w:sz w:val="24"/>
+          <w:szCs w:val="24"/>
+        </w:rPr>
+        <w:br/>
+        <w:t>It is worth mentioning that in addition, we saved results of heavy calculations that process as part of the whole process, such as the Hough-space. This allows</w:t>
+      </w:r>
+      <w:r>
+        <w:rPr>
+          <w:sz w:val="24"/>
+          <w:szCs w:val="24"/>
+        </w:rPr>
+        <w:t xml:space="preserve"> an option to </w:t>
+      </w:r>
+      <w:r>
+        <w:rPr>
+          <w:sz w:val="24"/>
+          <w:szCs w:val="24"/>
+        </w:rPr>
+        <w:t>“start” the program from the line detection stage and not wait every time for the Hough-space calculation.</w:t>
+      </w:r>
+    </w:p>
+    <w:p>
+      <w:pPr>
+        <w:pStyle w:val="ListParagraph"/>
+        <w:ind w:left="360"/>
+        <w:rPr>
+          <w:sz w:val="24"/>
+          <w:szCs w:val="24"/>
+        </w:rPr>
+      </w:pPr>
+    </w:p>
+    <w:p>
+      <w:pPr>
+        <w:rPr>
+          <w:rFonts w:hint="cs"/>
+          <w:sz w:val="24"/>
+          <w:szCs w:val="24"/>
+          <w:rtl/>
         </w:rPr>
       </w:pPr>
       <w:r>
@@ -2361,6 +2585,7 @@
         <w:rPr>
           <w:sz w:val="24"/>
           <w:szCs w:val="24"/>
+          <w:u w:val="single"/>
         </w:rPr>
       </w:pPr>
       <w:r>
@@ -2369,13 +2594,6 @@
           <w:szCs w:val="24"/>
         </w:rPr>
         <w:lastRenderedPageBreak/>
-        <w:br/>
-      </w:r>
-      <w:r>
-        <w:rPr>
-          <w:sz w:val="24"/>
-          <w:szCs w:val="24"/>
-        </w:rPr>
         <w:t>Results:</w:t>
       </w:r>
     </w:p>
@@ -2554,6 +2772,56 @@
   <w16cid:commentId w16cid:paraId="6D5B9CF9" w16cid:durableId="26A81EB6"/>
   <w16cid:commentId w16cid:paraId="3170EBA6" w16cid:durableId="26A8C30A"/>
 </w16cid:commentsIds>
+</file>
+
+<file path=word/endnotes.xml><?xml version="1.0" encoding="utf-8"?>
+<w:endnotes xmlns:wpc="http://schemas.microsoft.com/office/word/2010/wordprocessingCanvas" xmlns:cx="http://schemas.microsoft.com/office/drawing/2014/chartex" xmlns:cx1="http://schemas.microsoft.com/office/drawing/2015/9/8/chartex" xmlns:cx2="http://schemas.microsoft.com/office/drawing/2015/10/21/chartex" xmlns:cx3="http://schemas.microsoft.com/office/drawing/2016/5/9/chartex" xmlns:cx4="http://schemas.microsoft.com/office/drawing/2016/5/10/chartex" xmlns:cx5="http://schemas.microsoft.com/office/drawing/2016/5/11/chartex" xmlns:cx6="http://schemas.microsoft.com/office/drawing/2016/5/12/chartex" xmlns:cx7="http://schemas.microsoft.com/office/drawing/2016/5/13/chartex" xmlns:cx8="http://schemas.microsoft.com/office/drawing/2016/5/14/chartex" xmlns:mc="http://schemas.openxmlformats.org/markup-compatibility/2006" xmlns:aink="http://schemas.microsoft.com/office/drawing/2016/ink" xmlns:am3d="http://schemas.microsoft.com/office/drawing/2017/model3d" xmlns:o="urn:schemas-microsoft-com:office:office" xmlns:oel="http://schemas.microsoft.com/office/2019/extlst" xmlns:r="http://schemas.openxmlformats.org/officeDocument/2006/relationships" xmlns:m="http://schemas.openxmlformats.org/officeDocument/2006/math" xmlns:v="urn:schemas-microsoft-com:vml" xmlns:wp14="http://schemas.microsoft.com/office/word/2010/wordprocessingDrawing" xmlns:wp="http://schemas.openxmlformats.org/drawingml/2006/wordprocessingDrawing" xmlns:w10="urn:schemas-microsoft-com:office:word" xmlns:w="http://schemas.openxmlformats.org/wordprocessingml/2006/main" xmlns:w14="http://schemas.microsoft.com/office/word/2010/wordml" xmlns:w15="http://schemas.microsoft.com/office/word/2012/wordml" xmlns:w16cex="http://schemas.microsoft.com/office/word/2018/wordml/cex" xmlns:w16cid="http://schemas.microsoft.com/office/word/2016/wordml/cid" xmlns:w16="http://schemas.microsoft.com/office/word/2018/wordml" xmlns:w16sdtdh="http://schemas.microsoft.com/office/word/2020/wordml/sdtdatahash" xmlns:w16se="http://schemas.microsoft.com/office/word/2015/wordml/symex" xmlns:wpg="http://schemas.microsoft.com/office/word/2010/wordprocessingGroup" xmlns:wpi="http://schemas.microsoft.com/office/word/2010/wordprocessingInk" xmlns:wne="http://schemas.microsoft.com/office/word/2006/wordml" xmlns:wps="http://schemas.microsoft.com/office/word/2010/wordprocessingShape" mc:Ignorable="w14 w15 w16se w16cid w16 w16cex w16sdtdh wp14">
+  <w:endnote w:type="separator" w:id="-1">
+    <w:p>
+      <w:pPr>
+        <w:spacing w:after="0" w:line="240" w:lineRule="auto"/>
+      </w:pPr>
+      <w:r>
+        <w:separator/>
+      </w:r>
+    </w:p>
+  </w:endnote>
+  <w:endnote w:type="continuationSeparator" w:id="0">
+    <w:p>
+      <w:pPr>
+        <w:spacing w:after="0" w:line="240" w:lineRule="auto"/>
+      </w:pPr>
+      <w:r>
+        <w:continuationSeparator/>
+      </w:r>
+    </w:p>
+  </w:endnote>
+</w:endnotes>
+</file>
+
+<file path=word/footnotes.xml><?xml version="1.0" encoding="utf-8"?>
+<w:footnotes xmlns:wpc="http://schemas.microsoft.com/office/word/2010/wordprocessingCanvas" xmlns:cx="http://schemas.microsoft.com/office/drawing/2014/chartex" xmlns:cx1="http://schemas.microsoft.com/office/drawing/2015/9/8/chartex" xmlns:cx2="http://schemas.microsoft.com/office/drawing/2015/10/21/chartex" xmlns:cx3="http://schemas.microsoft.com/office/drawing/2016/5/9/chartex" xmlns:cx4="http://schemas.microsoft.com/office/drawing/2016/5/10/chartex" xmlns:cx5="http://schemas.microsoft.com/office/drawing/2016/5/11/chartex" xmlns:cx6="http://schemas.microsoft.com/office/drawing/2016/5/12/chartex" xmlns:cx7="http://schemas.microsoft.com/office/drawing/2016/5/13/chartex" xmlns:cx8="http://schemas.microsoft.com/office/drawing/2016/5/14/chartex" xmlns:mc="http://schemas.openxmlformats.org/markup-compatibility/2006" xmlns:aink="http://schemas.microsoft.com/office/drawing/2016/ink" xmlns:am3d="http://schemas.microsoft.com/office/drawing/2017/model3d" xmlns:o="urn:schemas-microsoft-com:office:office" xmlns:oel="http://schemas.microsoft.com/office/2019/extlst" xmlns:r="http://schemas.openxmlformats.org/officeDocument/2006/relationships" xmlns:m="http://schemas.openxmlformats.org/officeDocument/2006/math" xmlns:v="urn:schemas-microsoft-com:vml" xmlns:wp14="http://schemas.microsoft.com/office/word/2010/wordprocessingDrawing" xmlns:wp="http://schemas.openxmlformats.org/drawingml/2006/wordprocessingDrawing" xmlns:w10="urn:schemas-microsoft-com:office:word" xmlns:w="http://schemas.openxmlformats.org/wordprocessingml/2006/main" xmlns:w14="http://schemas.microsoft.com/office/word/2010/wordml" xmlns:w15="http://schemas.microsoft.com/office/word/2012/wordml" xmlns:w16cex="http://schemas.microsoft.com/office/word/2018/wordml/cex" xmlns:w16cid="http://schemas.microsoft.com/office/word/2016/wordml/cid" xmlns:w16="http://schemas.microsoft.com/office/word/2018/wordml" xmlns:w16sdtdh="http://schemas.microsoft.com/office/word/2020/wordml/sdtdatahash" xmlns:w16se="http://schemas.microsoft.com/office/word/2015/wordml/symex" xmlns:wpg="http://schemas.microsoft.com/office/word/2010/wordprocessingGroup" xmlns:wpi="http://schemas.microsoft.com/office/word/2010/wordprocessingInk" xmlns:wne="http://schemas.microsoft.com/office/word/2006/wordml" xmlns:wps="http://schemas.microsoft.com/office/word/2010/wordprocessingShape" mc:Ignorable="w14 w15 w16se w16cid w16 w16cex w16sdtdh wp14">
+  <w:footnote w:type="separator" w:id="-1">
+    <w:p>
+      <w:pPr>
+        <w:spacing w:after="0" w:line="240" w:lineRule="auto"/>
+      </w:pPr>
+      <w:r>
+        <w:separator/>
+      </w:r>
+    </w:p>
+  </w:footnote>
+  <w:footnote w:type="continuationSeparator" w:id="0">
+    <w:p>
+      <w:pPr>
+        <w:spacing w:after="0" w:line="240" w:lineRule="auto"/>
+      </w:pPr>
+      <w:r>
+        <w:continuationSeparator/>
+      </w:r>
+    </w:p>
+  </w:footnote>
+</w:footnotes>
 </file>
 
 <file path=word/numbering.xml><?xml version="1.0" encoding="utf-8"?>
@@ -3767,6 +4035,50 @@
       <w:color w:val="808080"/>
     </w:rPr>
   </w:style>
+  <w:style w:type="paragraph" w:styleId="Header">
+    <w:name w:val="header"/>
+    <w:basedOn w:val="Normal"/>
+    <w:link w:val="HeaderChar"/>
+    <w:uiPriority w:val="99"/>
+    <w:unhideWhenUsed/>
+    <w:rsid w:val="00C43411"/>
+    <w:pPr>
+      <w:tabs>
+        <w:tab w:val="center" w:pos="4513"/>
+        <w:tab w:val="right" w:pos="9026"/>
+      </w:tabs>
+      <w:spacing w:after="0" w:line="240" w:lineRule="auto"/>
+    </w:pPr>
+  </w:style>
+  <w:style w:type="character" w:customStyle="1" w:styleId="HeaderChar">
+    <w:name w:val="Header Char"/>
+    <w:basedOn w:val="DefaultParagraphFont"/>
+    <w:link w:val="Header"/>
+    <w:uiPriority w:val="99"/>
+    <w:rsid w:val="00C43411"/>
+  </w:style>
+  <w:style w:type="paragraph" w:styleId="Footer">
+    <w:name w:val="footer"/>
+    <w:basedOn w:val="Normal"/>
+    <w:link w:val="FooterChar"/>
+    <w:uiPriority w:val="99"/>
+    <w:unhideWhenUsed/>
+    <w:rsid w:val="00C43411"/>
+    <w:pPr>
+      <w:tabs>
+        <w:tab w:val="center" w:pos="4513"/>
+        <w:tab w:val="right" w:pos="9026"/>
+      </w:tabs>
+      <w:spacing w:after="0" w:line="240" w:lineRule="auto"/>
+    </w:pPr>
+  </w:style>
+  <w:style w:type="character" w:customStyle="1" w:styleId="FooterChar">
+    <w:name w:val="Footer Char"/>
+    <w:basedOn w:val="DefaultParagraphFont"/>
+    <w:link w:val="Footer"/>
+    <w:uiPriority w:val="99"/>
+    <w:rsid w:val="00C43411"/>
+  </w:style>
 </w:styles>
 </file>
 

</xml_diff>

<commit_message>
added results to the report
</commit_message>
<xml_diff>
--- a/Hazit_Report_Ron_Roi.docx
+++ b/Hazit_Report_Ron_Roi.docx
@@ -87,7 +87,6 @@
         <w:t xml:space="preserve">roject in Git-Hub: </w:t>
       </w:r>
       <w:hyperlink r:id="rId8" w:history="1">
-        <w:proofErr w:type="spellStart"/>
         <w:r>
           <w:rPr>
             <w:rStyle w:val="Hyperlink"/>
@@ -96,7 +95,6 @@
           </w:rPr>
           <w:t>Project_Hazit</w:t>
         </w:r>
-        <w:proofErr w:type="spellEnd"/>
       </w:hyperlink>
     </w:p>
     <w:p>
@@ -822,23 +820,7 @@
           <w:sz w:val="24"/>
           <w:szCs w:val="24"/>
         </w:rPr>
-        <w:t xml:space="preserve"> </w:t>
-      </w:r>
-      <w:proofErr w:type="spellStart"/>
-      <w:r>
-        <w:rPr>
-          <w:sz w:val="24"/>
-          <w:szCs w:val="24"/>
-        </w:rPr>
-        <w:t>GaussianBlur</w:t>
-      </w:r>
-      <w:proofErr w:type="spellEnd"/>
-      <w:r>
-        <w:rPr>
-          <w:sz w:val="24"/>
-          <w:szCs w:val="24"/>
-        </w:rPr>
-        <w:t xml:space="preserve"> function passes the grayscale image through a low pass filter and the Laplacian function computes the gradient</w:t>
+        <w:t xml:space="preserve"> GaussianBlur function passes the grayscale image through a low pass filter and the Laplacian function computes the gradient</w:t>
       </w:r>
       <w:r>
         <w:rPr>
@@ -1623,17 +1605,12 @@
         </w:rPr>
         <w:br/>
       </w:r>
-      <w:proofErr w:type="gramStart"/>
       <w:r>
         <w:t>A number</w:t>
       </w:r>
       <w:commentRangeStart w:id="1"/>
       <w:r>
-        <w:t xml:space="preserve"> of</w:t>
-      </w:r>
-      <w:proofErr w:type="gramEnd"/>
-      <w:r>
-        <w:t xml:space="preserve"> </w:t>
+        <w:t xml:space="preserve"> of </w:t>
       </w:r>
       <w:r>
         <w:t>low</w:t>
@@ -1729,13 +1706,8 @@
         </w:rPr>
         <w:br/>
       </w:r>
-      <w:proofErr w:type="gramStart"/>
-      <w:r>
-        <w:t>Similar to</w:t>
-      </w:r>
-      <w:proofErr w:type="gramEnd"/>
-      <w:r>
-        <w:t xml:space="preserve"> the frequency, we consider a line better when its gaps are minimal. In this method, we punish the score of the line more aggressively. For a gap of a length of N we decrease the score by 2^N.</w:t>
+      <w:r>
+        <w:t>Similar to the frequency, we consider a line better when its gaps are minimal. In this method, we punish the score of the line more aggressively. For a gap of a length of N we decrease the score by 2^N.</w:t>
       </w:r>
     </w:p>
     <w:p>
@@ -1895,21 +1867,7 @@
         <w:rPr>
           <w:rFonts w:eastAsiaTheme="minorEastAsia"/>
         </w:rPr>
-        <w:t xml:space="preserve">he </w:t>
-      </w:r>
-      <w:proofErr w:type="gramStart"/>
-      <w:r>
-        <w:rPr>
-          <w:rFonts w:eastAsiaTheme="minorEastAsia"/>
-        </w:rPr>
-        <w:t>same(</w:t>
-      </w:r>
-      <w:proofErr w:type="gramEnd"/>
-      <w:r>
-        <w:rPr>
-          <w:rFonts w:eastAsiaTheme="minorEastAsia"/>
-        </w:rPr>
-        <w:t xml:space="preserve">rounded to 3 digits after the zero, in radians) and their </w:t>
+        <w:t xml:space="preserve">he same(rounded to 3 digits after the zero, in radians) and their </w:t>
       </w:r>
       <w:r>
         <w:rPr>
@@ -2676,7 +2634,6 @@
         <w:rPr>
           <w:sz w:val="24"/>
           <w:szCs w:val="24"/>
-          <w:u w:val="single"/>
         </w:rPr>
       </w:pPr>
       <w:r>
@@ -2693,23 +2650,368 @@
         <w:rPr>
           <w:sz w:val="24"/>
           <w:szCs w:val="24"/>
-        </w:rPr>
-      </w:pPr>
-      <w:r>
-        <w:rPr>
-          <w:sz w:val="24"/>
-          <w:szCs w:val="24"/>
-        </w:rPr>
+          <w:u w:val="single"/>
+        </w:rPr>
+      </w:pPr>
+      <w:r>
+        <w:rPr>
+          <w:noProof/>
+          <w:sz w:val="24"/>
+          <w:szCs w:val="24"/>
+        </w:rPr>
+        <w:drawing>
+          <wp:inline distT="0" distB="0" distL="0" distR="0" wp14:anchorId="77947F03" wp14:editId="0FF43740">
+            <wp:extent cx="4747260" cy="3558540"/>
+            <wp:effectExtent l="0" t="0" r="0" b="3810"/>
+            <wp:docPr id="4" name="Picture 4"/>
+            <wp:cNvGraphicFramePr>
+              <a:graphicFrameLocks xmlns:a="http://schemas.openxmlformats.org/drawingml/2006/main" noChangeAspect="1"/>
+            </wp:cNvGraphicFramePr>
+            <a:graphic xmlns:a="http://schemas.openxmlformats.org/drawingml/2006/main">
+              <a:graphicData uri="http://schemas.openxmlformats.org/drawingml/2006/picture">
+                <pic:pic xmlns:pic="http://schemas.openxmlformats.org/drawingml/2006/picture">
+                  <pic:nvPicPr>
+                    <pic:cNvPr id="0" name="Picture 1"/>
+                    <pic:cNvPicPr>
+                      <a:picLocks noChangeAspect="1" noChangeArrowheads="1"/>
+                    </pic:cNvPicPr>
+                  </pic:nvPicPr>
+                  <pic:blipFill rotWithShape="1">
+                    <a:blip r:embed="rId20">
+                      <a:extLst>
+                        <a:ext uri="{28A0092B-C50C-407E-A947-70E740481C1C}">
+                          <a14:useLocalDpi xmlns:a14="http://schemas.microsoft.com/office/drawing/2010/main" val="0"/>
+                        </a:ext>
+                      </a:extLst>
+                    </a:blip>
+                    <a:srcRect l="9309" t="6737" r="7846" b="10462"/>
+                    <a:stretch/>
+                  </pic:blipFill>
+                  <pic:spPr bwMode="auto">
+                    <a:xfrm>
+                      <a:off x="0" y="0"/>
+                      <a:ext cx="4747260" cy="3558540"/>
+                    </a:xfrm>
+                    <a:prstGeom prst="rect">
+                      <a:avLst/>
+                    </a:prstGeom>
+                    <a:noFill/>
+                    <a:ln>
+                      <a:noFill/>
+                    </a:ln>
+                    <a:extLst>
+                      <a:ext uri="{53640926-AAD7-44D8-BBD7-CCE9431645EC}">
+                        <a14:shadowObscured xmlns:a14="http://schemas.microsoft.com/office/drawing/2010/main"/>
+                      </a:ext>
+                    </a:extLst>
+                  </pic:spPr>
+                </pic:pic>
+              </a:graphicData>
+            </a:graphic>
+          </wp:inline>
+        </w:drawing>
+      </w:r>
+    </w:p>
+    <w:p>
+      <w:pPr>
+        <w:rPr>
+          <w:sz w:val="24"/>
+          <w:szCs w:val="24"/>
+        </w:rPr>
+      </w:pPr>
+      <w:r>
+        <w:rPr>
+          <w:sz w:val="24"/>
+          <w:szCs w:val="24"/>
+        </w:rPr>
+        <w:lastRenderedPageBreak/>
         <w:br/>
       </w:r>
-    </w:p>
-    <w:p>
-      <w:pPr>
-        <w:rPr>
-          <w:sz w:val="24"/>
-          <w:szCs w:val="24"/>
-        </w:rPr>
-      </w:pPr>
+      <w:r>
+        <w:rPr>
+          <w:noProof/>
+          <w:sz w:val="24"/>
+          <w:szCs w:val="24"/>
+        </w:rPr>
+        <w:drawing>
+          <wp:inline distT="0" distB="0" distL="0" distR="0" wp14:anchorId="4E6AD186" wp14:editId="29ABFBBB">
+            <wp:extent cx="5730240" cy="4297680"/>
+            <wp:effectExtent l="0" t="0" r="3810" b="7620"/>
+            <wp:docPr id="10" name="Picture 10"/>
+            <wp:cNvGraphicFramePr>
+              <a:graphicFrameLocks xmlns:a="http://schemas.openxmlformats.org/drawingml/2006/main" noChangeAspect="1"/>
+            </wp:cNvGraphicFramePr>
+            <a:graphic xmlns:a="http://schemas.openxmlformats.org/drawingml/2006/main">
+              <a:graphicData uri="http://schemas.openxmlformats.org/drawingml/2006/picture">
+                <pic:pic xmlns:pic="http://schemas.openxmlformats.org/drawingml/2006/picture">
+                  <pic:nvPicPr>
+                    <pic:cNvPr id="0" name="Picture 2"/>
+                    <pic:cNvPicPr>
+                      <a:picLocks noChangeAspect="1" noChangeArrowheads="1"/>
+                    </pic:cNvPicPr>
+                  </pic:nvPicPr>
+                  <pic:blipFill>
+                    <a:blip r:embed="rId21">
+                      <a:extLst>
+                        <a:ext uri="{28A0092B-C50C-407E-A947-70E740481C1C}">
+                          <a14:useLocalDpi xmlns:a14="http://schemas.microsoft.com/office/drawing/2010/main" val="0"/>
+                        </a:ext>
+                      </a:extLst>
+                    </a:blip>
+                    <a:srcRect/>
+                    <a:stretch>
+                      <a:fillRect/>
+                    </a:stretch>
+                  </pic:blipFill>
+                  <pic:spPr bwMode="auto">
+                    <a:xfrm>
+                      <a:off x="0" y="0"/>
+                      <a:ext cx="5730240" cy="4297680"/>
+                    </a:xfrm>
+                    <a:prstGeom prst="rect">
+                      <a:avLst/>
+                    </a:prstGeom>
+                    <a:noFill/>
+                    <a:ln>
+                      <a:noFill/>
+                    </a:ln>
+                  </pic:spPr>
+                </pic:pic>
+              </a:graphicData>
+            </a:graphic>
+          </wp:inline>
+        </w:drawing>
+      </w:r>
+      <w:r>
+        <w:rPr>
+          <w:noProof/>
+          <w:sz w:val="24"/>
+          <w:szCs w:val="24"/>
+        </w:rPr>
+        <w:drawing>
+          <wp:inline distT="0" distB="0" distL="0" distR="0" wp14:anchorId="2582FB4A" wp14:editId="340F26F7">
+            <wp:extent cx="5730240" cy="4297680"/>
+            <wp:effectExtent l="0" t="0" r="3810" b="7620"/>
+            <wp:docPr id="11" name="Picture 11"/>
+            <wp:cNvGraphicFramePr>
+              <a:graphicFrameLocks xmlns:a="http://schemas.openxmlformats.org/drawingml/2006/main" noChangeAspect="1"/>
+            </wp:cNvGraphicFramePr>
+            <a:graphic xmlns:a="http://schemas.openxmlformats.org/drawingml/2006/main">
+              <a:graphicData uri="http://schemas.openxmlformats.org/drawingml/2006/picture">
+                <pic:pic xmlns:pic="http://schemas.openxmlformats.org/drawingml/2006/picture">
+                  <pic:nvPicPr>
+                    <pic:cNvPr id="0" name="Picture 3"/>
+                    <pic:cNvPicPr>
+                      <a:picLocks noChangeAspect="1" noChangeArrowheads="1"/>
+                    </pic:cNvPicPr>
+                  </pic:nvPicPr>
+                  <pic:blipFill>
+                    <a:blip r:embed="rId22">
+                      <a:extLst>
+                        <a:ext uri="{28A0092B-C50C-407E-A947-70E740481C1C}">
+                          <a14:useLocalDpi xmlns:a14="http://schemas.microsoft.com/office/drawing/2010/main" val="0"/>
+                        </a:ext>
+                      </a:extLst>
+                    </a:blip>
+                    <a:srcRect/>
+                    <a:stretch>
+                      <a:fillRect/>
+                    </a:stretch>
+                  </pic:blipFill>
+                  <pic:spPr bwMode="auto">
+                    <a:xfrm>
+                      <a:off x="0" y="0"/>
+                      <a:ext cx="5730240" cy="4297680"/>
+                    </a:xfrm>
+                    <a:prstGeom prst="rect">
+                      <a:avLst/>
+                    </a:prstGeom>
+                    <a:noFill/>
+                    <a:ln>
+                      <a:noFill/>
+                    </a:ln>
+                  </pic:spPr>
+                </pic:pic>
+              </a:graphicData>
+            </a:graphic>
+          </wp:inline>
+        </w:drawing>
+      </w:r>
+    </w:p>
+    <w:p>
+      <w:pPr>
+        <w:rPr>
+          <w:sz w:val="24"/>
+          <w:szCs w:val="24"/>
+        </w:rPr>
+      </w:pPr>
+      <w:r>
+        <w:rPr>
+          <w:noProof/>
+          <w:sz w:val="24"/>
+          <w:szCs w:val="24"/>
+        </w:rPr>
+        <w:lastRenderedPageBreak/>
+        <w:drawing>
+          <wp:inline distT="0" distB="0" distL="0" distR="0" wp14:anchorId="502E52D3" wp14:editId="44F1CC27">
+            <wp:extent cx="5730240" cy="4297680"/>
+            <wp:effectExtent l="0" t="0" r="3810" b="7620"/>
+            <wp:docPr id="12" name="Picture 12"/>
+            <wp:cNvGraphicFramePr>
+              <a:graphicFrameLocks xmlns:a="http://schemas.openxmlformats.org/drawingml/2006/main" noChangeAspect="1"/>
+            </wp:cNvGraphicFramePr>
+            <a:graphic xmlns:a="http://schemas.openxmlformats.org/drawingml/2006/main">
+              <a:graphicData uri="http://schemas.openxmlformats.org/drawingml/2006/picture">
+                <pic:pic xmlns:pic="http://schemas.openxmlformats.org/drawingml/2006/picture">
+                  <pic:nvPicPr>
+                    <pic:cNvPr id="0" name="Picture 4"/>
+                    <pic:cNvPicPr>
+                      <a:picLocks noChangeAspect="1" noChangeArrowheads="1"/>
+                    </pic:cNvPicPr>
+                  </pic:nvPicPr>
+                  <pic:blipFill>
+                    <a:blip r:embed="rId23">
+                      <a:extLst>
+                        <a:ext uri="{28A0092B-C50C-407E-A947-70E740481C1C}">
+                          <a14:useLocalDpi xmlns:a14="http://schemas.microsoft.com/office/drawing/2010/main" val="0"/>
+                        </a:ext>
+                      </a:extLst>
+                    </a:blip>
+                    <a:srcRect/>
+                    <a:stretch>
+                      <a:fillRect/>
+                    </a:stretch>
+                  </pic:blipFill>
+                  <pic:spPr bwMode="auto">
+                    <a:xfrm>
+                      <a:off x="0" y="0"/>
+                      <a:ext cx="5730240" cy="4297680"/>
+                    </a:xfrm>
+                    <a:prstGeom prst="rect">
+                      <a:avLst/>
+                    </a:prstGeom>
+                    <a:noFill/>
+                    <a:ln>
+                      <a:noFill/>
+                    </a:ln>
+                  </pic:spPr>
+                </pic:pic>
+              </a:graphicData>
+            </a:graphic>
+          </wp:inline>
+        </w:drawing>
+      </w:r>
+      <w:r>
+        <w:rPr>
+          <w:noProof/>
+          <w:sz w:val="24"/>
+          <w:szCs w:val="24"/>
+        </w:rPr>
+        <w:drawing>
+          <wp:inline distT="0" distB="0" distL="0" distR="0" wp14:anchorId="0DECC30E" wp14:editId="2165F8FB">
+            <wp:extent cx="5730240" cy="4297680"/>
+            <wp:effectExtent l="0" t="0" r="3810" b="7620"/>
+            <wp:docPr id="13" name="Picture 13"/>
+            <wp:cNvGraphicFramePr>
+              <a:graphicFrameLocks xmlns:a="http://schemas.openxmlformats.org/drawingml/2006/main" noChangeAspect="1"/>
+            </wp:cNvGraphicFramePr>
+            <a:graphic xmlns:a="http://schemas.openxmlformats.org/drawingml/2006/main">
+              <a:graphicData uri="http://schemas.openxmlformats.org/drawingml/2006/picture">
+                <pic:pic xmlns:pic="http://schemas.openxmlformats.org/drawingml/2006/picture">
+                  <pic:nvPicPr>
+                    <pic:cNvPr id="0" name="Picture 5"/>
+                    <pic:cNvPicPr>
+                      <a:picLocks noChangeAspect="1" noChangeArrowheads="1"/>
+                    </pic:cNvPicPr>
+                  </pic:nvPicPr>
+                  <pic:blipFill>
+                    <a:blip r:embed="rId24">
+                      <a:extLst>
+                        <a:ext uri="{28A0092B-C50C-407E-A947-70E740481C1C}">
+                          <a14:useLocalDpi xmlns:a14="http://schemas.microsoft.com/office/drawing/2010/main" val="0"/>
+                        </a:ext>
+                      </a:extLst>
+                    </a:blip>
+                    <a:srcRect/>
+                    <a:stretch>
+                      <a:fillRect/>
+                    </a:stretch>
+                  </pic:blipFill>
+                  <pic:spPr bwMode="auto">
+                    <a:xfrm>
+                      <a:off x="0" y="0"/>
+                      <a:ext cx="5730240" cy="4297680"/>
+                    </a:xfrm>
+                    <a:prstGeom prst="rect">
+                      <a:avLst/>
+                    </a:prstGeom>
+                    <a:noFill/>
+                    <a:ln>
+                      <a:noFill/>
+                    </a:ln>
+                  </pic:spPr>
+                </pic:pic>
+              </a:graphicData>
+            </a:graphic>
+          </wp:inline>
+        </w:drawing>
+      </w:r>
+      <w:r>
+        <w:rPr>
+          <w:noProof/>
+          <w:sz w:val="24"/>
+          <w:szCs w:val="24"/>
+        </w:rPr>
+        <w:lastRenderedPageBreak/>
+        <w:drawing>
+          <wp:inline distT="0" distB="0" distL="0" distR="0" wp14:anchorId="6B9D2DDF" wp14:editId="67AEC5C8">
+            <wp:extent cx="5730240" cy="4297680"/>
+            <wp:effectExtent l="0" t="0" r="3810" b="7620"/>
+            <wp:docPr id="14" name="Picture 14"/>
+            <wp:cNvGraphicFramePr>
+              <a:graphicFrameLocks xmlns:a="http://schemas.openxmlformats.org/drawingml/2006/main" noChangeAspect="1"/>
+            </wp:cNvGraphicFramePr>
+            <a:graphic xmlns:a="http://schemas.openxmlformats.org/drawingml/2006/main">
+              <a:graphicData uri="http://schemas.openxmlformats.org/drawingml/2006/picture">
+                <pic:pic xmlns:pic="http://schemas.openxmlformats.org/drawingml/2006/picture">
+                  <pic:nvPicPr>
+                    <pic:cNvPr id="0" name="Picture 6"/>
+                    <pic:cNvPicPr>
+                      <a:picLocks noChangeAspect="1" noChangeArrowheads="1"/>
+                    </pic:cNvPicPr>
+                  </pic:nvPicPr>
+                  <pic:blipFill>
+                    <a:blip r:embed="rId25">
+                      <a:extLst>
+                        <a:ext uri="{28A0092B-C50C-407E-A947-70E740481C1C}">
+                          <a14:useLocalDpi xmlns:a14="http://schemas.microsoft.com/office/drawing/2010/main" val="0"/>
+                        </a:ext>
+                      </a:extLst>
+                    </a:blip>
+                    <a:srcRect/>
+                    <a:stretch>
+                      <a:fillRect/>
+                    </a:stretch>
+                  </pic:blipFill>
+                  <pic:spPr bwMode="auto">
+                    <a:xfrm>
+                      <a:off x="0" y="0"/>
+                      <a:ext cx="5730240" cy="4297680"/>
+                    </a:xfrm>
+                    <a:prstGeom prst="rect">
+                      <a:avLst/>
+                    </a:prstGeom>
+                    <a:noFill/>
+                    <a:ln>
+                      <a:noFill/>
+                    </a:ln>
+                  </pic:spPr>
+                </pic:pic>
+              </a:graphicData>
+            </a:graphic>
+          </wp:inline>
+        </w:drawing>
+      </w:r>
     </w:p>
     <w:p>
       <w:pPr>

</xml_diff>